<commit_message>
Avance inicio de sesión + creación de noticia
</commit_message>
<xml_diff>
--- a/docs/Informe_técnico.docx
+++ b/docs/Informe_técnico.docx
@@ -7,14 +7,14 @@
         <w:pStyle w:val="Title"/>
         <w:jc w:val="center"/>
         <w:rPr>
-          <w:rFonts w:ascii="Arial" w:hAnsi="Arial" w:cs="Arial"/>
-          <w:sz w:val="24"/>
-          <w:szCs w:val="24"/>
-        </w:rPr>
-      </w:pPr>
-      <w:r>
-        <w:rPr>
-          <w:rFonts w:ascii="Arial" w:hAnsi="Arial" w:cs="Arial"/>
+          <w:rFonts w:asciiTheme="majorHAnsi" w:hAnsiTheme="majorHAnsi" w:cstheme="majorHAnsi"/>
+          <w:sz w:val="24"/>
+          <w:szCs w:val="24"/>
+        </w:rPr>
+      </w:pPr>
+      <w:r>
+        <w:rPr>
+          <w:rFonts w:asciiTheme="majorHAnsi" w:hAnsiTheme="majorHAnsi" w:cstheme="majorHAnsi"/>
           <w:sz w:val="24"/>
           <w:szCs w:val="24"/>
         </w:rPr>
@@ -22,7 +22,7 @@
       </w:r>
       <w:r>
         <w:rPr>
-          <w:rFonts w:ascii="Arial" w:hAnsi="Arial" w:cs="Arial"/>
+          <w:rFonts w:asciiTheme="majorHAnsi" w:hAnsiTheme="majorHAnsi" w:cstheme="majorHAnsi"/>
           <w:sz w:val="24"/>
           <w:szCs w:val="24"/>
         </w:rPr>
@@ -30,7 +30,7 @@
       </w:r>
       <w:r>
         <w:rPr>
-          <w:rFonts w:ascii="Arial" w:hAnsi="Arial" w:cs="Arial"/>
+          <w:rFonts w:asciiTheme="majorHAnsi" w:hAnsiTheme="majorHAnsi" w:cstheme="majorHAnsi"/>
           <w:sz w:val="24"/>
           <w:szCs w:val="24"/>
         </w:rPr>
@@ -41,14 +41,20 @@
       <w:pPr>
         <w:jc w:val="center"/>
         <w:rPr>
+          <w:rFonts w:asciiTheme="majorHAnsi" w:hAnsiTheme="majorHAnsi" w:cstheme="majorHAnsi"/>
           <w:b/>
-        </w:rPr>
-      </w:pPr>
-    </w:p>
-    <w:p>
-      <w:pPr>
-        <w:rPr>
+          <w:sz w:val="24"/>
+          <w:szCs w:val="24"/>
+        </w:rPr>
+      </w:pPr>
+    </w:p>
+    <w:p>
+      <w:pPr>
+        <w:rPr>
+          <w:rFonts w:asciiTheme="majorHAnsi" w:hAnsiTheme="majorHAnsi" w:cstheme="majorHAnsi"/>
           <w:b/>
+          <w:sz w:val="24"/>
+          <w:szCs w:val="24"/>
         </w:rPr>
       </w:pPr>
     </w:p>
@@ -56,7 +62,10 @@
       <w:pPr>
         <w:jc w:val="center"/>
         <w:rPr>
+          <w:rFonts w:asciiTheme="majorHAnsi" w:hAnsiTheme="majorHAnsi" w:cstheme="majorHAnsi"/>
           <w:b/>
+          <w:sz w:val="24"/>
+          <w:szCs w:val="24"/>
         </w:rPr>
       </w:pPr>
     </w:p>
@@ -65,14 +74,14 @@
         <w:pStyle w:val="Title"/>
         <w:jc w:val="center"/>
         <w:rPr>
-          <w:rFonts w:ascii="Arial" w:hAnsi="Arial" w:cs="Arial"/>
-          <w:sz w:val="24"/>
-          <w:szCs w:val="24"/>
-        </w:rPr>
-      </w:pPr>
-      <w:r>
-        <w:rPr>
-          <w:rFonts w:ascii="Arial" w:hAnsi="Arial" w:cs="Arial"/>
+          <w:rFonts w:asciiTheme="majorHAnsi" w:hAnsiTheme="majorHAnsi" w:cstheme="majorHAnsi"/>
+          <w:sz w:val="24"/>
+          <w:szCs w:val="24"/>
+        </w:rPr>
+      </w:pPr>
+      <w:r>
+        <w:rPr>
+          <w:rFonts w:asciiTheme="majorHAnsi" w:hAnsiTheme="majorHAnsi" w:cstheme="majorHAnsi"/>
           <w:sz w:val="24"/>
           <w:szCs w:val="24"/>
         </w:rPr>
@@ -80,7 +89,7 @@
       </w:r>
       <w:r>
         <w:rPr>
-          <w:rFonts w:ascii="Arial" w:hAnsi="Arial" w:cs="Arial"/>
+          <w:rFonts w:asciiTheme="majorHAnsi" w:hAnsiTheme="majorHAnsi" w:cstheme="majorHAnsi"/>
           <w:sz w:val="24"/>
           <w:szCs w:val="24"/>
         </w:rPr>
@@ -92,14 +101,14 @@
         <w:pStyle w:val="Title"/>
         <w:jc w:val="center"/>
         <w:rPr>
-          <w:rFonts w:ascii="Arial" w:hAnsi="Arial" w:cs="Arial"/>
-          <w:sz w:val="24"/>
-          <w:szCs w:val="24"/>
-        </w:rPr>
-      </w:pPr>
-      <w:r>
-        <w:rPr>
-          <w:rFonts w:ascii="Arial" w:hAnsi="Arial" w:cs="Arial"/>
+          <w:rFonts w:asciiTheme="majorHAnsi" w:hAnsiTheme="majorHAnsi" w:cstheme="majorHAnsi"/>
+          <w:sz w:val="24"/>
+          <w:szCs w:val="24"/>
+        </w:rPr>
+      </w:pPr>
+      <w:r>
+        <w:rPr>
+          <w:rFonts w:asciiTheme="majorHAnsi" w:hAnsiTheme="majorHAnsi" w:cstheme="majorHAnsi"/>
           <w:sz w:val="24"/>
           <w:szCs w:val="24"/>
         </w:rPr>
@@ -111,7 +120,7 @@
         <w:pStyle w:val="Subtitle"/>
         <w:jc w:val="center"/>
         <w:rPr>
-          <w:rFonts w:ascii="Arial" w:hAnsi="Arial" w:cs="Arial"/>
+          <w:rFonts w:asciiTheme="minorHAnsi" w:hAnsiTheme="minorHAnsi" w:cstheme="minorHAnsi"/>
           <w:i w:val="0"/>
           <w:iCs/>
           <w:color w:val="auto"/>
@@ -121,7 +130,7 @@
       </w:pPr>
       <w:r>
         <w:rPr>
-          <w:rFonts w:ascii="Arial" w:hAnsi="Arial" w:cs="Arial"/>
+          <w:rFonts w:asciiTheme="minorHAnsi" w:hAnsiTheme="minorHAnsi" w:cstheme="minorHAnsi"/>
           <w:i w:val="0"/>
           <w:iCs/>
           <w:color w:val="auto"/>
@@ -135,14 +144,20 @@
       <w:pPr>
         <w:jc w:val="center"/>
         <w:rPr>
+          <w:rFonts w:asciiTheme="minorHAnsi" w:hAnsiTheme="minorHAnsi" w:cstheme="minorHAnsi"/>
           <w:b/>
-        </w:rPr>
-      </w:pPr>
-    </w:p>
-    <w:p>
-      <w:pPr>
-        <w:rPr>
+          <w:sz w:val="24"/>
+          <w:szCs w:val="24"/>
+        </w:rPr>
+      </w:pPr>
+    </w:p>
+    <w:p>
+      <w:pPr>
+        <w:rPr>
+          <w:rFonts w:asciiTheme="minorHAnsi" w:hAnsiTheme="minorHAnsi" w:cstheme="minorHAnsi"/>
           <w:b/>
+          <w:sz w:val="24"/>
+          <w:szCs w:val="24"/>
         </w:rPr>
       </w:pPr>
     </w:p>
@@ -151,14 +166,14 @@
         <w:pStyle w:val="Title"/>
         <w:jc w:val="center"/>
         <w:rPr>
-          <w:rFonts w:ascii="Arial" w:hAnsi="Arial" w:cs="Arial"/>
-          <w:sz w:val="24"/>
-          <w:szCs w:val="24"/>
-        </w:rPr>
-      </w:pPr>
-      <w:r>
-        <w:rPr>
-          <w:rFonts w:ascii="Arial" w:hAnsi="Arial" w:cs="Arial"/>
+          <w:rFonts w:asciiTheme="majorHAnsi" w:hAnsiTheme="majorHAnsi" w:cstheme="majorHAnsi"/>
+          <w:sz w:val="24"/>
+          <w:szCs w:val="24"/>
+        </w:rPr>
+      </w:pPr>
+      <w:r>
+        <w:rPr>
+          <w:rFonts w:asciiTheme="majorHAnsi" w:hAnsiTheme="majorHAnsi" w:cstheme="majorHAnsi"/>
           <w:sz w:val="24"/>
           <w:szCs w:val="24"/>
         </w:rPr>
@@ -170,7 +185,7 @@
         <w:pStyle w:val="Subtitle"/>
         <w:jc w:val="center"/>
         <w:rPr>
-          <w:rFonts w:ascii="Arial" w:hAnsi="Arial" w:cs="Arial"/>
+          <w:rFonts w:asciiTheme="minorHAnsi" w:hAnsiTheme="minorHAnsi" w:cstheme="minorHAnsi"/>
           <w:i w:val="0"/>
           <w:iCs/>
           <w:color w:val="auto"/>
@@ -180,7 +195,7 @@
       </w:pPr>
       <w:r>
         <w:rPr>
-          <w:rFonts w:ascii="Arial" w:hAnsi="Arial" w:cs="Arial"/>
+          <w:rFonts w:asciiTheme="minorHAnsi" w:hAnsiTheme="minorHAnsi" w:cstheme="minorHAnsi"/>
           <w:i w:val="0"/>
           <w:iCs/>
           <w:color w:val="auto"/>
@@ -194,7 +209,10 @@
       <w:pPr>
         <w:jc w:val="center"/>
         <w:rPr>
+          <w:rFonts w:asciiTheme="minorHAnsi" w:hAnsiTheme="minorHAnsi" w:cstheme="minorHAnsi"/>
           <w:b/>
+          <w:sz w:val="24"/>
+          <w:szCs w:val="24"/>
         </w:rPr>
       </w:pPr>
     </w:p>
@@ -202,7 +220,10 @@
       <w:pPr>
         <w:jc w:val="center"/>
         <w:rPr>
+          <w:rFonts w:asciiTheme="minorHAnsi" w:hAnsiTheme="minorHAnsi" w:cstheme="minorHAnsi"/>
           <w:b/>
+          <w:sz w:val="24"/>
+          <w:szCs w:val="24"/>
         </w:rPr>
       </w:pPr>
     </w:p>
@@ -211,14 +232,14 @@
         <w:pStyle w:val="Title"/>
         <w:jc w:val="center"/>
         <w:rPr>
-          <w:rFonts w:ascii="Arial" w:hAnsi="Arial" w:cs="Arial"/>
-          <w:sz w:val="24"/>
-          <w:szCs w:val="24"/>
-        </w:rPr>
-      </w:pPr>
-      <w:r>
-        <w:rPr>
-          <w:rFonts w:ascii="Arial" w:hAnsi="Arial" w:cs="Arial"/>
+          <w:rFonts w:asciiTheme="majorHAnsi" w:hAnsiTheme="majorHAnsi" w:cstheme="majorHAnsi"/>
+          <w:sz w:val="24"/>
+          <w:szCs w:val="24"/>
+        </w:rPr>
+      </w:pPr>
+      <w:r>
+        <w:rPr>
+          <w:rFonts w:asciiTheme="majorHAnsi" w:hAnsiTheme="majorHAnsi" w:cstheme="majorHAnsi"/>
           <w:sz w:val="24"/>
           <w:szCs w:val="24"/>
         </w:rPr>
@@ -230,7 +251,7 @@
         <w:pStyle w:val="Subtitle"/>
         <w:jc w:val="center"/>
         <w:rPr>
-          <w:rFonts w:ascii="Arial" w:hAnsi="Arial" w:cs="Arial"/>
+          <w:rFonts w:asciiTheme="minorHAnsi" w:hAnsiTheme="minorHAnsi" w:cstheme="minorHAnsi"/>
           <w:i w:val="0"/>
           <w:iCs/>
           <w:color w:val="auto"/>
@@ -240,7 +261,7 @@
       </w:pPr>
       <w:r>
         <w:rPr>
-          <w:rFonts w:ascii="Arial" w:hAnsi="Arial" w:cs="Arial"/>
+          <w:rFonts w:asciiTheme="minorHAnsi" w:hAnsiTheme="minorHAnsi" w:cstheme="minorHAnsi"/>
           <w:i w:val="0"/>
           <w:iCs/>
           <w:color w:val="auto"/>
@@ -250,20 +271,28 @@
         <w:t>Estiven Montoya Torres</w:t>
       </w:r>
     </w:p>
-    <w:p/>
+    <w:p>
+      <w:pPr>
+        <w:rPr>
+          <w:rFonts w:asciiTheme="minorHAnsi" w:hAnsiTheme="minorHAnsi" w:cstheme="minorHAnsi"/>
+          <w:sz w:val="24"/>
+          <w:szCs w:val="24"/>
+        </w:rPr>
+      </w:pPr>
+    </w:p>
     <w:p>
       <w:pPr>
         <w:pStyle w:val="Title"/>
         <w:jc w:val="center"/>
         <w:rPr>
-          <w:rFonts w:ascii="Arial" w:hAnsi="Arial" w:cs="Arial"/>
-          <w:sz w:val="24"/>
-          <w:szCs w:val="24"/>
-        </w:rPr>
-      </w:pPr>
-      <w:r>
-        <w:rPr>
-          <w:rFonts w:ascii="Arial" w:hAnsi="Arial" w:cs="Arial"/>
+          <w:rFonts w:asciiTheme="majorHAnsi" w:hAnsiTheme="majorHAnsi" w:cstheme="majorHAnsi"/>
+          <w:sz w:val="24"/>
+          <w:szCs w:val="24"/>
+        </w:rPr>
+      </w:pPr>
+      <w:r>
+        <w:rPr>
+          <w:rFonts w:asciiTheme="majorHAnsi" w:hAnsiTheme="majorHAnsi" w:cstheme="majorHAnsi"/>
           <w:sz w:val="24"/>
           <w:szCs w:val="24"/>
         </w:rPr>
@@ -275,7 +304,7 @@
         <w:pStyle w:val="Subtitle"/>
         <w:jc w:val="center"/>
         <w:rPr>
-          <w:rFonts w:ascii="Arial" w:hAnsi="Arial" w:cs="Arial"/>
+          <w:rFonts w:asciiTheme="minorHAnsi" w:hAnsiTheme="minorHAnsi" w:cstheme="minorHAnsi"/>
           <w:i w:val="0"/>
           <w:iCs/>
           <w:color w:val="auto"/>
@@ -285,7 +314,7 @@
       </w:pPr>
       <w:r>
         <w:rPr>
-          <w:rFonts w:ascii="Arial" w:hAnsi="Arial" w:cs="Arial"/>
+          <w:rFonts w:asciiTheme="minorHAnsi" w:hAnsiTheme="minorHAnsi" w:cstheme="minorHAnsi"/>
           <w:i w:val="0"/>
           <w:iCs/>
           <w:color w:val="auto"/>
@@ -295,20 +324,19 @@
         <w:t>SHAIR</w:t>
       </w:r>
     </w:p>
-    <w:p/>
     <w:p>
       <w:pPr>
         <w:pStyle w:val="Title"/>
         <w:jc w:val="center"/>
         <w:rPr>
-          <w:rFonts w:ascii="Arial" w:hAnsi="Arial" w:cs="Arial"/>
-          <w:sz w:val="24"/>
-          <w:szCs w:val="24"/>
-        </w:rPr>
-      </w:pPr>
-      <w:r>
-        <w:rPr>
-          <w:rFonts w:ascii="Arial" w:hAnsi="Arial" w:cs="Arial"/>
+          <w:rFonts w:asciiTheme="majorHAnsi" w:hAnsiTheme="majorHAnsi" w:cstheme="majorHAnsi"/>
+          <w:sz w:val="24"/>
+          <w:szCs w:val="24"/>
+        </w:rPr>
+      </w:pPr>
+      <w:r>
+        <w:rPr>
+          <w:rFonts w:asciiTheme="majorHAnsi" w:hAnsiTheme="majorHAnsi" w:cstheme="majorHAnsi"/>
           <w:sz w:val="24"/>
           <w:szCs w:val="24"/>
         </w:rPr>
@@ -320,14 +348,14 @@
         <w:pStyle w:val="Title"/>
         <w:jc w:val="center"/>
         <w:rPr>
-          <w:rFonts w:ascii="Arial" w:hAnsi="Arial" w:cs="Arial"/>
-          <w:sz w:val="24"/>
-          <w:szCs w:val="24"/>
-        </w:rPr>
-      </w:pPr>
-      <w:r>
-        <w:rPr>
-          <w:rFonts w:ascii="Arial" w:hAnsi="Arial" w:cs="Arial"/>
+          <w:rFonts w:asciiTheme="majorHAnsi" w:hAnsiTheme="majorHAnsi" w:cstheme="majorHAnsi"/>
+          <w:sz w:val="24"/>
+          <w:szCs w:val="24"/>
+        </w:rPr>
+      </w:pPr>
+      <w:r>
+        <w:rPr>
+          <w:rFonts w:asciiTheme="majorHAnsi" w:hAnsiTheme="majorHAnsi" w:cstheme="majorHAnsi"/>
           <w:sz w:val="24"/>
           <w:szCs w:val="24"/>
         </w:rPr>
@@ -338,10 +366,15 @@
       <w:pPr>
         <w:pStyle w:val="Title"/>
         <w:jc w:val="center"/>
-      </w:pPr>
-      <w:r>
-        <w:rPr>
-          <w:rFonts w:ascii="Arial" w:hAnsi="Arial" w:cs="Arial"/>
+        <w:rPr>
+          <w:rFonts w:asciiTheme="minorHAnsi" w:hAnsiTheme="minorHAnsi" w:cstheme="minorHAnsi"/>
+          <w:sz w:val="24"/>
+          <w:szCs w:val="24"/>
+        </w:rPr>
+      </w:pPr>
+      <w:r>
+        <w:rPr>
+          <w:rFonts w:asciiTheme="majorHAnsi" w:hAnsiTheme="majorHAnsi" w:cstheme="majorHAnsi"/>
           <w:sz w:val="24"/>
           <w:szCs w:val="24"/>
         </w:rPr>
@@ -349,13 +382,18 @@
       </w:r>
       <w:r>
         <w:rPr>
-          <w:rFonts w:ascii="Arial" w:hAnsi="Arial" w:cs="Arial"/>
+          <w:rFonts w:asciiTheme="majorHAnsi" w:hAnsiTheme="majorHAnsi" w:cstheme="majorHAnsi"/>
           <w:sz w:val="24"/>
           <w:szCs w:val="24"/>
         </w:rPr>
         <w:t>04 de abril de 2024</w:t>
       </w:r>
       <w:r>
+        <w:rPr>
+          <w:rFonts w:asciiTheme="minorHAnsi" w:hAnsiTheme="minorHAnsi" w:cstheme="minorHAnsi"/>
+          <w:sz w:val="24"/>
+          <w:szCs w:val="24"/>
+        </w:rPr>
         <w:br w:type="page"/>
       </w:r>
     </w:p>
@@ -363,14 +401,14 @@
       <w:pPr>
         <w:pStyle w:val="Title"/>
         <w:rPr>
-          <w:rFonts w:ascii="Arial" w:hAnsi="Arial" w:cs="Arial"/>
-          <w:sz w:val="24"/>
-          <w:szCs w:val="24"/>
-        </w:rPr>
-      </w:pPr>
-      <w:r>
-        <w:rPr>
-          <w:rFonts w:ascii="Arial" w:hAnsi="Arial" w:cs="Arial"/>
+          <w:rFonts w:asciiTheme="majorHAnsi" w:hAnsiTheme="majorHAnsi" w:cstheme="majorHAnsi"/>
+          <w:sz w:val="24"/>
+          <w:szCs w:val="24"/>
+        </w:rPr>
+      </w:pPr>
+      <w:r>
+        <w:rPr>
+          <w:rFonts w:asciiTheme="majorHAnsi" w:hAnsiTheme="majorHAnsi" w:cstheme="majorHAnsi"/>
           <w:sz w:val="24"/>
           <w:szCs w:val="24"/>
         </w:rPr>
@@ -380,6 +418,11 @@
     </w:p>
     <w:sdt>
       <w:sdtPr>
+        <w:rPr>
+          <w:rFonts w:asciiTheme="minorHAnsi" w:hAnsiTheme="minorHAnsi" w:cstheme="minorHAnsi"/>
+          <w:sz w:val="24"/>
+          <w:szCs w:val="24"/>
+        </w:rPr>
         <w:id w:val="-494031066"/>
         <w:docPartObj>
           <w:docPartGallery w:val="Table of Contents"/>
@@ -394,7 +437,7 @@
               <w:tab w:val="right" w:pos="8494"/>
             </w:tabs>
             <w:rPr>
-              <w:rFonts w:asciiTheme="minorHAnsi" w:eastAsiaTheme="minorEastAsia" w:hAnsiTheme="minorHAnsi" w:cstheme="minorBidi"/>
+              <w:rFonts w:asciiTheme="minorHAnsi" w:eastAsiaTheme="minorEastAsia" w:hAnsiTheme="minorHAnsi" w:cstheme="minorHAnsi"/>
               <w:kern w:val="2"/>
               <w:sz w:val="24"/>
               <w:szCs w:val="24"/>
@@ -403,7 +446,7 @@
           </w:pPr>
           <w:r>
             <w:rPr>
-              <w:rFonts w:ascii="Arial" w:hAnsi="Arial" w:cs="Arial"/>
+              <w:rFonts w:asciiTheme="minorHAnsi" w:hAnsiTheme="minorHAnsi" w:cstheme="minorHAnsi"/>
               <w:sz w:val="24"/>
               <w:szCs w:val="24"/>
             </w:rPr>
@@ -411,7 +454,7 @@
           </w:r>
           <w:r>
             <w:rPr>
-              <w:rFonts w:ascii="Arial" w:hAnsi="Arial" w:cs="Arial"/>
+              <w:rFonts w:asciiTheme="minorHAnsi" w:hAnsiTheme="minorHAnsi" w:cstheme="minorHAnsi"/>
               <w:sz w:val="24"/>
               <w:szCs w:val="24"/>
             </w:rPr>
@@ -419,7 +462,7 @@
           </w:r>
           <w:r>
             <w:rPr>
-              <w:rFonts w:ascii="Arial" w:hAnsi="Arial" w:cs="Arial"/>
+              <w:rFonts w:asciiTheme="minorHAnsi" w:hAnsiTheme="minorHAnsi" w:cstheme="minorHAnsi"/>
               <w:sz w:val="24"/>
               <w:szCs w:val="24"/>
             </w:rPr>
@@ -429,48 +472,71 @@
             <w:r>
               <w:rPr>
                 <w:rStyle w:val="Hyperlink"/>
-                <w:rFonts w:ascii="Arial" w:eastAsia="Arial" w:hAnsi="Arial" w:cs="Arial"/>
+                <w:rFonts w:asciiTheme="minorHAnsi" w:eastAsia="Arial" w:hAnsiTheme="minorHAnsi" w:cstheme="minorHAnsi"/>
+                <w:sz w:val="24"/>
+                <w:szCs w:val="24"/>
               </w:rPr>
               <w:t>PROBLEMA:</w:t>
             </w:r>
             <w:r>
               <w:rPr>
-                <w:webHidden/>
+                <w:rFonts w:asciiTheme="minorHAnsi" w:hAnsiTheme="minorHAnsi" w:cstheme="minorHAnsi"/>
+                <w:webHidden/>
+                <w:sz w:val="24"/>
+                <w:szCs w:val="24"/>
               </w:rPr>
               <w:tab/>
             </w:r>
             <w:r>
               <w:rPr>
-                <w:webHidden/>
+                <w:rFonts w:asciiTheme="minorHAnsi" w:hAnsiTheme="minorHAnsi" w:cstheme="minorHAnsi"/>
+                <w:webHidden/>
+                <w:sz w:val="24"/>
+                <w:szCs w:val="24"/>
               </w:rPr>
               <w:fldChar w:fldCharType="begin"/>
             </w:r>
             <w:r>
               <w:rPr>
-                <w:webHidden/>
+                <w:rFonts w:asciiTheme="minorHAnsi" w:hAnsiTheme="minorHAnsi" w:cstheme="minorHAnsi"/>
+                <w:webHidden/>
+                <w:sz w:val="24"/>
+                <w:szCs w:val="24"/>
               </w:rPr>
               <w:instrText xml:space="preserve"> PAGEREF _Toc164603801 \h </w:instrText>
             </w:r>
             <w:r>
               <w:rPr>
-                <w:webHidden/>
-              </w:rPr>
-            </w:r>
-            <w:r>
-              <w:rPr>
-                <w:webHidden/>
+                <w:rFonts w:asciiTheme="minorHAnsi" w:hAnsiTheme="minorHAnsi" w:cstheme="minorHAnsi"/>
+                <w:webHidden/>
+                <w:sz w:val="24"/>
+                <w:szCs w:val="24"/>
+              </w:rPr>
+            </w:r>
+            <w:r>
+              <w:rPr>
+                <w:rFonts w:asciiTheme="minorHAnsi" w:hAnsiTheme="minorHAnsi" w:cstheme="minorHAnsi"/>
+                <w:webHidden/>
+                <w:sz w:val="24"/>
+                <w:szCs w:val="24"/>
               </w:rPr>
               <w:fldChar w:fldCharType="separate"/>
             </w:r>
             <w:r>
               <w:rPr>
-                <w:webHidden/>
+                <w:rFonts w:asciiTheme="minorHAnsi" w:hAnsiTheme="minorHAnsi" w:cstheme="minorHAnsi"/>
+                <w:webHidden/>
+                <w:sz w:val="24"/>
+                <w:szCs w:val="24"/>
               </w:rPr>
               <w:t>3</w:t>
             </w:r>
             <w:r>
               <w:rPr>
-                <w:webHidden/>
+                <w:rFonts w:asciiTheme="minorHAnsi" w:hAnsiTheme="minorHAnsi" w:cstheme="minorHAnsi"/>
+                <w:webHidden/>
+                <w:sz w:val="24"/>
+                <w:szCs w:val="24"/>
               </w:rPr>
               <w:fldChar w:fldCharType="end"/>
             </w:r>
@@ -483,7 +549,7 @@
               <w:tab w:val="right" w:pos="8494"/>
             </w:tabs>
             <w:rPr>
-              <w:rFonts w:asciiTheme="minorHAnsi" w:eastAsiaTheme="minorEastAsia" w:hAnsiTheme="minorHAnsi" w:cstheme="minorBidi"/>
+              <w:rFonts w:asciiTheme="minorHAnsi" w:eastAsiaTheme="minorEastAsia" w:hAnsiTheme="minorHAnsi" w:cstheme="minorHAnsi"/>
               <w:kern w:val="2"/>
               <w:sz w:val="24"/>
               <w:szCs w:val="24"/>
@@ -494,48 +560,71 @@
             <w:r>
               <w:rPr>
                 <w:rStyle w:val="Hyperlink"/>
-                <w:rFonts w:ascii="Arial" w:eastAsia="Arial" w:hAnsi="Arial" w:cs="Arial"/>
+                <w:rFonts w:asciiTheme="minorHAnsi" w:eastAsia="Arial" w:hAnsiTheme="minorHAnsi" w:cstheme="minorHAnsi"/>
+                <w:sz w:val="24"/>
+                <w:szCs w:val="24"/>
               </w:rPr>
               <w:t>JUSTIFICACIÓN:</w:t>
             </w:r>
             <w:r>
               <w:rPr>
-                <w:webHidden/>
+                <w:rFonts w:asciiTheme="minorHAnsi" w:hAnsiTheme="minorHAnsi" w:cstheme="minorHAnsi"/>
+                <w:webHidden/>
+                <w:sz w:val="24"/>
+                <w:szCs w:val="24"/>
               </w:rPr>
               <w:tab/>
             </w:r>
             <w:r>
               <w:rPr>
-                <w:webHidden/>
+                <w:rFonts w:asciiTheme="minorHAnsi" w:hAnsiTheme="minorHAnsi" w:cstheme="minorHAnsi"/>
+                <w:webHidden/>
+                <w:sz w:val="24"/>
+                <w:szCs w:val="24"/>
               </w:rPr>
               <w:fldChar w:fldCharType="begin"/>
             </w:r>
             <w:r>
               <w:rPr>
-                <w:webHidden/>
+                <w:rFonts w:asciiTheme="minorHAnsi" w:hAnsiTheme="minorHAnsi" w:cstheme="minorHAnsi"/>
+                <w:webHidden/>
+                <w:sz w:val="24"/>
+                <w:szCs w:val="24"/>
               </w:rPr>
               <w:instrText xml:space="preserve"> PAGEREF _Toc164603802 \h </w:instrText>
             </w:r>
             <w:r>
               <w:rPr>
-                <w:webHidden/>
-              </w:rPr>
-            </w:r>
-            <w:r>
-              <w:rPr>
-                <w:webHidden/>
+                <w:rFonts w:asciiTheme="minorHAnsi" w:hAnsiTheme="minorHAnsi" w:cstheme="minorHAnsi"/>
+                <w:webHidden/>
+                <w:sz w:val="24"/>
+                <w:szCs w:val="24"/>
+              </w:rPr>
+            </w:r>
+            <w:r>
+              <w:rPr>
+                <w:rFonts w:asciiTheme="minorHAnsi" w:hAnsiTheme="minorHAnsi" w:cstheme="minorHAnsi"/>
+                <w:webHidden/>
+                <w:sz w:val="24"/>
+                <w:szCs w:val="24"/>
               </w:rPr>
               <w:fldChar w:fldCharType="separate"/>
             </w:r>
             <w:r>
               <w:rPr>
-                <w:webHidden/>
+                <w:rFonts w:asciiTheme="minorHAnsi" w:hAnsiTheme="minorHAnsi" w:cstheme="minorHAnsi"/>
+                <w:webHidden/>
+                <w:sz w:val="24"/>
+                <w:szCs w:val="24"/>
               </w:rPr>
               <w:t>3</w:t>
             </w:r>
             <w:r>
               <w:rPr>
-                <w:webHidden/>
+                <w:rFonts w:asciiTheme="minorHAnsi" w:hAnsiTheme="minorHAnsi" w:cstheme="minorHAnsi"/>
+                <w:webHidden/>
+                <w:sz w:val="24"/>
+                <w:szCs w:val="24"/>
               </w:rPr>
               <w:fldChar w:fldCharType="end"/>
             </w:r>
@@ -548,7 +637,7 @@
               <w:tab w:val="right" w:pos="8494"/>
             </w:tabs>
             <w:rPr>
-              <w:rFonts w:asciiTheme="minorHAnsi" w:eastAsiaTheme="minorEastAsia" w:hAnsiTheme="minorHAnsi" w:cstheme="minorBidi"/>
+              <w:rFonts w:asciiTheme="minorHAnsi" w:eastAsiaTheme="minorEastAsia" w:hAnsiTheme="minorHAnsi" w:cstheme="minorHAnsi"/>
               <w:kern w:val="2"/>
               <w:sz w:val="24"/>
               <w:szCs w:val="24"/>
@@ -559,48 +648,71 @@
             <w:r>
               <w:rPr>
                 <w:rStyle w:val="Hyperlink"/>
-                <w:rFonts w:ascii="Arial" w:eastAsia="Arial" w:hAnsi="Arial" w:cs="Arial"/>
+                <w:rFonts w:asciiTheme="minorHAnsi" w:eastAsia="Arial" w:hAnsiTheme="minorHAnsi" w:cstheme="minorHAnsi"/>
+                <w:sz w:val="24"/>
+                <w:szCs w:val="24"/>
               </w:rPr>
               <w:t>OBJETIVO GENERAL:</w:t>
             </w:r>
             <w:r>
               <w:rPr>
-                <w:webHidden/>
+                <w:rFonts w:asciiTheme="minorHAnsi" w:hAnsiTheme="minorHAnsi" w:cstheme="minorHAnsi"/>
+                <w:webHidden/>
+                <w:sz w:val="24"/>
+                <w:szCs w:val="24"/>
               </w:rPr>
               <w:tab/>
             </w:r>
             <w:r>
               <w:rPr>
-                <w:webHidden/>
+                <w:rFonts w:asciiTheme="minorHAnsi" w:hAnsiTheme="minorHAnsi" w:cstheme="minorHAnsi"/>
+                <w:webHidden/>
+                <w:sz w:val="24"/>
+                <w:szCs w:val="24"/>
               </w:rPr>
               <w:fldChar w:fldCharType="begin"/>
             </w:r>
             <w:r>
               <w:rPr>
-                <w:webHidden/>
+                <w:rFonts w:asciiTheme="minorHAnsi" w:hAnsiTheme="minorHAnsi" w:cstheme="minorHAnsi"/>
+                <w:webHidden/>
+                <w:sz w:val="24"/>
+                <w:szCs w:val="24"/>
               </w:rPr>
               <w:instrText xml:space="preserve"> PAGEREF _Toc164603803 \h </w:instrText>
             </w:r>
             <w:r>
               <w:rPr>
-                <w:webHidden/>
-              </w:rPr>
-            </w:r>
-            <w:r>
-              <w:rPr>
-                <w:webHidden/>
+                <w:rFonts w:asciiTheme="minorHAnsi" w:hAnsiTheme="minorHAnsi" w:cstheme="minorHAnsi"/>
+                <w:webHidden/>
+                <w:sz w:val="24"/>
+                <w:szCs w:val="24"/>
+              </w:rPr>
+            </w:r>
+            <w:r>
+              <w:rPr>
+                <w:rFonts w:asciiTheme="minorHAnsi" w:hAnsiTheme="minorHAnsi" w:cstheme="minorHAnsi"/>
+                <w:webHidden/>
+                <w:sz w:val="24"/>
+                <w:szCs w:val="24"/>
               </w:rPr>
               <w:fldChar w:fldCharType="separate"/>
             </w:r>
             <w:r>
               <w:rPr>
-                <w:webHidden/>
+                <w:rFonts w:asciiTheme="minorHAnsi" w:hAnsiTheme="minorHAnsi" w:cstheme="minorHAnsi"/>
+                <w:webHidden/>
+                <w:sz w:val="24"/>
+                <w:szCs w:val="24"/>
               </w:rPr>
               <w:t>3</w:t>
             </w:r>
             <w:r>
               <w:rPr>
-                <w:webHidden/>
+                <w:rFonts w:asciiTheme="minorHAnsi" w:hAnsiTheme="minorHAnsi" w:cstheme="minorHAnsi"/>
+                <w:webHidden/>
+                <w:sz w:val="24"/>
+                <w:szCs w:val="24"/>
               </w:rPr>
               <w:fldChar w:fldCharType="end"/>
             </w:r>
@@ -613,7 +725,7 @@
               <w:tab w:val="right" w:pos="8494"/>
             </w:tabs>
             <w:rPr>
-              <w:rFonts w:asciiTheme="minorHAnsi" w:eastAsiaTheme="minorEastAsia" w:hAnsiTheme="minorHAnsi" w:cstheme="minorBidi"/>
+              <w:rFonts w:asciiTheme="minorHAnsi" w:eastAsiaTheme="minorEastAsia" w:hAnsiTheme="minorHAnsi" w:cstheme="minorHAnsi"/>
               <w:kern w:val="2"/>
               <w:sz w:val="24"/>
               <w:szCs w:val="24"/>
@@ -624,48 +736,71 @@
             <w:r>
               <w:rPr>
                 <w:rStyle w:val="Hyperlink"/>
-                <w:rFonts w:ascii="Arial" w:eastAsia="Arial" w:hAnsi="Arial" w:cs="Arial"/>
+                <w:rFonts w:asciiTheme="minorHAnsi" w:eastAsia="Arial" w:hAnsiTheme="minorHAnsi" w:cstheme="minorHAnsi"/>
+                <w:sz w:val="24"/>
+                <w:szCs w:val="24"/>
               </w:rPr>
               <w:t>OBJETIVOS ESPECÍFICOS:</w:t>
             </w:r>
             <w:r>
               <w:rPr>
-                <w:webHidden/>
+                <w:rFonts w:asciiTheme="minorHAnsi" w:hAnsiTheme="minorHAnsi" w:cstheme="minorHAnsi"/>
+                <w:webHidden/>
+                <w:sz w:val="24"/>
+                <w:szCs w:val="24"/>
               </w:rPr>
               <w:tab/>
             </w:r>
             <w:r>
               <w:rPr>
-                <w:webHidden/>
+                <w:rFonts w:asciiTheme="minorHAnsi" w:hAnsiTheme="minorHAnsi" w:cstheme="minorHAnsi"/>
+                <w:webHidden/>
+                <w:sz w:val="24"/>
+                <w:szCs w:val="24"/>
               </w:rPr>
               <w:fldChar w:fldCharType="begin"/>
             </w:r>
             <w:r>
               <w:rPr>
-                <w:webHidden/>
+                <w:rFonts w:asciiTheme="minorHAnsi" w:hAnsiTheme="minorHAnsi" w:cstheme="minorHAnsi"/>
+                <w:webHidden/>
+                <w:sz w:val="24"/>
+                <w:szCs w:val="24"/>
               </w:rPr>
               <w:instrText xml:space="preserve"> PAGEREF _Toc164603804 \h </w:instrText>
             </w:r>
             <w:r>
               <w:rPr>
-                <w:webHidden/>
-              </w:rPr>
-            </w:r>
-            <w:r>
-              <w:rPr>
-                <w:webHidden/>
+                <w:rFonts w:asciiTheme="minorHAnsi" w:hAnsiTheme="minorHAnsi" w:cstheme="minorHAnsi"/>
+                <w:webHidden/>
+                <w:sz w:val="24"/>
+                <w:szCs w:val="24"/>
+              </w:rPr>
+            </w:r>
+            <w:r>
+              <w:rPr>
+                <w:rFonts w:asciiTheme="minorHAnsi" w:hAnsiTheme="minorHAnsi" w:cstheme="minorHAnsi"/>
+                <w:webHidden/>
+                <w:sz w:val="24"/>
+                <w:szCs w:val="24"/>
               </w:rPr>
               <w:fldChar w:fldCharType="separate"/>
             </w:r>
             <w:r>
               <w:rPr>
-                <w:webHidden/>
+                <w:rFonts w:asciiTheme="minorHAnsi" w:hAnsiTheme="minorHAnsi" w:cstheme="minorHAnsi"/>
+                <w:webHidden/>
+                <w:sz w:val="24"/>
+                <w:szCs w:val="24"/>
               </w:rPr>
               <w:t>3</w:t>
             </w:r>
             <w:r>
               <w:rPr>
-                <w:webHidden/>
+                <w:rFonts w:asciiTheme="minorHAnsi" w:hAnsiTheme="minorHAnsi" w:cstheme="minorHAnsi"/>
+                <w:webHidden/>
+                <w:sz w:val="24"/>
+                <w:szCs w:val="24"/>
               </w:rPr>
               <w:fldChar w:fldCharType="end"/>
             </w:r>
@@ -678,7 +813,7 @@
               <w:tab w:val="right" w:pos="8494"/>
             </w:tabs>
             <w:rPr>
-              <w:rFonts w:asciiTheme="minorHAnsi" w:eastAsiaTheme="minorEastAsia" w:hAnsiTheme="minorHAnsi" w:cstheme="minorBidi"/>
+              <w:rFonts w:asciiTheme="minorHAnsi" w:eastAsiaTheme="minorEastAsia" w:hAnsiTheme="minorHAnsi" w:cstheme="minorHAnsi"/>
               <w:kern w:val="2"/>
               <w:sz w:val="24"/>
               <w:szCs w:val="24"/>
@@ -689,48 +824,71 @@
             <w:r>
               <w:rPr>
                 <w:rStyle w:val="Hyperlink"/>
-                <w:rFonts w:ascii="Arial" w:eastAsia="Arial" w:hAnsi="Arial" w:cs="Arial"/>
+                <w:rFonts w:asciiTheme="minorHAnsi" w:eastAsia="Arial" w:hAnsiTheme="minorHAnsi" w:cstheme="minorHAnsi"/>
+                <w:sz w:val="24"/>
+                <w:szCs w:val="24"/>
               </w:rPr>
               <w:t>ALCANCE:</w:t>
             </w:r>
             <w:r>
               <w:rPr>
-                <w:webHidden/>
+                <w:rFonts w:asciiTheme="minorHAnsi" w:hAnsiTheme="minorHAnsi" w:cstheme="minorHAnsi"/>
+                <w:webHidden/>
+                <w:sz w:val="24"/>
+                <w:szCs w:val="24"/>
               </w:rPr>
               <w:tab/>
             </w:r>
             <w:r>
               <w:rPr>
-                <w:webHidden/>
+                <w:rFonts w:asciiTheme="minorHAnsi" w:hAnsiTheme="minorHAnsi" w:cstheme="minorHAnsi"/>
+                <w:webHidden/>
+                <w:sz w:val="24"/>
+                <w:szCs w:val="24"/>
               </w:rPr>
               <w:fldChar w:fldCharType="begin"/>
             </w:r>
             <w:r>
               <w:rPr>
-                <w:webHidden/>
+                <w:rFonts w:asciiTheme="minorHAnsi" w:hAnsiTheme="minorHAnsi" w:cstheme="minorHAnsi"/>
+                <w:webHidden/>
+                <w:sz w:val="24"/>
+                <w:szCs w:val="24"/>
               </w:rPr>
               <w:instrText xml:space="preserve"> PAGEREF _Toc164603805 \h </w:instrText>
             </w:r>
             <w:r>
               <w:rPr>
-                <w:webHidden/>
-              </w:rPr>
-            </w:r>
-            <w:r>
-              <w:rPr>
-                <w:webHidden/>
+                <w:rFonts w:asciiTheme="minorHAnsi" w:hAnsiTheme="minorHAnsi" w:cstheme="minorHAnsi"/>
+                <w:webHidden/>
+                <w:sz w:val="24"/>
+                <w:szCs w:val="24"/>
+              </w:rPr>
+            </w:r>
+            <w:r>
+              <w:rPr>
+                <w:rFonts w:asciiTheme="minorHAnsi" w:hAnsiTheme="minorHAnsi" w:cstheme="minorHAnsi"/>
+                <w:webHidden/>
+                <w:sz w:val="24"/>
+                <w:szCs w:val="24"/>
               </w:rPr>
               <w:fldChar w:fldCharType="separate"/>
             </w:r>
             <w:r>
               <w:rPr>
-                <w:webHidden/>
+                <w:rFonts w:asciiTheme="minorHAnsi" w:hAnsiTheme="minorHAnsi" w:cstheme="minorHAnsi"/>
+                <w:webHidden/>
+                <w:sz w:val="24"/>
+                <w:szCs w:val="24"/>
               </w:rPr>
               <w:t>3</w:t>
             </w:r>
             <w:r>
               <w:rPr>
-                <w:webHidden/>
+                <w:rFonts w:asciiTheme="minorHAnsi" w:hAnsiTheme="minorHAnsi" w:cstheme="minorHAnsi"/>
+                <w:webHidden/>
+                <w:sz w:val="24"/>
+                <w:szCs w:val="24"/>
               </w:rPr>
               <w:fldChar w:fldCharType="end"/>
             </w:r>
@@ -743,7 +901,7 @@
               <w:tab w:val="right" w:pos="8494"/>
             </w:tabs>
             <w:rPr>
-              <w:rFonts w:asciiTheme="minorHAnsi" w:eastAsiaTheme="minorEastAsia" w:hAnsiTheme="minorHAnsi" w:cstheme="minorBidi"/>
+              <w:rFonts w:asciiTheme="minorHAnsi" w:eastAsiaTheme="minorEastAsia" w:hAnsiTheme="minorHAnsi" w:cstheme="minorHAnsi"/>
               <w:kern w:val="2"/>
               <w:sz w:val="24"/>
               <w:szCs w:val="24"/>
@@ -754,48 +912,71 @@
             <w:r>
               <w:rPr>
                 <w:rStyle w:val="Hyperlink"/>
-                <w:rFonts w:ascii="Arial" w:eastAsia="Arial" w:hAnsi="Arial" w:cs="Arial"/>
+                <w:rFonts w:asciiTheme="minorHAnsi" w:eastAsia="Arial" w:hAnsiTheme="minorHAnsi" w:cstheme="minorHAnsi"/>
+                <w:sz w:val="24"/>
+                <w:szCs w:val="24"/>
               </w:rPr>
               <w:t>DISEÑO DE PLATAFORMA:</w:t>
             </w:r>
             <w:r>
               <w:rPr>
-                <w:webHidden/>
+                <w:rFonts w:asciiTheme="minorHAnsi" w:hAnsiTheme="minorHAnsi" w:cstheme="minorHAnsi"/>
+                <w:webHidden/>
+                <w:sz w:val="24"/>
+                <w:szCs w:val="24"/>
               </w:rPr>
               <w:tab/>
             </w:r>
             <w:r>
               <w:rPr>
-                <w:webHidden/>
+                <w:rFonts w:asciiTheme="minorHAnsi" w:hAnsiTheme="minorHAnsi" w:cstheme="minorHAnsi"/>
+                <w:webHidden/>
+                <w:sz w:val="24"/>
+                <w:szCs w:val="24"/>
               </w:rPr>
               <w:fldChar w:fldCharType="begin"/>
             </w:r>
             <w:r>
               <w:rPr>
-                <w:webHidden/>
+                <w:rFonts w:asciiTheme="minorHAnsi" w:hAnsiTheme="minorHAnsi" w:cstheme="minorHAnsi"/>
+                <w:webHidden/>
+                <w:sz w:val="24"/>
+                <w:szCs w:val="24"/>
               </w:rPr>
               <w:instrText xml:space="preserve"> PAGEREF _Toc164603806 \h </w:instrText>
             </w:r>
             <w:r>
               <w:rPr>
-                <w:webHidden/>
-              </w:rPr>
-            </w:r>
-            <w:r>
-              <w:rPr>
-                <w:webHidden/>
+                <w:rFonts w:asciiTheme="minorHAnsi" w:hAnsiTheme="minorHAnsi" w:cstheme="minorHAnsi"/>
+                <w:webHidden/>
+                <w:sz w:val="24"/>
+                <w:szCs w:val="24"/>
+              </w:rPr>
+            </w:r>
+            <w:r>
+              <w:rPr>
+                <w:rFonts w:asciiTheme="minorHAnsi" w:hAnsiTheme="minorHAnsi" w:cstheme="minorHAnsi"/>
+                <w:webHidden/>
+                <w:sz w:val="24"/>
+                <w:szCs w:val="24"/>
               </w:rPr>
               <w:fldChar w:fldCharType="separate"/>
             </w:r>
             <w:r>
               <w:rPr>
-                <w:webHidden/>
+                <w:rFonts w:asciiTheme="minorHAnsi" w:hAnsiTheme="minorHAnsi" w:cstheme="minorHAnsi"/>
+                <w:webHidden/>
+                <w:sz w:val="24"/>
+                <w:szCs w:val="24"/>
               </w:rPr>
               <w:t>3</w:t>
             </w:r>
             <w:r>
               <w:rPr>
-                <w:webHidden/>
+                <w:rFonts w:asciiTheme="minorHAnsi" w:hAnsiTheme="minorHAnsi" w:cstheme="minorHAnsi"/>
+                <w:webHidden/>
+                <w:sz w:val="24"/>
+                <w:szCs w:val="24"/>
               </w:rPr>
               <w:fldChar w:fldCharType="end"/>
             </w:r>
@@ -808,7 +989,7 @@
               <w:tab w:val="right" w:pos="8494"/>
             </w:tabs>
             <w:rPr>
-              <w:rFonts w:asciiTheme="minorHAnsi" w:eastAsiaTheme="minorEastAsia" w:hAnsiTheme="minorHAnsi" w:cstheme="minorBidi"/>
+              <w:rFonts w:asciiTheme="minorHAnsi" w:eastAsiaTheme="minorEastAsia" w:hAnsiTheme="minorHAnsi" w:cstheme="minorHAnsi"/>
               <w:kern w:val="2"/>
               <w:sz w:val="24"/>
               <w:szCs w:val="24"/>
@@ -819,48 +1000,71 @@
             <w:r>
               <w:rPr>
                 <w:rStyle w:val="Hyperlink"/>
-                <w:rFonts w:ascii="Arial" w:eastAsia="Arial" w:hAnsi="Arial" w:cs="Arial"/>
+                <w:rFonts w:asciiTheme="minorHAnsi" w:eastAsia="Arial" w:hAnsiTheme="minorHAnsi" w:cstheme="minorHAnsi"/>
+                <w:sz w:val="24"/>
+                <w:szCs w:val="24"/>
               </w:rPr>
               <w:t>DISEÑO DEL SISTEMA CREACIÓN DE ADMINISTRADORES:</w:t>
             </w:r>
             <w:r>
               <w:rPr>
-                <w:webHidden/>
+                <w:rFonts w:asciiTheme="minorHAnsi" w:hAnsiTheme="minorHAnsi" w:cstheme="minorHAnsi"/>
+                <w:webHidden/>
+                <w:sz w:val="24"/>
+                <w:szCs w:val="24"/>
               </w:rPr>
               <w:tab/>
             </w:r>
             <w:r>
               <w:rPr>
-                <w:webHidden/>
+                <w:rFonts w:asciiTheme="minorHAnsi" w:hAnsiTheme="minorHAnsi" w:cstheme="minorHAnsi"/>
+                <w:webHidden/>
+                <w:sz w:val="24"/>
+                <w:szCs w:val="24"/>
               </w:rPr>
               <w:fldChar w:fldCharType="begin"/>
             </w:r>
             <w:r>
               <w:rPr>
-                <w:webHidden/>
+                <w:rFonts w:asciiTheme="minorHAnsi" w:hAnsiTheme="minorHAnsi" w:cstheme="minorHAnsi"/>
+                <w:webHidden/>
+                <w:sz w:val="24"/>
+                <w:szCs w:val="24"/>
               </w:rPr>
               <w:instrText xml:space="preserve"> PAGEREF _Toc164603807 \h </w:instrText>
             </w:r>
             <w:r>
               <w:rPr>
-                <w:webHidden/>
-              </w:rPr>
-            </w:r>
-            <w:r>
-              <w:rPr>
-                <w:webHidden/>
+                <w:rFonts w:asciiTheme="minorHAnsi" w:hAnsiTheme="minorHAnsi" w:cstheme="minorHAnsi"/>
+                <w:webHidden/>
+                <w:sz w:val="24"/>
+                <w:szCs w:val="24"/>
+              </w:rPr>
+            </w:r>
+            <w:r>
+              <w:rPr>
+                <w:rFonts w:asciiTheme="minorHAnsi" w:hAnsiTheme="minorHAnsi" w:cstheme="minorHAnsi"/>
+                <w:webHidden/>
+                <w:sz w:val="24"/>
+                <w:szCs w:val="24"/>
               </w:rPr>
               <w:fldChar w:fldCharType="separate"/>
             </w:r>
             <w:r>
               <w:rPr>
-                <w:webHidden/>
+                <w:rFonts w:asciiTheme="minorHAnsi" w:hAnsiTheme="minorHAnsi" w:cstheme="minorHAnsi"/>
+                <w:webHidden/>
+                <w:sz w:val="24"/>
+                <w:szCs w:val="24"/>
               </w:rPr>
               <w:t>3</w:t>
             </w:r>
             <w:r>
               <w:rPr>
-                <w:webHidden/>
+                <w:rFonts w:asciiTheme="minorHAnsi" w:hAnsiTheme="minorHAnsi" w:cstheme="minorHAnsi"/>
+                <w:webHidden/>
+                <w:sz w:val="24"/>
+                <w:szCs w:val="24"/>
               </w:rPr>
               <w:fldChar w:fldCharType="end"/>
             </w:r>
@@ -873,7 +1077,7 @@
               <w:tab w:val="right" w:pos="8494"/>
             </w:tabs>
             <w:rPr>
-              <w:rFonts w:asciiTheme="minorHAnsi" w:eastAsiaTheme="minorEastAsia" w:hAnsiTheme="minorHAnsi" w:cstheme="minorBidi"/>
+              <w:rFonts w:asciiTheme="minorHAnsi" w:eastAsiaTheme="minorEastAsia" w:hAnsiTheme="minorHAnsi" w:cstheme="minorHAnsi"/>
               <w:kern w:val="2"/>
               <w:sz w:val="24"/>
               <w:szCs w:val="24"/>
@@ -884,48 +1088,71 @@
             <w:r>
               <w:rPr>
                 <w:rStyle w:val="Hyperlink"/>
-                <w:rFonts w:ascii="Arial" w:eastAsia="Arial" w:hAnsi="Arial" w:cs="Arial"/>
+                <w:rFonts w:asciiTheme="minorHAnsi" w:eastAsia="Arial" w:hAnsiTheme="minorHAnsi" w:cstheme="minorHAnsi"/>
+                <w:sz w:val="24"/>
+                <w:szCs w:val="24"/>
               </w:rPr>
               <w:t>DISEÑO DEL SISTEMA CREACIÓN DE NOTICIAS:</w:t>
             </w:r>
             <w:r>
               <w:rPr>
-                <w:webHidden/>
+                <w:rFonts w:asciiTheme="minorHAnsi" w:hAnsiTheme="minorHAnsi" w:cstheme="minorHAnsi"/>
+                <w:webHidden/>
+                <w:sz w:val="24"/>
+                <w:szCs w:val="24"/>
               </w:rPr>
               <w:tab/>
             </w:r>
             <w:r>
               <w:rPr>
-                <w:webHidden/>
+                <w:rFonts w:asciiTheme="minorHAnsi" w:hAnsiTheme="minorHAnsi" w:cstheme="minorHAnsi"/>
+                <w:webHidden/>
+                <w:sz w:val="24"/>
+                <w:szCs w:val="24"/>
               </w:rPr>
               <w:fldChar w:fldCharType="begin"/>
             </w:r>
             <w:r>
               <w:rPr>
-                <w:webHidden/>
+                <w:rFonts w:asciiTheme="minorHAnsi" w:hAnsiTheme="minorHAnsi" w:cstheme="minorHAnsi"/>
+                <w:webHidden/>
+                <w:sz w:val="24"/>
+                <w:szCs w:val="24"/>
               </w:rPr>
               <w:instrText xml:space="preserve"> PAGEREF _Toc164603808 \h </w:instrText>
             </w:r>
             <w:r>
               <w:rPr>
-                <w:webHidden/>
-              </w:rPr>
-            </w:r>
-            <w:r>
-              <w:rPr>
-                <w:webHidden/>
+                <w:rFonts w:asciiTheme="minorHAnsi" w:hAnsiTheme="minorHAnsi" w:cstheme="minorHAnsi"/>
+                <w:webHidden/>
+                <w:sz w:val="24"/>
+                <w:szCs w:val="24"/>
+              </w:rPr>
+            </w:r>
+            <w:r>
+              <w:rPr>
+                <w:rFonts w:asciiTheme="minorHAnsi" w:hAnsiTheme="minorHAnsi" w:cstheme="minorHAnsi"/>
+                <w:webHidden/>
+                <w:sz w:val="24"/>
+                <w:szCs w:val="24"/>
               </w:rPr>
               <w:fldChar w:fldCharType="separate"/>
             </w:r>
             <w:r>
               <w:rPr>
-                <w:webHidden/>
+                <w:rFonts w:asciiTheme="minorHAnsi" w:hAnsiTheme="minorHAnsi" w:cstheme="minorHAnsi"/>
+                <w:webHidden/>
+                <w:sz w:val="24"/>
+                <w:szCs w:val="24"/>
               </w:rPr>
               <w:t>3</w:t>
             </w:r>
             <w:r>
               <w:rPr>
-                <w:webHidden/>
+                <w:rFonts w:asciiTheme="minorHAnsi" w:hAnsiTheme="minorHAnsi" w:cstheme="minorHAnsi"/>
+                <w:webHidden/>
+                <w:sz w:val="24"/>
+                <w:szCs w:val="24"/>
               </w:rPr>
               <w:fldChar w:fldCharType="end"/>
             </w:r>
@@ -938,7 +1165,7 @@
               <w:tab w:val="right" w:pos="8494"/>
             </w:tabs>
             <w:rPr>
-              <w:rFonts w:asciiTheme="minorHAnsi" w:eastAsiaTheme="minorEastAsia" w:hAnsiTheme="minorHAnsi" w:cstheme="minorBidi"/>
+              <w:rFonts w:asciiTheme="minorHAnsi" w:eastAsiaTheme="minorEastAsia" w:hAnsiTheme="minorHAnsi" w:cstheme="minorHAnsi"/>
               <w:kern w:val="2"/>
               <w:sz w:val="24"/>
               <w:szCs w:val="24"/>
@@ -949,48 +1176,71 @@
             <w:r>
               <w:rPr>
                 <w:rStyle w:val="Hyperlink"/>
-                <w:rFonts w:ascii="Arial" w:eastAsia="Arial" w:hAnsi="Arial" w:cs="Arial"/>
+                <w:rFonts w:asciiTheme="minorHAnsi" w:eastAsia="Arial" w:hAnsiTheme="minorHAnsi" w:cstheme="minorHAnsi"/>
+                <w:sz w:val="24"/>
+                <w:szCs w:val="24"/>
               </w:rPr>
               <w:t>DISEÑO DEL SISTEMA CREACIÓN DE ANUNCIOS:</w:t>
             </w:r>
             <w:r>
               <w:rPr>
-                <w:webHidden/>
+                <w:rFonts w:asciiTheme="minorHAnsi" w:hAnsiTheme="minorHAnsi" w:cstheme="minorHAnsi"/>
+                <w:webHidden/>
+                <w:sz w:val="24"/>
+                <w:szCs w:val="24"/>
               </w:rPr>
               <w:tab/>
             </w:r>
             <w:r>
               <w:rPr>
-                <w:webHidden/>
+                <w:rFonts w:asciiTheme="minorHAnsi" w:hAnsiTheme="minorHAnsi" w:cstheme="minorHAnsi"/>
+                <w:webHidden/>
+                <w:sz w:val="24"/>
+                <w:szCs w:val="24"/>
               </w:rPr>
               <w:fldChar w:fldCharType="begin"/>
             </w:r>
             <w:r>
               <w:rPr>
-                <w:webHidden/>
+                <w:rFonts w:asciiTheme="minorHAnsi" w:hAnsiTheme="minorHAnsi" w:cstheme="minorHAnsi"/>
+                <w:webHidden/>
+                <w:sz w:val="24"/>
+                <w:szCs w:val="24"/>
               </w:rPr>
               <w:instrText xml:space="preserve"> PAGEREF _Toc164603809 \h </w:instrText>
             </w:r>
             <w:r>
               <w:rPr>
-                <w:webHidden/>
-              </w:rPr>
-            </w:r>
-            <w:r>
-              <w:rPr>
-                <w:webHidden/>
+                <w:rFonts w:asciiTheme="minorHAnsi" w:hAnsiTheme="minorHAnsi" w:cstheme="minorHAnsi"/>
+                <w:webHidden/>
+                <w:sz w:val="24"/>
+                <w:szCs w:val="24"/>
+              </w:rPr>
+            </w:r>
+            <w:r>
+              <w:rPr>
+                <w:rFonts w:asciiTheme="minorHAnsi" w:hAnsiTheme="minorHAnsi" w:cstheme="minorHAnsi"/>
+                <w:webHidden/>
+                <w:sz w:val="24"/>
+                <w:szCs w:val="24"/>
               </w:rPr>
               <w:fldChar w:fldCharType="separate"/>
             </w:r>
             <w:r>
               <w:rPr>
-                <w:webHidden/>
+                <w:rFonts w:asciiTheme="minorHAnsi" w:hAnsiTheme="minorHAnsi" w:cstheme="minorHAnsi"/>
+                <w:webHidden/>
+                <w:sz w:val="24"/>
+                <w:szCs w:val="24"/>
               </w:rPr>
               <w:t>4</w:t>
             </w:r>
             <w:r>
               <w:rPr>
-                <w:webHidden/>
+                <w:rFonts w:asciiTheme="minorHAnsi" w:hAnsiTheme="minorHAnsi" w:cstheme="minorHAnsi"/>
+                <w:webHidden/>
+                <w:sz w:val="24"/>
+                <w:szCs w:val="24"/>
               </w:rPr>
               <w:fldChar w:fldCharType="end"/>
             </w:r>
@@ -1003,7 +1253,7 @@
               <w:tab w:val="right" w:pos="8494"/>
             </w:tabs>
             <w:rPr>
-              <w:rFonts w:asciiTheme="minorHAnsi" w:eastAsiaTheme="minorEastAsia" w:hAnsiTheme="minorHAnsi" w:cstheme="minorBidi"/>
+              <w:rFonts w:asciiTheme="minorHAnsi" w:eastAsiaTheme="minorEastAsia" w:hAnsiTheme="minorHAnsi" w:cstheme="minorHAnsi"/>
               <w:kern w:val="2"/>
               <w:sz w:val="24"/>
               <w:szCs w:val="24"/>
@@ -1014,48 +1264,71 @@
             <w:r>
               <w:rPr>
                 <w:rStyle w:val="Hyperlink"/>
-                <w:rFonts w:ascii="Arial" w:eastAsia="Arial" w:hAnsi="Arial" w:cs="Arial"/>
+                <w:rFonts w:asciiTheme="minorHAnsi" w:eastAsia="Arial" w:hAnsiTheme="minorHAnsi" w:cstheme="minorHAnsi"/>
+                <w:sz w:val="24"/>
+                <w:szCs w:val="24"/>
               </w:rPr>
               <w:t>CODIFICACIÓN DEL DISEÑO:</w:t>
             </w:r>
             <w:r>
               <w:rPr>
-                <w:webHidden/>
+                <w:rFonts w:asciiTheme="minorHAnsi" w:hAnsiTheme="minorHAnsi" w:cstheme="minorHAnsi"/>
+                <w:webHidden/>
+                <w:sz w:val="24"/>
+                <w:szCs w:val="24"/>
               </w:rPr>
               <w:tab/>
             </w:r>
             <w:r>
               <w:rPr>
-                <w:webHidden/>
+                <w:rFonts w:asciiTheme="minorHAnsi" w:hAnsiTheme="minorHAnsi" w:cstheme="minorHAnsi"/>
+                <w:webHidden/>
+                <w:sz w:val="24"/>
+                <w:szCs w:val="24"/>
               </w:rPr>
               <w:fldChar w:fldCharType="begin"/>
             </w:r>
             <w:r>
               <w:rPr>
-                <w:webHidden/>
+                <w:rFonts w:asciiTheme="minorHAnsi" w:hAnsiTheme="minorHAnsi" w:cstheme="minorHAnsi"/>
+                <w:webHidden/>
+                <w:sz w:val="24"/>
+                <w:szCs w:val="24"/>
               </w:rPr>
               <w:instrText xml:space="preserve"> PAGEREF _Toc164603810 \h </w:instrText>
             </w:r>
             <w:r>
               <w:rPr>
-                <w:webHidden/>
-              </w:rPr>
-            </w:r>
-            <w:r>
-              <w:rPr>
-                <w:webHidden/>
+                <w:rFonts w:asciiTheme="minorHAnsi" w:hAnsiTheme="minorHAnsi" w:cstheme="minorHAnsi"/>
+                <w:webHidden/>
+                <w:sz w:val="24"/>
+                <w:szCs w:val="24"/>
+              </w:rPr>
+            </w:r>
+            <w:r>
+              <w:rPr>
+                <w:rFonts w:asciiTheme="minorHAnsi" w:hAnsiTheme="minorHAnsi" w:cstheme="minorHAnsi"/>
+                <w:webHidden/>
+                <w:sz w:val="24"/>
+                <w:szCs w:val="24"/>
               </w:rPr>
               <w:fldChar w:fldCharType="separate"/>
             </w:r>
             <w:r>
               <w:rPr>
-                <w:webHidden/>
+                <w:rFonts w:asciiTheme="minorHAnsi" w:hAnsiTheme="minorHAnsi" w:cstheme="minorHAnsi"/>
+                <w:webHidden/>
+                <w:sz w:val="24"/>
+                <w:szCs w:val="24"/>
               </w:rPr>
               <w:t>4</w:t>
             </w:r>
             <w:r>
               <w:rPr>
-                <w:webHidden/>
+                <w:rFonts w:asciiTheme="minorHAnsi" w:hAnsiTheme="minorHAnsi" w:cstheme="minorHAnsi"/>
+                <w:webHidden/>
+                <w:sz w:val="24"/>
+                <w:szCs w:val="24"/>
               </w:rPr>
               <w:fldChar w:fldCharType="end"/>
             </w:r>
@@ -1068,7 +1341,7 @@
               <w:tab w:val="right" w:pos="8494"/>
             </w:tabs>
             <w:rPr>
-              <w:rFonts w:asciiTheme="minorHAnsi" w:eastAsiaTheme="minorEastAsia" w:hAnsiTheme="minorHAnsi" w:cstheme="minorBidi"/>
+              <w:rFonts w:asciiTheme="minorHAnsi" w:eastAsiaTheme="minorEastAsia" w:hAnsiTheme="minorHAnsi" w:cstheme="minorHAnsi"/>
               <w:kern w:val="2"/>
               <w:sz w:val="24"/>
               <w:szCs w:val="24"/>
@@ -1079,48 +1352,71 @@
             <w:r>
               <w:rPr>
                 <w:rStyle w:val="Hyperlink"/>
-                <w:rFonts w:ascii="Arial" w:eastAsia="Arial" w:hAnsi="Arial" w:cs="Arial"/>
+                <w:rFonts w:asciiTheme="minorHAnsi" w:eastAsia="Arial" w:hAnsiTheme="minorHAnsi" w:cstheme="minorHAnsi"/>
+                <w:sz w:val="24"/>
+                <w:szCs w:val="24"/>
               </w:rPr>
               <w:t>IMPLEMENTACIÓN DEL SISTEMA:</w:t>
             </w:r>
             <w:r>
               <w:rPr>
-                <w:webHidden/>
+                <w:rFonts w:asciiTheme="minorHAnsi" w:hAnsiTheme="minorHAnsi" w:cstheme="minorHAnsi"/>
+                <w:webHidden/>
+                <w:sz w:val="24"/>
+                <w:szCs w:val="24"/>
               </w:rPr>
               <w:tab/>
             </w:r>
             <w:r>
               <w:rPr>
-                <w:webHidden/>
+                <w:rFonts w:asciiTheme="minorHAnsi" w:hAnsiTheme="minorHAnsi" w:cstheme="minorHAnsi"/>
+                <w:webHidden/>
+                <w:sz w:val="24"/>
+                <w:szCs w:val="24"/>
               </w:rPr>
               <w:fldChar w:fldCharType="begin"/>
             </w:r>
             <w:r>
               <w:rPr>
-                <w:webHidden/>
+                <w:rFonts w:asciiTheme="minorHAnsi" w:hAnsiTheme="minorHAnsi" w:cstheme="minorHAnsi"/>
+                <w:webHidden/>
+                <w:sz w:val="24"/>
+                <w:szCs w:val="24"/>
               </w:rPr>
               <w:instrText xml:space="preserve"> PAGEREF _Toc164603811 \h </w:instrText>
             </w:r>
             <w:r>
               <w:rPr>
-                <w:webHidden/>
-              </w:rPr>
-            </w:r>
-            <w:r>
-              <w:rPr>
-                <w:webHidden/>
+                <w:rFonts w:asciiTheme="minorHAnsi" w:hAnsiTheme="minorHAnsi" w:cstheme="minorHAnsi"/>
+                <w:webHidden/>
+                <w:sz w:val="24"/>
+                <w:szCs w:val="24"/>
+              </w:rPr>
+            </w:r>
+            <w:r>
+              <w:rPr>
+                <w:rFonts w:asciiTheme="minorHAnsi" w:hAnsiTheme="minorHAnsi" w:cstheme="minorHAnsi"/>
+                <w:webHidden/>
+                <w:sz w:val="24"/>
+                <w:szCs w:val="24"/>
               </w:rPr>
               <w:fldChar w:fldCharType="separate"/>
             </w:r>
             <w:r>
               <w:rPr>
-                <w:webHidden/>
+                <w:rFonts w:asciiTheme="minorHAnsi" w:hAnsiTheme="minorHAnsi" w:cstheme="minorHAnsi"/>
+                <w:webHidden/>
+                <w:sz w:val="24"/>
+                <w:szCs w:val="24"/>
               </w:rPr>
               <w:t>4</w:t>
             </w:r>
             <w:r>
               <w:rPr>
-                <w:webHidden/>
+                <w:rFonts w:asciiTheme="minorHAnsi" w:hAnsiTheme="minorHAnsi" w:cstheme="minorHAnsi"/>
+                <w:webHidden/>
+                <w:sz w:val="24"/>
+                <w:szCs w:val="24"/>
               </w:rPr>
               <w:fldChar w:fldCharType="end"/>
             </w:r>
@@ -1133,7 +1429,7 @@
               <w:tab w:val="right" w:pos="8494"/>
             </w:tabs>
             <w:rPr>
-              <w:rFonts w:asciiTheme="minorHAnsi" w:eastAsiaTheme="minorEastAsia" w:hAnsiTheme="minorHAnsi" w:cstheme="minorBidi"/>
+              <w:rFonts w:asciiTheme="minorHAnsi" w:eastAsiaTheme="minorEastAsia" w:hAnsiTheme="minorHAnsi" w:cstheme="minorHAnsi"/>
               <w:kern w:val="2"/>
               <w:sz w:val="24"/>
               <w:szCs w:val="24"/>
@@ -1144,48 +1440,71 @@
             <w:r>
               <w:rPr>
                 <w:rStyle w:val="Hyperlink"/>
-                <w:rFonts w:ascii="Arial" w:eastAsia="Arial" w:hAnsi="Arial" w:cs="Arial"/>
+                <w:rFonts w:asciiTheme="minorHAnsi" w:eastAsia="Arial" w:hAnsiTheme="minorHAnsi" w:cstheme="minorHAnsi"/>
+                <w:sz w:val="24"/>
+                <w:szCs w:val="24"/>
               </w:rPr>
               <w:t>MODELO CONCEPTUAL:</w:t>
             </w:r>
             <w:r>
               <w:rPr>
-                <w:webHidden/>
+                <w:rFonts w:asciiTheme="minorHAnsi" w:hAnsiTheme="minorHAnsi" w:cstheme="minorHAnsi"/>
+                <w:webHidden/>
+                <w:sz w:val="24"/>
+                <w:szCs w:val="24"/>
               </w:rPr>
               <w:tab/>
             </w:r>
             <w:r>
               <w:rPr>
-                <w:webHidden/>
+                <w:rFonts w:asciiTheme="minorHAnsi" w:hAnsiTheme="minorHAnsi" w:cstheme="minorHAnsi"/>
+                <w:webHidden/>
+                <w:sz w:val="24"/>
+                <w:szCs w:val="24"/>
               </w:rPr>
               <w:fldChar w:fldCharType="begin"/>
             </w:r>
             <w:r>
               <w:rPr>
-                <w:webHidden/>
+                <w:rFonts w:asciiTheme="minorHAnsi" w:hAnsiTheme="minorHAnsi" w:cstheme="minorHAnsi"/>
+                <w:webHidden/>
+                <w:sz w:val="24"/>
+                <w:szCs w:val="24"/>
               </w:rPr>
               <w:instrText xml:space="preserve"> PAGEREF _Toc164603812 \h </w:instrText>
             </w:r>
             <w:r>
               <w:rPr>
-                <w:webHidden/>
-              </w:rPr>
-            </w:r>
-            <w:r>
-              <w:rPr>
-                <w:webHidden/>
+                <w:rFonts w:asciiTheme="minorHAnsi" w:hAnsiTheme="minorHAnsi" w:cstheme="minorHAnsi"/>
+                <w:webHidden/>
+                <w:sz w:val="24"/>
+                <w:szCs w:val="24"/>
+              </w:rPr>
+            </w:r>
+            <w:r>
+              <w:rPr>
+                <w:rFonts w:asciiTheme="minorHAnsi" w:hAnsiTheme="minorHAnsi" w:cstheme="minorHAnsi"/>
+                <w:webHidden/>
+                <w:sz w:val="24"/>
+                <w:szCs w:val="24"/>
               </w:rPr>
               <w:fldChar w:fldCharType="separate"/>
             </w:r>
             <w:r>
               <w:rPr>
-                <w:webHidden/>
+                <w:rFonts w:asciiTheme="minorHAnsi" w:hAnsiTheme="minorHAnsi" w:cstheme="minorHAnsi"/>
+                <w:webHidden/>
+                <w:sz w:val="24"/>
+                <w:szCs w:val="24"/>
               </w:rPr>
               <w:t>5</w:t>
             </w:r>
             <w:r>
               <w:rPr>
-                <w:webHidden/>
+                <w:rFonts w:asciiTheme="minorHAnsi" w:hAnsiTheme="minorHAnsi" w:cstheme="minorHAnsi"/>
+                <w:webHidden/>
+                <w:sz w:val="24"/>
+                <w:szCs w:val="24"/>
               </w:rPr>
               <w:fldChar w:fldCharType="end"/>
             </w:r>
@@ -1198,7 +1517,7 @@
               <w:tab w:val="right" w:pos="8494"/>
             </w:tabs>
             <w:rPr>
-              <w:rFonts w:asciiTheme="minorHAnsi" w:eastAsiaTheme="minorEastAsia" w:hAnsiTheme="minorHAnsi" w:cstheme="minorBidi"/>
+              <w:rFonts w:asciiTheme="minorHAnsi" w:eastAsiaTheme="minorEastAsia" w:hAnsiTheme="minorHAnsi" w:cstheme="minorHAnsi"/>
               <w:kern w:val="2"/>
               <w:sz w:val="24"/>
               <w:szCs w:val="24"/>
@@ -1209,48 +1528,71 @@
             <w:r>
               <w:rPr>
                 <w:rStyle w:val="Hyperlink"/>
-                <w:rFonts w:ascii="Arial" w:eastAsia="Arial" w:hAnsi="Arial" w:cs="Arial"/>
+                <w:rFonts w:asciiTheme="minorHAnsi" w:eastAsia="Arial" w:hAnsiTheme="minorHAnsi" w:cstheme="minorHAnsi"/>
+                <w:sz w:val="24"/>
+                <w:szCs w:val="24"/>
               </w:rPr>
               <w:t>MODELO LÓGICO:</w:t>
             </w:r>
             <w:r>
               <w:rPr>
-                <w:webHidden/>
+                <w:rFonts w:asciiTheme="minorHAnsi" w:hAnsiTheme="minorHAnsi" w:cstheme="minorHAnsi"/>
+                <w:webHidden/>
+                <w:sz w:val="24"/>
+                <w:szCs w:val="24"/>
               </w:rPr>
               <w:tab/>
             </w:r>
             <w:r>
               <w:rPr>
-                <w:webHidden/>
+                <w:rFonts w:asciiTheme="minorHAnsi" w:hAnsiTheme="minorHAnsi" w:cstheme="minorHAnsi"/>
+                <w:webHidden/>
+                <w:sz w:val="24"/>
+                <w:szCs w:val="24"/>
               </w:rPr>
               <w:fldChar w:fldCharType="begin"/>
             </w:r>
             <w:r>
               <w:rPr>
-                <w:webHidden/>
+                <w:rFonts w:asciiTheme="minorHAnsi" w:hAnsiTheme="minorHAnsi" w:cstheme="minorHAnsi"/>
+                <w:webHidden/>
+                <w:sz w:val="24"/>
+                <w:szCs w:val="24"/>
               </w:rPr>
               <w:instrText xml:space="preserve"> PAGEREF _Toc164603813 \h </w:instrText>
             </w:r>
             <w:r>
               <w:rPr>
-                <w:webHidden/>
-              </w:rPr>
-            </w:r>
-            <w:r>
-              <w:rPr>
-                <w:webHidden/>
+                <w:rFonts w:asciiTheme="minorHAnsi" w:hAnsiTheme="minorHAnsi" w:cstheme="minorHAnsi"/>
+                <w:webHidden/>
+                <w:sz w:val="24"/>
+                <w:szCs w:val="24"/>
+              </w:rPr>
+            </w:r>
+            <w:r>
+              <w:rPr>
+                <w:rFonts w:asciiTheme="minorHAnsi" w:hAnsiTheme="minorHAnsi" w:cstheme="minorHAnsi"/>
+                <w:webHidden/>
+                <w:sz w:val="24"/>
+                <w:szCs w:val="24"/>
               </w:rPr>
               <w:fldChar w:fldCharType="separate"/>
             </w:r>
             <w:r>
               <w:rPr>
-                <w:webHidden/>
+                <w:rFonts w:asciiTheme="minorHAnsi" w:hAnsiTheme="minorHAnsi" w:cstheme="minorHAnsi"/>
+                <w:webHidden/>
+                <w:sz w:val="24"/>
+                <w:szCs w:val="24"/>
               </w:rPr>
               <w:t>5</w:t>
             </w:r>
             <w:r>
               <w:rPr>
-                <w:webHidden/>
+                <w:rFonts w:asciiTheme="minorHAnsi" w:hAnsiTheme="minorHAnsi" w:cstheme="minorHAnsi"/>
+                <w:webHidden/>
+                <w:sz w:val="24"/>
+                <w:szCs w:val="24"/>
               </w:rPr>
               <w:fldChar w:fldCharType="end"/>
             </w:r>
@@ -1263,7 +1605,7 @@
               <w:tab w:val="right" w:pos="8494"/>
             </w:tabs>
             <w:rPr>
-              <w:rFonts w:asciiTheme="minorHAnsi" w:eastAsiaTheme="minorEastAsia" w:hAnsiTheme="minorHAnsi" w:cstheme="minorBidi"/>
+              <w:rFonts w:asciiTheme="minorHAnsi" w:eastAsiaTheme="minorEastAsia" w:hAnsiTheme="minorHAnsi" w:cstheme="minorHAnsi"/>
               <w:kern w:val="2"/>
               <w:sz w:val="24"/>
               <w:szCs w:val="24"/>
@@ -1274,48 +1616,71 @@
             <w:r>
               <w:rPr>
                 <w:rStyle w:val="Hyperlink"/>
-                <w:rFonts w:ascii="Arial" w:eastAsia="Arial" w:hAnsi="Arial" w:cs="Arial"/>
+                <w:rFonts w:asciiTheme="minorHAnsi" w:eastAsia="Arial" w:hAnsiTheme="minorHAnsi" w:cstheme="minorHAnsi"/>
+                <w:sz w:val="24"/>
+                <w:szCs w:val="24"/>
               </w:rPr>
               <w:t>MODELO FÍSICO:</w:t>
             </w:r>
             <w:r>
               <w:rPr>
-                <w:webHidden/>
+                <w:rFonts w:asciiTheme="minorHAnsi" w:hAnsiTheme="minorHAnsi" w:cstheme="minorHAnsi"/>
+                <w:webHidden/>
+                <w:sz w:val="24"/>
+                <w:szCs w:val="24"/>
               </w:rPr>
               <w:tab/>
             </w:r>
             <w:r>
               <w:rPr>
-                <w:webHidden/>
+                <w:rFonts w:asciiTheme="minorHAnsi" w:hAnsiTheme="minorHAnsi" w:cstheme="minorHAnsi"/>
+                <w:webHidden/>
+                <w:sz w:val="24"/>
+                <w:szCs w:val="24"/>
               </w:rPr>
               <w:fldChar w:fldCharType="begin"/>
             </w:r>
             <w:r>
               <w:rPr>
-                <w:webHidden/>
+                <w:rFonts w:asciiTheme="minorHAnsi" w:hAnsiTheme="minorHAnsi" w:cstheme="minorHAnsi"/>
+                <w:webHidden/>
+                <w:sz w:val="24"/>
+                <w:szCs w:val="24"/>
               </w:rPr>
               <w:instrText xml:space="preserve"> PAGEREF _Toc164603814 \h </w:instrText>
             </w:r>
             <w:r>
               <w:rPr>
-                <w:webHidden/>
-              </w:rPr>
-            </w:r>
-            <w:r>
-              <w:rPr>
-                <w:webHidden/>
+                <w:rFonts w:asciiTheme="minorHAnsi" w:hAnsiTheme="minorHAnsi" w:cstheme="minorHAnsi"/>
+                <w:webHidden/>
+                <w:sz w:val="24"/>
+                <w:szCs w:val="24"/>
+              </w:rPr>
+            </w:r>
+            <w:r>
+              <w:rPr>
+                <w:rFonts w:asciiTheme="minorHAnsi" w:hAnsiTheme="minorHAnsi" w:cstheme="minorHAnsi"/>
+                <w:webHidden/>
+                <w:sz w:val="24"/>
+                <w:szCs w:val="24"/>
               </w:rPr>
               <w:fldChar w:fldCharType="separate"/>
             </w:r>
             <w:r>
               <w:rPr>
-                <w:webHidden/>
+                <w:rFonts w:asciiTheme="minorHAnsi" w:hAnsiTheme="minorHAnsi" w:cstheme="minorHAnsi"/>
+                <w:webHidden/>
+                <w:sz w:val="24"/>
+                <w:szCs w:val="24"/>
               </w:rPr>
               <w:t>5</w:t>
             </w:r>
             <w:r>
               <w:rPr>
-                <w:webHidden/>
+                <w:rFonts w:asciiTheme="minorHAnsi" w:hAnsiTheme="minorHAnsi" w:cstheme="minorHAnsi"/>
+                <w:webHidden/>
+                <w:sz w:val="24"/>
+                <w:szCs w:val="24"/>
               </w:rPr>
               <w:fldChar w:fldCharType="end"/>
             </w:r>
@@ -1334,10 +1699,15 @@
               <w:tab w:val="right" w:pos="8494"/>
             </w:tabs>
             <w:spacing w:after="100"/>
+            <w:rPr>
+              <w:rFonts w:asciiTheme="minorHAnsi" w:hAnsiTheme="minorHAnsi" w:cstheme="minorHAnsi"/>
+              <w:sz w:val="24"/>
+              <w:szCs w:val="24"/>
+            </w:rPr>
           </w:pPr>
           <w:r>
             <w:rPr>
-              <w:rFonts w:ascii="Arial" w:hAnsi="Arial" w:cs="Arial"/>
+              <w:rFonts w:asciiTheme="minorHAnsi" w:hAnsiTheme="minorHAnsi" w:cstheme="minorHAnsi"/>
               <w:sz w:val="24"/>
               <w:szCs w:val="24"/>
             </w:rPr>
@@ -1349,7 +1719,7 @@
     <w:p>
       <w:pPr>
         <w:rPr>
-          <w:rFonts w:ascii="Arial" w:eastAsia="Arial" w:hAnsi="Arial" w:cs="Arial"/>
+          <w:rFonts w:asciiTheme="minorHAnsi" w:eastAsia="Arial" w:hAnsiTheme="minorHAnsi" w:cstheme="minorHAnsi"/>
           <w:b/>
           <w:bCs/>
           <w:color w:val="000000"/>
@@ -1359,7 +1729,7 @@
       </w:pPr>
       <w:r>
         <w:rPr>
-          <w:rFonts w:ascii="Arial" w:eastAsia="Arial" w:hAnsi="Arial" w:cs="Arial"/>
+          <w:rFonts w:asciiTheme="minorHAnsi" w:eastAsia="Arial" w:hAnsiTheme="minorHAnsi" w:cstheme="minorHAnsi"/>
           <w:b/>
           <w:bCs/>
           <w:color w:val="000000"/>
@@ -1373,7 +1743,7 @@
       <w:pPr>
         <w:pStyle w:val="Heading1"/>
         <w:rPr>
-          <w:rFonts w:ascii="Arial" w:eastAsia="Arial" w:hAnsi="Arial" w:cs="Arial"/>
+          <w:rFonts w:eastAsia="Arial" w:cstheme="majorHAnsi"/>
           <w:b/>
           <w:bCs/>
           <w:color w:val="000000"/>
@@ -1384,7 +1754,7 @@
       <w:bookmarkStart w:id="0" w:name="_Toc164603801"/>
       <w:r>
         <w:rPr>
-          <w:rFonts w:ascii="Arial" w:eastAsia="Arial" w:hAnsi="Arial" w:cs="Arial"/>
+          <w:rFonts w:eastAsia="Arial" w:cstheme="majorHAnsi"/>
           <w:b/>
           <w:bCs/>
           <w:color w:val="000000"/>
@@ -1399,43 +1769,43 @@
     <w:p>
       <w:pPr>
         <w:rPr>
-          <w:rFonts w:ascii="Arial" w:hAnsi="Arial" w:cs="Arial"/>
-          <w:sz w:val="24"/>
-          <w:szCs w:val="24"/>
-        </w:rPr>
-      </w:pPr>
-      <w:r>
-        <w:rPr>
-          <w:rFonts w:ascii="Arial" w:hAnsi="Arial" w:cs="Arial"/>
-          <w:sz w:val="24"/>
-          <w:szCs w:val="24"/>
-        </w:rPr>
-        <w:t xml:space="preserve">Se ha evidenciado que el Centro Textil y de Gestión Industrial cuenta con un blog llamada </w:t>
-      </w:r>
-      <w:r>
-        <w:rPr>
-          <w:rFonts w:ascii="Arial" w:hAnsi="Arial" w:cs="Arial"/>
+          <w:sz w:val="24"/>
+          <w:szCs w:val="24"/>
+        </w:rPr>
+      </w:pPr>
+      <w:bookmarkStart w:id="1" w:name="_Toc164603802"/>
+      <w:r>
+        <w:rPr>
+          <w:rFonts w:eastAsia="Arial"/>
+          <w:sz w:val="24"/>
+          <w:szCs w:val="24"/>
+        </w:rPr>
+        <w:t>Se ha evidenciado que el Centro Textil y de Gestión Industrial cuenta con un blog llamada “</w:t>
+      </w:r>
+      <w:r>
+        <w:rPr>
+          <w:rFonts w:eastAsia="Arial"/>
           <w:b/>
           <w:bCs/>
           <w:sz w:val="24"/>
           <w:szCs w:val="24"/>
         </w:rPr>
-        <w:t>“blogctgi”</w:t>
-      </w:r>
-      <w:r>
-        <w:rPr>
-          <w:rFonts w:ascii="Arial" w:hAnsi="Arial" w:cs="Arial"/>
-          <w:sz w:val="24"/>
-          <w:szCs w:val="24"/>
-        </w:rPr>
-        <w:t xml:space="preserve"> en el cual se publican eventos culturales y noticias relacionadas a la sede, además de brindar información relacionada, no obstante, se omiten eventos de menor impacto como los recreativos o ajenos a bienestar, no se cuenta con la posibilidad de que los aprendices realicen eventos y los divulguen mediante el blog, generando poco interés en organizar eventos de este tipo.</w:t>
+        <w:t>blogctgi</w:t>
+      </w:r>
+      <w:r>
+        <w:rPr>
+          <w:rFonts w:eastAsia="Arial"/>
+          <w:sz w:val="24"/>
+          <w:szCs w:val="24"/>
+        </w:rPr>
+        <w:t>” en el cual se publican eventos culturales y noticias relacionadas a la sede, además de brindar información relacionada, no obstante, se omiten eventos de menor impacto como los recreativos o ajenos a bienestar, no se cuenta con la posibilidad de que los aprendices realicen eventos y los divulguen mediante el blog, generando poco interés en organizar eventos de este tipo.</w:t>
       </w:r>
     </w:p>
     <w:p>
       <w:pPr>
         <w:pStyle w:val="Heading1"/>
         <w:rPr>
-          <w:rFonts w:ascii="Arial" w:eastAsia="Arial" w:hAnsi="Arial" w:cs="Arial"/>
+          <w:rFonts w:eastAsia="Arial" w:cstheme="majorHAnsi"/>
           <w:b/>
           <w:bCs/>
           <w:color w:val="000000"/>
@@ -1443,10 +1813,9 @@
           <w:szCs w:val="24"/>
         </w:rPr>
       </w:pPr>
-      <w:bookmarkStart w:id="1" w:name="_Toc164603802"/>
-      <w:r>
-        <w:rPr>
-          <w:rFonts w:ascii="Arial" w:eastAsia="Arial" w:hAnsi="Arial" w:cs="Arial"/>
+      <w:r>
+        <w:rPr>
+          <w:rFonts w:eastAsia="Arial" w:cstheme="majorHAnsi"/>
           <w:b/>
           <w:bCs/>
           <w:color w:val="000000"/>
@@ -1460,532 +1829,466 @@
     <w:p>
       <w:pPr>
         <w:rPr>
-          <w:rFonts w:ascii="Arial" w:hAnsi="Arial" w:cs="Arial"/>
-          <w:sz w:val="24"/>
-          <w:szCs w:val="24"/>
-        </w:rPr>
-      </w:pPr>
-      <w:r>
-        <w:rPr>
-          <w:rFonts w:ascii="Arial" w:hAnsi="Arial" w:cs="Arial"/>
-          <w:sz w:val="24"/>
-          <w:szCs w:val="24"/>
-        </w:rPr>
-        <w:t>SHAIR busca brindar un noticiero con la posibilidad de que aprendices y demás interesados puedan organizar eventos y divulgarlos a través de esta plataforma.</w:t>
-      </w:r>
-    </w:p>
-    <w:p>
-      <w:pPr>
-        <w:pStyle w:val="Heading1"/>
-        <w:rPr>
-          <w:rFonts w:ascii="Arial" w:eastAsia="Arial" w:hAnsi="Arial" w:cs="Arial"/>
+          <w:rFonts w:asciiTheme="minorHAnsi" w:hAnsiTheme="minorHAnsi" w:cstheme="minorHAnsi"/>
+          <w:sz w:val="24"/>
+          <w:szCs w:val="24"/>
+        </w:rPr>
+      </w:pPr>
+      <w:bookmarkStart w:id="2" w:name="_Hlk148207178"/>
+      <w:r>
+        <w:rPr>
+          <w:rFonts w:eastAsia="Arial"/>
+        </w:rPr>
+        <w:t>SHAIR|SENA busca brindar un noticiero con la posibilidad de que aprendices y demás interesados puedan organizar eventos y divulgarlos a través de esta plataforma.</w:t>
+      </w:r>
+      <w:bookmarkEnd w:id="2"/>
+    </w:p>
+    <w:p>
+      <w:pPr>
+        <w:spacing w:before="100" w:after="100"/>
+        <w:rPr>
+          <w:rFonts w:asciiTheme="majorHAnsi" w:eastAsia="Arial" w:hAnsiTheme="majorHAnsi" w:cstheme="majorHAnsi"/>
           <w:b/>
           <w:bCs/>
-          <w:color w:val="000000"/>
-          <w:sz w:val="24"/>
-          <w:szCs w:val="24"/>
-        </w:rPr>
-      </w:pPr>
-      <w:bookmarkStart w:id="2" w:name="_Toc164603803"/>
-      <w:r>
-        <w:rPr>
-          <w:rFonts w:ascii="Arial" w:eastAsia="Arial" w:hAnsi="Arial" w:cs="Arial"/>
+          <w:sz w:val="24"/>
+          <w:szCs w:val="24"/>
+        </w:rPr>
+      </w:pPr>
+      <w:bookmarkStart w:id="3" w:name="_Toc164603805"/>
+      <w:r>
+        <w:rPr>
+          <w:rStyle w:val="Heading1Char"/>
+          <w:rFonts w:cstheme="majorHAnsi"/>
           <w:b/>
           <w:bCs/>
-          <w:color w:val="000000"/>
-          <w:sz w:val="24"/>
-          <w:szCs w:val="24"/>
-        </w:rPr>
-        <w:t>OBJETIVO GENERAL:</w:t>
-      </w:r>
-      <w:bookmarkEnd w:id="2"/>
-    </w:p>
-    <w:p>
-      <w:pPr>
-        <w:rPr>
-          <w:rFonts w:ascii="Arial" w:hAnsi="Arial" w:cs="Arial"/>
-          <w:bCs/>
-          <w:sz w:val="24"/>
-          <w:szCs w:val="24"/>
-        </w:rPr>
-      </w:pPr>
-      <w:r>
-        <w:rPr>
-          <w:rFonts w:ascii="Arial" w:hAnsi="Arial" w:cs="Arial"/>
-          <w:bCs/>
-          <w:sz w:val="24"/>
-          <w:szCs w:val="24"/>
-        </w:rPr>
-        <w:t>Diseñar una plataforma web para divulgar eventos recreativos y demás organizados por interesados y/o aprendices.</w:t>
-      </w:r>
+          <w:color w:val="auto"/>
+          <w:sz w:val="24"/>
+          <w:szCs w:val="24"/>
+        </w:rPr>
+        <w:t>Objetivo general:</w:t>
+      </w:r>
+      <w:bookmarkStart w:id="4" w:name="_Hlk148207193"/>
+    </w:p>
+    <w:p>
+      <w:pPr>
+        <w:spacing w:before="100" w:after="100"/>
+        <w:rPr>
+          <w:rFonts w:asciiTheme="minorHAnsi" w:eastAsia="Arial" w:hAnsiTheme="minorHAnsi" w:cstheme="minorHAnsi"/>
+          <w:sz w:val="24"/>
+          <w:szCs w:val="24"/>
+        </w:rPr>
+      </w:pPr>
+      <w:r>
+        <w:rPr>
+          <w:rFonts w:asciiTheme="minorHAnsi" w:eastAsia="Arial" w:hAnsiTheme="minorHAnsi" w:cstheme="minorHAnsi"/>
+          <w:sz w:val="24"/>
+          <w:szCs w:val="24"/>
+        </w:rPr>
+        <w:t xml:space="preserve">Diseñar una plataforma web para </w:t>
+      </w:r>
+      <w:bookmarkEnd w:id="4"/>
+      <w:r>
+        <w:rPr>
+          <w:rFonts w:asciiTheme="minorHAnsi" w:eastAsia="Arial" w:hAnsiTheme="minorHAnsi" w:cstheme="minorHAnsi"/>
+          <w:sz w:val="24"/>
+          <w:szCs w:val="24"/>
+        </w:rPr>
+        <w:t>divulgar eventos recreativos y demás organizados por interesados y/o aprendices.</w:t>
+      </w:r>
+    </w:p>
+    <w:p>
+      <w:pPr>
+        <w:spacing w:before="100" w:after="100"/>
+        <w:rPr>
+          <w:rFonts w:asciiTheme="minorHAnsi" w:eastAsia="Arial" w:hAnsiTheme="minorHAnsi" w:cstheme="minorHAnsi"/>
+          <w:i/>
+          <w:sz w:val="24"/>
+          <w:szCs w:val="24"/>
+        </w:rPr>
+      </w:pPr>
     </w:p>
     <w:p>
       <w:pPr>
         <w:pStyle w:val="Heading1"/>
         <w:rPr>
-          <w:rFonts w:ascii="Arial" w:eastAsia="Arial" w:hAnsi="Arial" w:cs="Arial"/>
+          <w:rFonts w:eastAsia="Arial" w:cstheme="majorHAnsi"/>
           <w:b/>
           <w:bCs/>
-          <w:color w:val="000000"/>
-          <w:sz w:val="24"/>
-          <w:szCs w:val="24"/>
-        </w:rPr>
-      </w:pPr>
-      <w:bookmarkStart w:id="3" w:name="_Toc164603804"/>
-      <w:r>
-        <w:rPr>
-          <w:rFonts w:ascii="Arial" w:eastAsia="Arial" w:hAnsi="Arial" w:cs="Arial"/>
+          <w:color w:val="auto"/>
+          <w:sz w:val="24"/>
+          <w:szCs w:val="24"/>
+        </w:rPr>
+      </w:pPr>
+      <w:r>
+        <w:rPr>
+          <w:rFonts w:eastAsia="Arial" w:cstheme="majorHAnsi"/>
           <w:b/>
           <w:bCs/>
-          <w:color w:val="000000"/>
-          <w:sz w:val="24"/>
-          <w:szCs w:val="24"/>
-        </w:rPr>
-        <w:t>OBJETIVOS ESPECÍFICOS:</w:t>
-      </w:r>
-      <w:bookmarkEnd w:id="3"/>
-    </w:p>
-    <w:p>
-      <w:pPr>
-        <w:rPr>
-          <w:rFonts w:ascii="Arial" w:hAnsi="Arial" w:cs="Arial"/>
-          <w:sz w:val="24"/>
-          <w:szCs w:val="24"/>
-        </w:rPr>
-      </w:pPr>
-      <w:r>
-        <w:rPr>
-          <w:rFonts w:ascii="Arial" w:hAnsi="Arial" w:cs="Arial"/>
-          <w:sz w:val="24"/>
-          <w:szCs w:val="24"/>
-        </w:rPr>
-        <w:t>Resaltar los eventos semanales</w:t>
-      </w:r>
-    </w:p>
-    <w:p>
-      <w:pPr>
-        <w:rPr>
-          <w:rFonts w:ascii="Arial" w:hAnsi="Arial" w:cs="Arial"/>
-          <w:sz w:val="24"/>
-          <w:szCs w:val="24"/>
-        </w:rPr>
-      </w:pPr>
-      <w:r>
-        <w:rPr>
-          <w:rFonts w:ascii="Arial" w:hAnsi="Arial" w:cs="Arial"/>
-          <w:sz w:val="24"/>
-          <w:szCs w:val="24"/>
-        </w:rPr>
-        <w:t>Archivar los eventos antiguos</w:t>
-      </w:r>
-    </w:p>
-    <w:p>
-      <w:pPr>
-        <w:rPr>
-          <w:rFonts w:ascii="Arial" w:hAnsi="Arial" w:cs="Arial"/>
-          <w:sz w:val="24"/>
-          <w:szCs w:val="24"/>
-        </w:rPr>
-      </w:pPr>
-      <w:r>
-        <w:rPr>
-          <w:rFonts w:ascii="Arial" w:hAnsi="Arial" w:cs="Arial"/>
-          <w:sz w:val="24"/>
-          <w:szCs w:val="24"/>
-        </w:rPr>
-        <w:t xml:space="preserve">Incentivar y permitir la participación y colaboración de aprendices en los eventos </w:t>
-      </w:r>
+          <w:color w:val="auto"/>
+          <w:sz w:val="24"/>
+          <w:szCs w:val="24"/>
+        </w:rPr>
+        <w:t>Objetivos específicos:</w:t>
+      </w:r>
+    </w:p>
+    <w:p>
+      <w:pPr>
+        <w:pStyle w:val="ListParagraph"/>
+        <w:numPr>
+          <w:ilvl w:val="0"/>
+          <w:numId w:val="9"/>
+        </w:numPr>
+        <w:shd w:val="clear" w:color="auto" w:fill="FFFFFF"/>
+        <w:spacing w:after="0" w:line="240" w:lineRule="auto"/>
+        <w:rPr>
+          <w:rFonts w:asciiTheme="minorHAnsi" w:eastAsia="Roboto" w:hAnsiTheme="minorHAnsi" w:cstheme="minorHAnsi"/>
+          <w:sz w:val="24"/>
+          <w:szCs w:val="24"/>
+        </w:rPr>
+      </w:pPr>
+      <w:bookmarkStart w:id="5" w:name="_Hlk148207216"/>
+      <w:r>
+        <w:rPr>
+          <w:rFonts w:asciiTheme="minorHAnsi" w:eastAsia="Arial" w:hAnsiTheme="minorHAnsi" w:cstheme="minorHAnsi"/>
+          <w:sz w:val="24"/>
+          <w:szCs w:val="24"/>
+        </w:rPr>
+        <w:t>Mostrar eventos recreativos y ajenos al carácter académico</w:t>
+      </w:r>
+    </w:p>
+    <w:p>
+      <w:pPr>
+        <w:pStyle w:val="ListParagraph"/>
+        <w:numPr>
+          <w:ilvl w:val="0"/>
+          <w:numId w:val="9"/>
+        </w:numPr>
+        <w:shd w:val="clear" w:color="auto" w:fill="FFFFFF"/>
+        <w:spacing w:after="0" w:line="240" w:lineRule="auto"/>
+        <w:rPr>
+          <w:rFonts w:asciiTheme="minorHAnsi" w:eastAsia="Roboto" w:hAnsiTheme="minorHAnsi" w:cstheme="minorHAnsi"/>
+          <w:sz w:val="24"/>
+          <w:szCs w:val="24"/>
+        </w:rPr>
+      </w:pPr>
+      <w:r>
+        <w:rPr>
+          <w:rFonts w:asciiTheme="minorHAnsi" w:eastAsia="Arial" w:hAnsiTheme="minorHAnsi" w:cstheme="minorHAnsi"/>
+          <w:sz w:val="24"/>
+          <w:szCs w:val="24"/>
+        </w:rPr>
+        <w:t>Mostrar Anuncios sobre eventos o situaciones específicas de corta duración</w:t>
+      </w:r>
+    </w:p>
+    <w:p>
+      <w:pPr>
+        <w:pStyle w:val="ListParagraph"/>
+        <w:numPr>
+          <w:ilvl w:val="0"/>
+          <w:numId w:val="9"/>
+        </w:numPr>
+        <w:rPr>
+          <w:sz w:val="24"/>
+          <w:szCs w:val="24"/>
+        </w:rPr>
+      </w:pPr>
+      <w:r>
+        <w:rPr>
+          <w:sz w:val="24"/>
+          <w:szCs w:val="24"/>
+        </w:rPr>
+        <w:t>Incentivar y permitir la participación y colaboración de aprendices en los eventos</w:t>
+      </w:r>
+      <w:bookmarkEnd w:id="5"/>
     </w:p>
     <w:p>
       <w:pPr>
         <w:pStyle w:val="Heading1"/>
         <w:rPr>
-          <w:rFonts w:ascii="Arial" w:eastAsia="Arial" w:hAnsi="Arial" w:cs="Arial"/>
+          <w:rFonts w:cstheme="majorHAnsi"/>
           <w:b/>
           <w:bCs/>
-          <w:color w:val="000000"/>
-          <w:sz w:val="24"/>
-          <w:szCs w:val="24"/>
-        </w:rPr>
-      </w:pPr>
-      <w:bookmarkStart w:id="4" w:name="_Toc164603805"/>
-      <w:r>
-        <w:rPr>
-          <w:rFonts w:ascii="Arial" w:eastAsia="Arial" w:hAnsi="Arial" w:cs="Arial"/>
+          <w:color w:val="auto"/>
+          <w:sz w:val="24"/>
+          <w:szCs w:val="24"/>
+        </w:rPr>
+      </w:pPr>
+      <w:bookmarkStart w:id="6" w:name="_Toc164603806"/>
+      <w:bookmarkEnd w:id="3"/>
+      <w:r>
+        <w:rPr>
+          <w:rFonts w:cstheme="majorHAnsi"/>
           <w:b/>
           <w:bCs/>
-          <w:color w:val="000000"/>
-          <w:sz w:val="24"/>
-          <w:szCs w:val="24"/>
-        </w:rPr>
-        <w:t>ALCANCE:</w:t>
-      </w:r>
-      <w:bookmarkEnd w:id="4"/>
-    </w:p>
-    <w:p>
-      <w:pPr>
-        <w:rPr>
-          <w:rFonts w:ascii="Arial" w:hAnsi="Arial" w:cs="Arial"/>
-          <w:sz w:val="24"/>
-          <w:szCs w:val="24"/>
-        </w:rPr>
-      </w:pPr>
-      <w:r>
-        <w:rPr>
-          <w:rStyle w:val="Strong"/>
-          <w:rFonts w:ascii="Arial" w:hAnsi="Arial" w:cs="Arial"/>
-          <w:sz w:val="24"/>
-          <w:szCs w:val="24"/>
-        </w:rPr>
-        <w:t>- Gestión de usuario:</w:t>
-      </w:r>
-      <w:r>
-        <w:rPr>
-          <w:rFonts w:ascii="Arial" w:hAnsi="Arial" w:cs="Arial"/>
-          <w:sz w:val="24"/>
-          <w:szCs w:val="24"/>
-        </w:rPr>
-        <w:t xml:space="preserve"> Este módulo maneja el control del administradores y contenido de la plataforma.</w:t>
-      </w:r>
-    </w:p>
-    <w:p>
-      <w:pPr>
-        <w:rPr>
-          <w:rFonts w:ascii="Arial" w:hAnsi="Arial" w:cs="Arial"/>
-          <w:sz w:val="24"/>
-          <w:szCs w:val="24"/>
-        </w:rPr>
-      </w:pPr>
-      <w:r>
-        <w:rPr>
-          <w:rStyle w:val="Strong"/>
-          <w:rFonts w:ascii="Arial" w:hAnsi="Arial" w:cs="Arial"/>
-          <w:sz w:val="24"/>
-          <w:szCs w:val="24"/>
-        </w:rPr>
-        <w:t xml:space="preserve">     - Superadministrador:</w:t>
-      </w:r>
-      <w:r>
-        <w:rPr>
-          <w:rFonts w:ascii="Arial" w:hAnsi="Arial" w:cs="Arial"/>
-          <w:sz w:val="24"/>
-          <w:szCs w:val="24"/>
-        </w:rPr>
-        <w:t xml:space="preserve"> Es el rol encargado de gestionar a los administradores</w:t>
-      </w:r>
-    </w:p>
-    <w:p>
-      <w:pPr>
-        <w:rPr>
-          <w:rFonts w:ascii="Arial" w:hAnsi="Arial" w:cs="Arial"/>
-          <w:sz w:val="24"/>
-          <w:szCs w:val="24"/>
-        </w:rPr>
-      </w:pPr>
-      <w:r>
-        <w:rPr>
-          <w:rStyle w:val="Strong"/>
-          <w:rFonts w:ascii="Arial" w:hAnsi="Arial" w:cs="Arial"/>
-          <w:sz w:val="24"/>
-          <w:szCs w:val="24"/>
-        </w:rPr>
-        <w:t xml:space="preserve">     - Administrador:</w:t>
-      </w:r>
-      <w:r>
-        <w:rPr>
-          <w:rFonts w:ascii="Arial" w:hAnsi="Arial" w:cs="Arial"/>
+          <w:color w:val="auto"/>
+          <w:sz w:val="24"/>
+          <w:szCs w:val="24"/>
+        </w:rPr>
+        <w:t xml:space="preserve">Alcance: </w:t>
+      </w:r>
+    </w:p>
+    <w:p>
+      <w:pPr>
+        <w:pStyle w:val="ListParagraph"/>
+        <w:numPr>
+          <w:ilvl w:val="0"/>
+          <w:numId w:val="11"/>
+        </w:numPr>
+        <w:rPr>
+          <w:rFonts w:asciiTheme="majorHAnsi" w:hAnsiTheme="majorHAnsi" w:cstheme="majorHAnsi"/>
           <w:b/>
           <w:bCs/>
           <w:sz w:val="24"/>
           <w:szCs w:val="24"/>
         </w:rPr>
-        <w:t xml:space="preserve"> </w:t>
-      </w:r>
-      <w:r>
-        <w:rPr>
-          <w:rFonts w:ascii="Arial" w:hAnsi="Arial" w:cs="Arial"/>
-          <w:sz w:val="24"/>
-          <w:szCs w:val="24"/>
-        </w:rPr>
-        <w:t>Es el rol encargado de gestionar las noticias y anuncios de la plataforma.</w:t>
-      </w:r>
-    </w:p>
-    <w:p>
-      <w:pPr>
-        <w:rPr>
-          <w:rFonts w:ascii="Arial" w:hAnsi="Arial" w:cs="Arial"/>
+      </w:pPr>
+      <w:r>
+        <w:rPr>
+          <w:rFonts w:asciiTheme="majorHAnsi" w:hAnsiTheme="majorHAnsi" w:cstheme="majorHAnsi"/>
           <w:b/>
           <w:bCs/>
           <w:sz w:val="24"/>
           <w:szCs w:val="24"/>
         </w:rPr>
-      </w:pPr>
-      <w:r>
-        <w:rPr>
-          <w:rFonts w:ascii="Arial" w:hAnsi="Arial" w:cs="Arial"/>
+        <w:t>Principal:</w:t>
+      </w:r>
+    </w:p>
+    <w:p>
+      <w:pPr>
+        <w:pStyle w:val="ListParagraph"/>
+        <w:rPr>
+          <w:sz w:val="24"/>
+          <w:szCs w:val="24"/>
+        </w:rPr>
+      </w:pPr>
+      <w:r>
+        <w:rPr>
+          <w:sz w:val="24"/>
+          <w:szCs w:val="24"/>
+        </w:rPr>
+        <w:t>Este módulo controla todo lo relacionado con la interfaz del usuario, brindándole acceso a la información y herramientas de accesibilidad y otras como crear recomendaciones e iniciar sesión.</w:t>
+      </w:r>
+    </w:p>
+    <w:p>
+      <w:pPr>
+        <w:pStyle w:val="ListParagraph"/>
+        <w:numPr>
+          <w:ilvl w:val="0"/>
+          <w:numId w:val="11"/>
+        </w:numPr>
+        <w:rPr>
+          <w:rFonts w:asciiTheme="majorHAnsi" w:hAnsiTheme="majorHAnsi" w:cstheme="majorHAnsi"/>
           <w:b/>
           <w:bCs/>
           <w:sz w:val="24"/>
           <w:szCs w:val="24"/>
         </w:rPr>
-        <w:t xml:space="preserve"> </w:t>
-      </w:r>
-      <w:r>
-        <w:rPr>
-          <w:rStyle w:val="Strong"/>
-          <w:rFonts w:ascii="Arial" w:hAnsi="Arial" w:cs="Arial"/>
-          <w:sz w:val="24"/>
-          <w:szCs w:val="24"/>
-        </w:rPr>
-        <w:t xml:space="preserve">    - Aprendiz:</w:t>
-      </w:r>
-      <w:r>
-        <w:rPr>
-          <w:rFonts w:ascii="Arial" w:hAnsi="Arial" w:cs="Arial"/>
+      </w:pPr>
+      <w:r>
+        <w:rPr>
+          <w:rFonts w:asciiTheme="majorHAnsi" w:hAnsiTheme="majorHAnsi" w:cstheme="majorHAnsi"/>
           <w:b/>
           <w:bCs/>
           <w:sz w:val="24"/>
           <w:szCs w:val="24"/>
         </w:rPr>
-        <w:t xml:space="preserve"> </w:t>
-      </w:r>
-      <w:r>
-        <w:rPr>
-          <w:rFonts w:ascii="Arial" w:hAnsi="Arial" w:cs="Arial"/>
-          <w:sz w:val="24"/>
-          <w:szCs w:val="24"/>
-        </w:rPr>
-        <w:t>Es el rol encargado de enviar recomendaciones a la administración.</w:t>
-      </w:r>
-    </w:p>
-    <w:p>
-      <w:pPr>
-        <w:rPr>
-          <w:rFonts w:ascii="Arial" w:hAnsi="Arial" w:cs="Arial"/>
-          <w:sz w:val="24"/>
-          <w:szCs w:val="24"/>
-        </w:rPr>
-      </w:pPr>
-      <w:r>
-        <w:rPr>
-          <w:rStyle w:val="Strong"/>
-          <w:rFonts w:ascii="Arial" w:hAnsi="Arial" w:cs="Arial"/>
-          <w:sz w:val="24"/>
-          <w:szCs w:val="24"/>
-        </w:rPr>
-        <w:t xml:space="preserve">     - Visitante:</w:t>
-      </w:r>
-      <w:r>
-        <w:rPr>
-          <w:rFonts w:ascii="Arial" w:hAnsi="Arial" w:cs="Arial"/>
+        <w:t>Usuarios:</w:t>
+      </w:r>
+    </w:p>
+    <w:p>
+      <w:pPr>
+        <w:pStyle w:val="ListParagraph"/>
+        <w:rPr>
+          <w:sz w:val="24"/>
+          <w:szCs w:val="24"/>
+        </w:rPr>
+      </w:pPr>
+      <w:r>
+        <w:rPr>
+          <w:sz w:val="24"/>
+          <w:szCs w:val="24"/>
+        </w:rPr>
+        <w:t>Este módulo se encarga de la gestión de los administradores y su contenido, siendo usado únicamente por el superadministrador.</w:t>
+      </w:r>
+    </w:p>
+    <w:p>
+      <w:pPr>
+        <w:pStyle w:val="ListParagraph"/>
+        <w:numPr>
+          <w:ilvl w:val="0"/>
+          <w:numId w:val="11"/>
+        </w:numPr>
+        <w:rPr>
+          <w:rFonts w:ascii="Calibri Light" w:hAnsi="Calibri Light" w:cs="Calibri Light"/>
           <w:b/>
           <w:bCs/>
           <w:sz w:val="24"/>
           <w:szCs w:val="24"/>
         </w:rPr>
-        <w:t xml:space="preserve"> </w:t>
-      </w:r>
-      <w:r>
-        <w:rPr>
-          <w:rFonts w:ascii="Arial" w:hAnsi="Arial" w:cs="Arial"/>
-          <w:sz w:val="24"/>
-          <w:szCs w:val="24"/>
-        </w:rPr>
-        <w:t>Es el rol encargado de visualizar y usar la plataforma.</w:t>
-      </w:r>
-    </w:p>
-    <w:p>
-      <w:pPr>
-        <w:rPr>
-          <w:rFonts w:ascii="Arial" w:hAnsi="Arial" w:cs="Arial"/>
-          <w:sz w:val="24"/>
-          <w:szCs w:val="24"/>
-        </w:rPr>
-      </w:pPr>
-      <w:r>
-        <w:rPr>
-          <w:rStyle w:val="Strong"/>
-          <w:rFonts w:ascii="Arial" w:hAnsi="Arial" w:cs="Arial"/>
-          <w:sz w:val="24"/>
-          <w:szCs w:val="24"/>
-        </w:rPr>
-        <w:t xml:space="preserve"> - Gestionar noticias:</w:t>
-      </w:r>
-      <w:r>
-        <w:rPr>
-          <w:rFonts w:ascii="Arial" w:hAnsi="Arial" w:cs="Arial"/>
-          <w:sz w:val="24"/>
-          <w:szCs w:val="24"/>
-        </w:rPr>
-        <w:t xml:space="preserve"> Este módulo maneja el control de las noticias.</w:t>
-      </w:r>
-    </w:p>
-    <w:p>
-      <w:pPr>
-        <w:rPr>
-          <w:rFonts w:ascii="Arial" w:hAnsi="Arial" w:cs="Arial"/>
-          <w:sz w:val="24"/>
-          <w:szCs w:val="24"/>
-        </w:rPr>
-      </w:pPr>
-      <w:r>
-        <w:rPr>
-          <w:rStyle w:val="Strong"/>
-          <w:rFonts w:ascii="Arial" w:hAnsi="Arial" w:cs="Arial"/>
-          <w:sz w:val="24"/>
-          <w:szCs w:val="24"/>
-        </w:rPr>
-        <w:t xml:space="preserve">     - Actuales:</w:t>
-      </w:r>
-      <w:r>
-        <w:rPr>
-          <w:rFonts w:ascii="Arial" w:hAnsi="Arial" w:cs="Arial"/>
-          <w:sz w:val="24"/>
-          <w:szCs w:val="24"/>
-        </w:rPr>
-        <w:t xml:space="preserve"> Este subproceso se encarga del control de las noticias, ya sea crearlas, modificarlas, archivarlas y eliminarlas.</w:t>
-      </w:r>
-    </w:p>
-    <w:p>
-      <w:pPr>
-        <w:rPr>
-          <w:rFonts w:ascii="Arial" w:hAnsi="Arial" w:cs="Arial"/>
-          <w:sz w:val="24"/>
-          <w:szCs w:val="24"/>
-        </w:rPr>
-      </w:pPr>
-      <w:r>
-        <w:rPr>
-          <w:rStyle w:val="Strong"/>
-          <w:rFonts w:ascii="Arial" w:hAnsi="Arial" w:cs="Arial"/>
-          <w:sz w:val="24"/>
-          <w:szCs w:val="24"/>
-        </w:rPr>
-        <w:t xml:space="preserve">     - Archivo:</w:t>
-      </w:r>
-      <w:r>
-        <w:rPr>
-          <w:rFonts w:ascii="Arial" w:hAnsi="Arial" w:cs="Arial"/>
-          <w:sz w:val="24"/>
-          <w:szCs w:val="24"/>
-        </w:rPr>
-        <w:t xml:space="preserve"> Este subproceso se encarga del proceso de Archivación de una noticia.</w:t>
-      </w:r>
-    </w:p>
-    <w:p>
-      <w:pPr>
-        <w:rPr>
-          <w:rFonts w:ascii="Arial" w:hAnsi="Arial" w:cs="Arial"/>
-          <w:sz w:val="24"/>
-          <w:szCs w:val="24"/>
-        </w:rPr>
-      </w:pPr>
-      <w:r>
-        <w:rPr>
-          <w:rStyle w:val="Strong"/>
-          <w:rFonts w:ascii="Arial" w:hAnsi="Arial" w:cs="Arial"/>
-          <w:sz w:val="24"/>
-          <w:szCs w:val="24"/>
-        </w:rPr>
-        <w:t xml:space="preserve">     - Eliminar:</w:t>
-      </w:r>
-      <w:r>
-        <w:rPr>
-          <w:rFonts w:ascii="Arial" w:hAnsi="Arial" w:cs="Arial"/>
+      </w:pPr>
+      <w:r>
+        <w:rPr>
+          <w:rFonts w:ascii="Calibri Light" w:hAnsi="Calibri Light" w:cs="Calibri Light"/>
           <w:b/>
           <w:bCs/>
           <w:sz w:val="24"/>
           <w:szCs w:val="24"/>
         </w:rPr>
-        <w:t xml:space="preserve"> </w:t>
-      </w:r>
-      <w:r>
-        <w:rPr>
-          <w:rFonts w:ascii="Arial" w:hAnsi="Arial" w:cs="Arial"/>
-          <w:sz w:val="24"/>
-          <w:szCs w:val="24"/>
-        </w:rPr>
-        <w:t>Este subproceso se encarga del proceso de eliminación de una noticia.</w:t>
-      </w:r>
-    </w:p>
-    <w:p>
-      <w:pPr>
-        <w:rPr>
-          <w:rFonts w:ascii="Arial" w:hAnsi="Arial" w:cs="Arial"/>
-          <w:sz w:val="24"/>
-          <w:szCs w:val="24"/>
-        </w:rPr>
-      </w:pPr>
-      <w:r>
-        <w:rPr>
-          <w:rStyle w:val="Strong"/>
-          <w:rFonts w:ascii="Arial" w:hAnsi="Arial" w:cs="Arial"/>
-          <w:sz w:val="24"/>
-          <w:szCs w:val="24"/>
-        </w:rPr>
-        <w:lastRenderedPageBreak/>
-        <w:t>- Gestionar anuncios:</w:t>
-      </w:r>
-      <w:r>
-        <w:rPr>
-          <w:rFonts w:ascii="Arial" w:hAnsi="Arial" w:cs="Arial"/>
-          <w:sz w:val="24"/>
-          <w:szCs w:val="24"/>
-        </w:rPr>
-        <w:t xml:space="preserve"> Este módulo maneja el control de los anuncios.</w:t>
-      </w:r>
-    </w:p>
-    <w:p>
-      <w:pPr>
-        <w:rPr>
-          <w:rFonts w:ascii="Arial" w:hAnsi="Arial" w:cs="Arial"/>
-          <w:sz w:val="24"/>
-          <w:szCs w:val="24"/>
-        </w:rPr>
-      </w:pPr>
-      <w:r>
-        <w:rPr>
-          <w:rStyle w:val="Strong"/>
-          <w:rFonts w:ascii="Arial" w:hAnsi="Arial" w:cs="Arial"/>
-          <w:sz w:val="24"/>
-          <w:szCs w:val="24"/>
-        </w:rPr>
-        <w:t xml:space="preserve">     - Gestionar anuncios:</w:t>
-      </w:r>
-      <w:r>
-        <w:rPr>
-          <w:rFonts w:ascii="Arial" w:hAnsi="Arial" w:cs="Arial"/>
-          <w:sz w:val="24"/>
-          <w:szCs w:val="24"/>
-        </w:rPr>
-        <w:t xml:space="preserve"> Este subproceso se encarga del control de los anuncios, ya sea crearlos o eliminarlo.</w:t>
-      </w:r>
-    </w:p>
-    <w:p>
-      <w:pPr>
-        <w:pStyle w:val="Heading1"/>
-        <w:rPr>
-          <w:rFonts w:ascii="Arial" w:eastAsia="Arial" w:hAnsi="Arial" w:cs="Arial"/>
+        <w:t>Noticias:</w:t>
+      </w:r>
+    </w:p>
+    <w:p>
+      <w:pPr>
+        <w:pStyle w:val="ListParagraph"/>
+        <w:rPr>
+          <w:sz w:val="24"/>
+          <w:szCs w:val="24"/>
+        </w:rPr>
+      </w:pPr>
+      <w:r>
+        <w:rPr>
+          <w:sz w:val="24"/>
+          <w:szCs w:val="24"/>
+        </w:rPr>
+        <w:t>Este módulo se encarga del control de las noticias de cada administrador, permitiéndole al administrador crear, editar y eliminar sus noticias.</w:t>
+      </w:r>
+    </w:p>
+    <w:p>
+      <w:pPr>
+        <w:pStyle w:val="ListParagraph"/>
+        <w:numPr>
+          <w:ilvl w:val="0"/>
+          <w:numId w:val="11"/>
+        </w:numPr>
+        <w:rPr>
+          <w:rFonts w:asciiTheme="majorHAnsi" w:hAnsiTheme="majorHAnsi" w:cstheme="majorHAnsi"/>
           <w:b/>
           <w:bCs/>
-          <w:color w:val="000000"/>
-          <w:sz w:val="24"/>
-          <w:szCs w:val="24"/>
-        </w:rPr>
-      </w:pPr>
-      <w:bookmarkStart w:id="5" w:name="_Toc164603806"/>
-      <w:r>
-        <w:rPr>
-          <w:rFonts w:ascii="Arial" w:eastAsia="Arial" w:hAnsi="Arial" w:cs="Arial"/>
+          <w:sz w:val="24"/>
+          <w:szCs w:val="24"/>
+        </w:rPr>
+      </w:pPr>
+      <w:r>
+        <w:rPr>
+          <w:rFonts w:asciiTheme="majorHAnsi" w:hAnsiTheme="majorHAnsi" w:cstheme="majorHAnsi"/>
           <w:b/>
           <w:bCs/>
-          <w:color w:val="000000"/>
-          <w:sz w:val="24"/>
-          <w:szCs w:val="24"/>
-        </w:rPr>
+          <w:sz w:val="24"/>
+          <w:szCs w:val="24"/>
+        </w:rPr>
+        <w:t>Anuncios:</w:t>
+      </w:r>
+    </w:p>
+    <w:p>
+      <w:pPr>
+        <w:pStyle w:val="ListParagraph"/>
+        <w:rPr>
+          <w:sz w:val="24"/>
+          <w:szCs w:val="24"/>
+        </w:rPr>
+      </w:pPr>
+      <w:r>
+        <w:rPr>
+          <w:sz w:val="24"/>
+          <w:szCs w:val="24"/>
+        </w:rPr>
+        <w:t>Este módulo se encarga del control de los anuncios de cada administrador, permitiéndole al administrador crear, editar y eliminar sus anuncios.</w:t>
+      </w:r>
+    </w:p>
+    <w:p>
+      <w:pPr>
+        <w:pStyle w:val="ListParagraph"/>
+        <w:numPr>
+          <w:ilvl w:val="0"/>
+          <w:numId w:val="11"/>
+        </w:numPr>
+        <w:rPr>
+          <w:rFonts w:asciiTheme="majorHAnsi" w:hAnsiTheme="majorHAnsi" w:cstheme="majorHAnsi"/>
+          <w:b/>
+          <w:bCs/>
+          <w:sz w:val="24"/>
+          <w:szCs w:val="24"/>
+        </w:rPr>
+      </w:pPr>
+      <w:r>
+        <w:rPr>
+          <w:rFonts w:asciiTheme="majorHAnsi" w:hAnsiTheme="majorHAnsi" w:cstheme="majorHAnsi"/>
+          <w:b/>
+          <w:bCs/>
+          <w:sz w:val="24"/>
+          <w:szCs w:val="24"/>
+        </w:rPr>
+        <w:t>Recomendaciones:</w:t>
+      </w:r>
+    </w:p>
+    <w:p>
+      <w:pPr>
+        <w:pStyle w:val="ListParagraph"/>
+        <w:rPr>
+          <w:sz w:val="24"/>
+          <w:szCs w:val="24"/>
+        </w:rPr>
+      </w:pPr>
+      <w:r>
+        <w:rPr>
+          <w:sz w:val="24"/>
+          <w:szCs w:val="24"/>
+        </w:rPr>
+        <w:t>Este módulo se encarga de la gestión de las recomendaciones, permitiendo verlas y eliminarlas.</w:t>
+      </w:r>
+    </w:p>
+    <w:p>
+      <w:pPr>
+        <w:pStyle w:val="ListParagraph"/>
+        <w:rPr>
+          <w:sz w:val="24"/>
+          <w:szCs w:val="24"/>
+        </w:rPr>
+      </w:pPr>
+    </w:p>
+    <w:p>
+      <w:pPr>
+        <w:pStyle w:val="ListParagraph"/>
+        <w:rPr>
+          <w:sz w:val="24"/>
+          <w:szCs w:val="24"/>
+        </w:rPr>
+      </w:pPr>
+    </w:p>
+    <w:p>
+      <w:pPr>
+        <w:pStyle w:val="ListParagraph"/>
+        <w:rPr>
+          <w:sz w:val="24"/>
+          <w:szCs w:val="24"/>
+        </w:rPr>
+      </w:pPr>
+    </w:p>
+    <w:p>
+      <w:pPr>
+        <w:pStyle w:val="Heading1"/>
+        <w:rPr>
+          <w:rFonts w:eastAsia="Arial" w:cstheme="majorHAnsi"/>
+          <w:b/>
+          <w:bCs/>
+          <w:color w:val="000000"/>
+          <w:sz w:val="24"/>
+          <w:szCs w:val="24"/>
+        </w:rPr>
+      </w:pPr>
+      <w:r>
+        <w:rPr>
+          <w:rFonts w:eastAsia="Arial" w:cstheme="majorHAnsi"/>
+          <w:b/>
+          <w:bCs/>
+          <w:color w:val="000000"/>
+          <w:sz w:val="24"/>
+          <w:szCs w:val="24"/>
+        </w:rPr>
+        <w:lastRenderedPageBreak/>
         <w:t>DISEÑO DE PLATAFORMA:</w:t>
       </w:r>
-      <w:bookmarkEnd w:id="5"/>
+      <w:bookmarkEnd w:id="6"/>
     </w:p>
     <w:p>
       <w:pPr>
@@ -2002,15 +2305,15 @@
         </w:pBdr>
         <w:spacing w:after="0"/>
         <w:rPr>
-          <w:rFonts w:ascii="Arial" w:hAnsi="Arial" w:cs="Arial"/>
-          <w:color w:val="000000"/>
-          <w:sz w:val="24"/>
-          <w:szCs w:val="24"/>
-        </w:rPr>
-      </w:pPr>
-      <w:r>
-        <w:rPr>
-          <w:rFonts w:ascii="Arial" w:hAnsi="Arial" w:cs="Arial"/>
+          <w:rFonts w:asciiTheme="minorHAnsi" w:hAnsiTheme="minorHAnsi" w:cstheme="minorHAnsi"/>
+          <w:color w:val="000000"/>
+          <w:sz w:val="24"/>
+          <w:szCs w:val="24"/>
+        </w:rPr>
+      </w:pPr>
+      <w:r>
+        <w:rPr>
+          <w:rFonts w:asciiTheme="minorHAnsi" w:hAnsiTheme="minorHAnsi" w:cstheme="minorHAnsi"/>
           <w:color w:val="000000"/>
           <w:sz w:val="24"/>
           <w:szCs w:val="24"/>
@@ -2033,15 +2336,15 @@
         </w:pBdr>
         <w:spacing w:after="0"/>
         <w:rPr>
-          <w:rFonts w:ascii="Arial" w:hAnsi="Arial" w:cs="Arial"/>
-          <w:color w:val="000000"/>
-          <w:sz w:val="24"/>
-          <w:szCs w:val="24"/>
-        </w:rPr>
-      </w:pPr>
-      <w:r>
-        <w:rPr>
-          <w:rFonts w:ascii="Arial" w:hAnsi="Arial" w:cs="Arial"/>
+          <w:rFonts w:asciiTheme="minorHAnsi" w:hAnsiTheme="minorHAnsi" w:cstheme="minorHAnsi"/>
+          <w:color w:val="000000"/>
+          <w:sz w:val="24"/>
+          <w:szCs w:val="24"/>
+        </w:rPr>
+      </w:pPr>
+      <w:r>
+        <w:rPr>
+          <w:rFonts w:asciiTheme="minorHAnsi" w:hAnsiTheme="minorHAnsi" w:cstheme="minorHAnsi"/>
           <w:color w:val="000000"/>
           <w:sz w:val="24"/>
           <w:szCs w:val="24"/>
@@ -2064,15 +2367,15 @@
         </w:pBdr>
         <w:spacing w:after="0"/>
         <w:rPr>
-          <w:rFonts w:ascii="Arial" w:hAnsi="Arial" w:cs="Arial"/>
-          <w:color w:val="000000"/>
-          <w:sz w:val="24"/>
-          <w:szCs w:val="24"/>
-        </w:rPr>
-      </w:pPr>
-      <w:r>
-        <w:rPr>
-          <w:rFonts w:ascii="Arial" w:hAnsi="Arial" w:cs="Arial"/>
+          <w:rFonts w:asciiTheme="minorHAnsi" w:hAnsiTheme="minorHAnsi" w:cstheme="minorHAnsi"/>
+          <w:color w:val="000000"/>
+          <w:sz w:val="24"/>
+          <w:szCs w:val="24"/>
+        </w:rPr>
+      </w:pPr>
+      <w:r>
+        <w:rPr>
+          <w:rFonts w:asciiTheme="minorHAnsi" w:hAnsiTheme="minorHAnsi" w:cstheme="minorHAnsi"/>
           <w:color w:val="000000"/>
           <w:sz w:val="24"/>
           <w:szCs w:val="24"/>
@@ -2081,7 +2384,7 @@
       </w:r>
       <w:r>
         <w:rPr>
-          <w:rFonts w:ascii="Arial" w:hAnsi="Arial" w:cs="Arial"/>
+          <w:rFonts w:asciiTheme="minorHAnsi" w:hAnsiTheme="minorHAnsi" w:cstheme="minorHAnsi"/>
           <w:sz w:val="24"/>
           <w:szCs w:val="24"/>
         </w:rPr>
@@ -2089,7 +2392,7 @@
       </w:r>
       <w:r>
         <w:rPr>
-          <w:rFonts w:ascii="Arial" w:hAnsi="Arial" w:cs="Arial"/>
+          <w:rFonts w:asciiTheme="minorHAnsi" w:hAnsiTheme="minorHAnsi" w:cstheme="minorHAnsi"/>
           <w:color w:val="000000"/>
           <w:sz w:val="24"/>
           <w:szCs w:val="24"/>
@@ -2101,7 +2404,7 @@
       <w:pPr>
         <w:pStyle w:val="Heading1"/>
         <w:rPr>
-          <w:rFonts w:ascii="Arial" w:eastAsia="Arial" w:hAnsi="Arial" w:cs="Arial"/>
+          <w:rFonts w:eastAsia="Arial" w:cstheme="majorHAnsi"/>
           <w:b/>
           <w:bCs/>
           <w:color w:val="000000"/>
@@ -2109,10 +2412,10 @@
           <w:szCs w:val="24"/>
         </w:rPr>
       </w:pPr>
-      <w:bookmarkStart w:id="6" w:name="_Toc164603807"/>
-      <w:r>
-        <w:rPr>
-          <w:rFonts w:ascii="Arial" w:eastAsia="Arial" w:hAnsi="Arial" w:cs="Arial"/>
+      <w:bookmarkStart w:id="7" w:name="_Toc164603807"/>
+      <w:r>
+        <w:rPr>
+          <w:rFonts w:eastAsia="Arial" w:cstheme="majorHAnsi"/>
           <w:b/>
           <w:bCs/>
           <w:color w:val="000000"/>
@@ -2121,7 +2424,7 @@
         </w:rPr>
         <w:t>DISEÑO DEL SISTEMA CREACIÓN DE ADMINISTRADORES:</w:t>
       </w:r>
-      <w:bookmarkEnd w:id="6"/>
+      <w:bookmarkEnd w:id="7"/>
     </w:p>
     <w:p>
       <w:pPr>
@@ -2138,15 +2441,15 @@
         </w:pBdr>
         <w:spacing w:after="0"/>
         <w:rPr>
-          <w:rFonts w:ascii="Arial" w:hAnsi="Arial" w:cs="Arial"/>
-          <w:color w:val="000000"/>
-          <w:sz w:val="24"/>
-          <w:szCs w:val="24"/>
-        </w:rPr>
-      </w:pPr>
-      <w:r>
-        <w:rPr>
-          <w:rFonts w:ascii="Arial" w:hAnsi="Arial" w:cs="Arial"/>
+          <w:rFonts w:asciiTheme="minorHAnsi" w:hAnsiTheme="minorHAnsi" w:cstheme="minorHAnsi"/>
+          <w:color w:val="000000"/>
+          <w:sz w:val="24"/>
+          <w:szCs w:val="24"/>
+        </w:rPr>
+      </w:pPr>
+      <w:r>
+        <w:rPr>
+          <w:rFonts w:asciiTheme="minorHAnsi" w:hAnsiTheme="minorHAnsi" w:cstheme="minorHAnsi"/>
           <w:color w:val="000000"/>
           <w:sz w:val="24"/>
           <w:szCs w:val="24"/>
@@ -2155,7 +2458,7 @@
       </w:r>
       <w:r>
         <w:rPr>
-          <w:rFonts w:ascii="Arial" w:hAnsi="Arial" w:cs="Arial"/>
+          <w:rFonts w:asciiTheme="minorHAnsi" w:hAnsiTheme="minorHAnsi" w:cstheme="minorHAnsi"/>
           <w:color w:val="000000"/>
           <w:sz w:val="24"/>
           <w:szCs w:val="24"/>
@@ -2164,7 +2467,7 @@
       </w:r>
       <w:r>
         <w:rPr>
-          <w:rFonts w:ascii="Arial" w:hAnsi="Arial" w:cs="Arial"/>
+          <w:rFonts w:asciiTheme="minorHAnsi" w:hAnsiTheme="minorHAnsi" w:cstheme="minorHAnsi"/>
           <w:color w:val="000000"/>
           <w:sz w:val="24"/>
           <w:szCs w:val="24"/>
@@ -2173,7 +2476,7 @@
       </w:r>
       <w:r>
         <w:rPr>
-          <w:rFonts w:ascii="Arial" w:hAnsi="Arial" w:cs="Arial"/>
+          <w:rFonts w:asciiTheme="minorHAnsi" w:hAnsiTheme="minorHAnsi" w:cstheme="minorHAnsi"/>
           <w:sz w:val="24"/>
           <w:szCs w:val="24"/>
         </w:rPr>
@@ -2181,7 +2484,7 @@
       </w:r>
       <w:r>
         <w:rPr>
-          <w:rFonts w:ascii="Arial" w:hAnsi="Arial" w:cs="Arial"/>
+          <w:rFonts w:asciiTheme="minorHAnsi" w:hAnsiTheme="minorHAnsi" w:cstheme="minorHAnsi"/>
           <w:color w:val="000000"/>
           <w:sz w:val="24"/>
           <w:szCs w:val="24"/>
@@ -2204,15 +2507,15 @@
         </w:pBdr>
         <w:spacing w:after="0"/>
         <w:rPr>
-          <w:rFonts w:ascii="Arial" w:hAnsi="Arial" w:cs="Arial"/>
-          <w:color w:val="000000"/>
-          <w:sz w:val="24"/>
-          <w:szCs w:val="24"/>
-        </w:rPr>
-      </w:pPr>
-      <w:r>
-        <w:rPr>
-          <w:rFonts w:ascii="Arial" w:hAnsi="Arial" w:cs="Arial"/>
+          <w:rFonts w:asciiTheme="minorHAnsi" w:hAnsiTheme="minorHAnsi" w:cstheme="minorHAnsi"/>
+          <w:color w:val="000000"/>
+          <w:sz w:val="24"/>
+          <w:szCs w:val="24"/>
+        </w:rPr>
+      </w:pPr>
+      <w:r>
+        <w:rPr>
+          <w:rFonts w:asciiTheme="minorHAnsi" w:hAnsiTheme="minorHAnsi" w:cstheme="minorHAnsi"/>
           <w:color w:val="000000"/>
           <w:sz w:val="24"/>
           <w:szCs w:val="24"/>
@@ -2221,7 +2524,7 @@
       </w:r>
       <w:r>
         <w:rPr>
-          <w:rFonts w:ascii="Arial" w:hAnsi="Arial" w:cs="Arial"/>
+          <w:rFonts w:asciiTheme="minorHAnsi" w:hAnsiTheme="minorHAnsi" w:cstheme="minorHAnsi"/>
           <w:color w:val="000000"/>
           <w:sz w:val="24"/>
           <w:szCs w:val="24"/>
@@ -2230,7 +2533,7 @@
       </w:r>
       <w:r>
         <w:rPr>
-          <w:rFonts w:ascii="Arial" w:hAnsi="Arial" w:cs="Arial"/>
+          <w:rFonts w:asciiTheme="minorHAnsi" w:hAnsiTheme="minorHAnsi" w:cstheme="minorHAnsi"/>
           <w:color w:val="000000"/>
           <w:sz w:val="24"/>
           <w:szCs w:val="24"/>
@@ -2242,7 +2545,7 @@
       <w:pPr>
         <w:pStyle w:val="Heading1"/>
         <w:rPr>
-          <w:rFonts w:ascii="Arial" w:eastAsia="Arial" w:hAnsi="Arial" w:cs="Arial"/>
+          <w:rFonts w:eastAsia="Arial" w:cstheme="majorHAnsi"/>
           <w:b/>
           <w:bCs/>
           <w:color w:val="000000"/>
@@ -2250,10 +2553,10 @@
           <w:szCs w:val="24"/>
         </w:rPr>
       </w:pPr>
-      <w:bookmarkStart w:id="7" w:name="_Toc164603808"/>
-      <w:r>
-        <w:rPr>
-          <w:rFonts w:ascii="Arial" w:eastAsia="Arial" w:hAnsi="Arial" w:cs="Arial"/>
+      <w:bookmarkStart w:id="8" w:name="_Toc164603808"/>
+      <w:r>
+        <w:rPr>
+          <w:rFonts w:eastAsia="Arial" w:cstheme="majorHAnsi"/>
           <w:b/>
           <w:bCs/>
           <w:color w:val="000000"/>
@@ -2262,7 +2565,7 @@
         </w:rPr>
         <w:t>DISEÑO DEL SISTEMA CREACIÓN DE NOTICIAS:</w:t>
       </w:r>
-      <w:bookmarkEnd w:id="7"/>
+      <w:bookmarkEnd w:id="8"/>
     </w:p>
     <w:p>
       <w:pPr>
@@ -2279,15 +2582,15 @@
         </w:pBdr>
         <w:spacing w:after="0"/>
         <w:rPr>
-          <w:rFonts w:ascii="Arial" w:hAnsi="Arial" w:cs="Arial"/>
-          <w:color w:val="000000"/>
-          <w:sz w:val="24"/>
-          <w:szCs w:val="24"/>
-        </w:rPr>
-      </w:pPr>
-      <w:r>
-        <w:rPr>
-          <w:rFonts w:ascii="Arial" w:hAnsi="Arial" w:cs="Arial"/>
+          <w:rFonts w:asciiTheme="minorHAnsi" w:hAnsiTheme="minorHAnsi" w:cstheme="minorHAnsi"/>
+          <w:color w:val="000000"/>
+          <w:sz w:val="24"/>
+          <w:szCs w:val="24"/>
+        </w:rPr>
+      </w:pPr>
+      <w:r>
+        <w:rPr>
+          <w:rFonts w:asciiTheme="minorHAnsi" w:hAnsiTheme="minorHAnsi" w:cstheme="minorHAnsi"/>
           <w:color w:val="000000"/>
           <w:sz w:val="24"/>
           <w:szCs w:val="24"/>
@@ -2296,7 +2599,7 @@
       </w:r>
       <w:r>
         <w:rPr>
-          <w:rFonts w:ascii="Arial" w:hAnsi="Arial" w:cs="Arial"/>
+          <w:rFonts w:asciiTheme="minorHAnsi" w:hAnsiTheme="minorHAnsi" w:cstheme="minorHAnsi"/>
           <w:sz w:val="24"/>
           <w:szCs w:val="24"/>
         </w:rPr>
@@ -2304,7 +2607,7 @@
       </w:r>
       <w:r>
         <w:rPr>
-          <w:rFonts w:ascii="Arial" w:hAnsi="Arial" w:cs="Arial"/>
+          <w:rFonts w:asciiTheme="minorHAnsi" w:hAnsiTheme="minorHAnsi" w:cstheme="minorHAnsi"/>
           <w:color w:val="000000"/>
           <w:sz w:val="24"/>
           <w:szCs w:val="24"/>
@@ -2327,15 +2630,15 @@
         </w:pBdr>
         <w:spacing w:after="0"/>
         <w:rPr>
-          <w:rFonts w:ascii="Arial" w:hAnsi="Arial" w:cs="Arial"/>
-          <w:color w:val="000000"/>
-          <w:sz w:val="24"/>
-          <w:szCs w:val="24"/>
-        </w:rPr>
-      </w:pPr>
-      <w:r>
-        <w:rPr>
-          <w:rFonts w:ascii="Arial" w:hAnsi="Arial" w:cs="Arial"/>
+          <w:rFonts w:asciiTheme="minorHAnsi" w:hAnsiTheme="minorHAnsi" w:cstheme="minorHAnsi"/>
+          <w:color w:val="000000"/>
+          <w:sz w:val="24"/>
+          <w:szCs w:val="24"/>
+        </w:rPr>
+      </w:pPr>
+      <w:r>
+        <w:rPr>
+          <w:rFonts w:asciiTheme="minorHAnsi" w:hAnsiTheme="minorHAnsi" w:cstheme="minorHAnsi"/>
           <w:color w:val="000000"/>
           <w:sz w:val="24"/>
           <w:szCs w:val="24"/>
@@ -2347,7 +2650,7 @@
       <w:pPr>
         <w:pStyle w:val="Heading1"/>
         <w:rPr>
-          <w:rFonts w:ascii="Arial" w:eastAsia="Arial" w:hAnsi="Arial" w:cs="Arial"/>
+          <w:rFonts w:eastAsia="Arial" w:cstheme="majorHAnsi"/>
           <w:b/>
           <w:bCs/>
           <w:color w:val="000000"/>
@@ -2355,10 +2658,10 @@
           <w:szCs w:val="24"/>
         </w:rPr>
       </w:pPr>
-      <w:bookmarkStart w:id="8" w:name="_Toc164603809"/>
-      <w:r>
-        <w:rPr>
-          <w:rFonts w:ascii="Arial" w:eastAsia="Arial" w:hAnsi="Arial" w:cs="Arial"/>
+      <w:bookmarkStart w:id="9" w:name="_Toc164603809"/>
+      <w:r>
+        <w:rPr>
+          <w:rFonts w:eastAsia="Arial" w:cstheme="majorHAnsi"/>
           <w:b/>
           <w:bCs/>
           <w:color w:val="000000"/>
@@ -2367,7 +2670,7 @@
         </w:rPr>
         <w:t>DISEÑO DEL SISTEMA CREACIÓN DE ANUNCIOS:</w:t>
       </w:r>
-      <w:bookmarkEnd w:id="8"/>
+      <w:bookmarkEnd w:id="9"/>
     </w:p>
     <w:p>
       <w:pPr>
@@ -2384,15 +2687,15 @@
         </w:pBdr>
         <w:spacing w:after="0"/>
         <w:rPr>
-          <w:rFonts w:ascii="Arial" w:hAnsi="Arial" w:cs="Arial"/>
-          <w:color w:val="000000"/>
-          <w:sz w:val="24"/>
-          <w:szCs w:val="24"/>
-        </w:rPr>
-      </w:pPr>
-      <w:r>
-        <w:rPr>
-          <w:rFonts w:ascii="Arial" w:hAnsi="Arial" w:cs="Arial"/>
+          <w:rFonts w:asciiTheme="minorHAnsi" w:hAnsiTheme="minorHAnsi" w:cstheme="minorHAnsi"/>
+          <w:color w:val="000000"/>
+          <w:sz w:val="24"/>
+          <w:szCs w:val="24"/>
+        </w:rPr>
+      </w:pPr>
+      <w:r>
+        <w:rPr>
+          <w:rFonts w:asciiTheme="minorHAnsi" w:hAnsiTheme="minorHAnsi" w:cstheme="minorHAnsi"/>
           <w:color w:val="000000"/>
           <w:sz w:val="24"/>
           <w:szCs w:val="24"/>
@@ -2401,7 +2704,7 @@
       </w:r>
       <w:r>
         <w:rPr>
-          <w:rFonts w:ascii="Arial" w:hAnsi="Arial" w:cs="Arial"/>
+          <w:rFonts w:asciiTheme="minorHAnsi" w:hAnsiTheme="minorHAnsi" w:cstheme="minorHAnsi"/>
           <w:sz w:val="24"/>
           <w:szCs w:val="24"/>
         </w:rPr>
@@ -2409,7 +2712,7 @@
       </w:r>
       <w:r>
         <w:rPr>
-          <w:rFonts w:ascii="Arial" w:hAnsi="Arial" w:cs="Arial"/>
+          <w:rFonts w:asciiTheme="minorHAnsi" w:hAnsiTheme="minorHAnsi" w:cstheme="minorHAnsi"/>
           <w:color w:val="000000"/>
           <w:sz w:val="24"/>
           <w:szCs w:val="24"/>
@@ -2432,15 +2735,15 @@
         </w:pBdr>
         <w:spacing w:after="0"/>
         <w:rPr>
-          <w:rFonts w:ascii="Arial" w:hAnsi="Arial" w:cs="Arial"/>
-          <w:color w:val="000000"/>
-          <w:sz w:val="24"/>
-          <w:szCs w:val="24"/>
-        </w:rPr>
-      </w:pPr>
-      <w:r>
-        <w:rPr>
-          <w:rFonts w:ascii="Arial" w:hAnsi="Arial" w:cs="Arial"/>
+          <w:rFonts w:asciiTheme="minorHAnsi" w:hAnsiTheme="minorHAnsi" w:cstheme="minorHAnsi"/>
+          <w:color w:val="000000"/>
+          <w:sz w:val="24"/>
+          <w:szCs w:val="24"/>
+        </w:rPr>
+      </w:pPr>
+      <w:r>
+        <w:rPr>
+          <w:rFonts w:asciiTheme="minorHAnsi" w:hAnsiTheme="minorHAnsi" w:cstheme="minorHAnsi"/>
           <w:color w:val="000000"/>
           <w:sz w:val="24"/>
           <w:szCs w:val="24"/>
@@ -2452,7 +2755,7 @@
       <w:pPr>
         <w:pStyle w:val="Heading1"/>
         <w:rPr>
-          <w:rFonts w:ascii="Arial" w:eastAsia="Arial" w:hAnsi="Arial" w:cs="Arial"/>
+          <w:rFonts w:eastAsia="Arial" w:cstheme="majorHAnsi"/>
           <w:b/>
           <w:bCs/>
           <w:color w:val="000000"/>
@@ -2460,10 +2763,10 @@
           <w:szCs w:val="24"/>
         </w:rPr>
       </w:pPr>
-      <w:bookmarkStart w:id="9" w:name="_Toc164603810"/>
-      <w:r>
-        <w:rPr>
-          <w:rFonts w:ascii="Arial" w:eastAsia="Arial" w:hAnsi="Arial" w:cs="Arial"/>
+      <w:bookmarkStart w:id="10" w:name="_Toc164603810"/>
+      <w:r>
+        <w:rPr>
+          <w:rFonts w:eastAsia="Arial" w:cstheme="majorHAnsi"/>
           <w:b/>
           <w:bCs/>
           <w:color w:val="000000"/>
@@ -2472,7 +2775,7 @@
         </w:rPr>
         <w:t>CODIFICACIÓN DEL DISEÑO:</w:t>
       </w:r>
-      <w:bookmarkEnd w:id="9"/>
+      <w:bookmarkEnd w:id="10"/>
     </w:p>
     <w:p>
       <w:pPr>
@@ -2489,42 +2792,42 @@
         </w:pBdr>
         <w:spacing w:after="0"/>
         <w:rPr>
-          <w:rFonts w:ascii="Arial" w:hAnsi="Arial" w:cs="Arial"/>
-          <w:color w:val="000000"/>
-          <w:sz w:val="24"/>
-          <w:szCs w:val="24"/>
-        </w:rPr>
-      </w:pPr>
-      <w:r>
-        <w:rPr>
-          <w:rFonts w:ascii="Arial" w:hAnsi="Arial" w:cs="Arial"/>
-          <w:color w:val="000000"/>
-          <w:sz w:val="24"/>
-          <w:szCs w:val="24"/>
-        </w:rPr>
-        <w:t xml:space="preserve">Implementar el diseño de la interfaz de usuario utilizando tecnologías web como HTML, CSS, </w:t>
-      </w:r>
-      <w:r>
-        <w:rPr>
-          <w:rFonts w:ascii="Arial" w:hAnsi="Arial" w:cs="Arial"/>
-          <w:color w:val="000000"/>
-          <w:sz w:val="24"/>
-          <w:szCs w:val="24"/>
-        </w:rPr>
-        <w:t>SCSS, BOOTSTRAP</w:t>
-      </w:r>
-      <w:r>
-        <w:rPr>
-          <w:rFonts w:ascii="Arial" w:hAnsi="Arial" w:cs="Arial"/>
-          <w:color w:val="000000"/>
-          <w:sz w:val="24"/>
-          <w:szCs w:val="24"/>
-        </w:rPr>
-        <w:t xml:space="preserve"> y JavaScript para el </w:t>
-      </w:r>
-      <w:r>
-        <w:rPr>
-          <w:rFonts w:ascii="Arial" w:hAnsi="Arial" w:cs="Arial"/>
+          <w:rFonts w:asciiTheme="minorHAnsi" w:hAnsiTheme="minorHAnsi" w:cstheme="minorHAnsi"/>
+          <w:color w:val="000000"/>
+          <w:sz w:val="24"/>
+          <w:szCs w:val="24"/>
+        </w:rPr>
+      </w:pPr>
+      <w:r>
+        <w:rPr>
+          <w:rFonts w:asciiTheme="minorHAnsi" w:hAnsiTheme="minorHAnsi" w:cstheme="minorHAnsi"/>
+          <w:color w:val="000000"/>
+          <w:sz w:val="24"/>
+          <w:szCs w:val="24"/>
+        </w:rPr>
+        <w:t xml:space="preserve">Implementar el diseño de la interfaz de usuario utilizando tecnologías web como </w:t>
+      </w:r>
+      <w:r>
+        <w:rPr>
+          <w:rFonts w:asciiTheme="minorHAnsi" w:hAnsiTheme="minorHAnsi" w:cstheme="minorHAnsi"/>
+          <w:color w:val="000000"/>
+          <w:sz w:val="24"/>
+          <w:szCs w:val="24"/>
+        </w:rPr>
+        <w:t>REACT</w:t>
+      </w:r>
+      <w:r>
+        <w:rPr>
+          <w:rFonts w:asciiTheme="minorHAnsi" w:hAnsiTheme="minorHAnsi" w:cstheme="minorHAnsi"/>
+          <w:color w:val="000000"/>
+          <w:sz w:val="24"/>
+          <w:szCs w:val="24"/>
+        </w:rPr>
+        <w:t xml:space="preserve"> para el </w:t>
+      </w:r>
+      <w:r>
+        <w:rPr>
+          <w:rFonts w:asciiTheme="minorHAnsi" w:hAnsiTheme="minorHAnsi" w:cstheme="minorHAnsi"/>
           <w:color w:val="000000"/>
           <w:sz w:val="24"/>
           <w:szCs w:val="24"/>
@@ -2533,7 +2836,7 @@
       </w:r>
       <w:r>
         <w:rPr>
-          <w:rFonts w:ascii="Arial" w:hAnsi="Arial" w:cs="Arial"/>
+          <w:rFonts w:asciiTheme="minorHAnsi" w:hAnsiTheme="minorHAnsi" w:cstheme="minorHAnsi"/>
           <w:color w:val="000000"/>
           <w:sz w:val="24"/>
           <w:szCs w:val="24"/>
@@ -2556,15 +2859,15 @@
         </w:pBdr>
         <w:spacing w:after="0"/>
         <w:rPr>
-          <w:rFonts w:ascii="Arial" w:hAnsi="Arial" w:cs="Arial"/>
-          <w:color w:val="000000"/>
-          <w:sz w:val="24"/>
-          <w:szCs w:val="24"/>
-        </w:rPr>
-      </w:pPr>
-      <w:r>
-        <w:rPr>
-          <w:rFonts w:ascii="Arial" w:hAnsi="Arial" w:cs="Arial"/>
+          <w:rFonts w:asciiTheme="minorHAnsi" w:hAnsiTheme="minorHAnsi" w:cstheme="minorHAnsi"/>
+          <w:color w:val="000000"/>
+          <w:sz w:val="24"/>
+          <w:szCs w:val="24"/>
+        </w:rPr>
+      </w:pPr>
+      <w:r>
+        <w:rPr>
+          <w:rFonts w:asciiTheme="minorHAnsi" w:hAnsiTheme="minorHAnsi" w:cstheme="minorHAnsi"/>
           <w:color w:val="000000"/>
           <w:sz w:val="24"/>
           <w:szCs w:val="24"/>
@@ -2573,7 +2876,7 @@
       </w:r>
       <w:r>
         <w:rPr>
-          <w:rFonts w:ascii="Arial" w:hAnsi="Arial" w:cs="Arial"/>
+          <w:rFonts w:asciiTheme="minorHAnsi" w:hAnsiTheme="minorHAnsi" w:cstheme="minorHAnsi"/>
           <w:color w:val="000000"/>
           <w:sz w:val="24"/>
           <w:szCs w:val="24"/>
@@ -2582,7 +2885,7 @@
       </w:r>
       <w:r>
         <w:rPr>
-          <w:rFonts w:ascii="Arial" w:hAnsi="Arial" w:cs="Arial"/>
+          <w:rFonts w:asciiTheme="minorHAnsi" w:hAnsiTheme="minorHAnsi" w:cstheme="minorHAnsi"/>
           <w:color w:val="000000"/>
           <w:sz w:val="24"/>
           <w:szCs w:val="24"/>
@@ -2591,16 +2894,34 @@
       </w:r>
       <w:r>
         <w:rPr>
-          <w:rFonts w:ascii="Arial" w:hAnsi="Arial" w:cs="Arial"/>
-          <w:color w:val="000000"/>
-          <w:sz w:val="24"/>
-          <w:szCs w:val="24"/>
-        </w:rPr>
-        <w:t xml:space="preserve"> (PHP)</w:t>
-      </w:r>
-      <w:r>
-        <w:rPr>
-          <w:rFonts w:ascii="Arial" w:hAnsi="Arial" w:cs="Arial"/>
+          <w:rFonts w:asciiTheme="minorHAnsi" w:hAnsiTheme="minorHAnsi" w:cstheme="minorHAnsi"/>
+          <w:color w:val="000000"/>
+          <w:sz w:val="24"/>
+          <w:szCs w:val="24"/>
+        </w:rPr>
+        <w:t xml:space="preserve"> (</w:t>
+      </w:r>
+      <w:r>
+        <w:rPr>
+          <w:rFonts w:asciiTheme="minorHAnsi" w:hAnsiTheme="minorHAnsi" w:cstheme="minorHAnsi"/>
+          <w:color w:val="000000"/>
+          <w:sz w:val="24"/>
+          <w:szCs w:val="24"/>
+        </w:rPr>
+        <w:t>EXPRESS</w:t>
+      </w:r>
+      <w:r>
+        <w:rPr>
+          <w:rFonts w:asciiTheme="minorHAnsi" w:hAnsiTheme="minorHAnsi" w:cstheme="minorHAnsi"/>
+          <w:color w:val="000000"/>
+          <w:sz w:val="24"/>
+          <w:szCs w:val="24"/>
+        </w:rPr>
+        <w:t>)</w:t>
+      </w:r>
+      <w:r>
+        <w:rPr>
+          <w:rFonts w:asciiTheme="minorHAnsi" w:hAnsiTheme="minorHAnsi" w:cstheme="minorHAnsi"/>
           <w:color w:val="000000"/>
           <w:sz w:val="24"/>
           <w:szCs w:val="24"/>
@@ -2622,15 +2943,15 @@
           <w:between w:val="nil"/>
         </w:pBdr>
         <w:rPr>
-          <w:rFonts w:ascii="Arial" w:hAnsi="Arial" w:cs="Arial"/>
-          <w:color w:val="000000"/>
-          <w:sz w:val="24"/>
-          <w:szCs w:val="24"/>
-        </w:rPr>
-      </w:pPr>
-      <w:r>
-        <w:rPr>
-          <w:rFonts w:ascii="Arial" w:hAnsi="Arial" w:cs="Arial"/>
+          <w:rFonts w:asciiTheme="minorHAnsi" w:hAnsiTheme="minorHAnsi" w:cstheme="minorHAnsi"/>
+          <w:color w:val="000000"/>
+          <w:sz w:val="24"/>
+          <w:szCs w:val="24"/>
+        </w:rPr>
+      </w:pPr>
+      <w:r>
+        <w:rPr>
+          <w:rFonts w:asciiTheme="minorHAnsi" w:hAnsiTheme="minorHAnsi" w:cstheme="minorHAnsi"/>
           <w:color w:val="000000"/>
           <w:sz w:val="24"/>
           <w:szCs w:val="24"/>
@@ -2642,7 +2963,7 @@
       <w:pPr>
         <w:pStyle w:val="Heading1"/>
         <w:rPr>
-          <w:rFonts w:ascii="Arial" w:eastAsia="Arial" w:hAnsi="Arial" w:cs="Arial"/>
+          <w:rFonts w:eastAsia="Arial" w:cstheme="majorHAnsi"/>
           <w:b/>
           <w:bCs/>
           <w:color w:val="000000"/>
@@ -2650,10 +2971,10 @@
           <w:szCs w:val="24"/>
         </w:rPr>
       </w:pPr>
-      <w:bookmarkStart w:id="10" w:name="_Toc164603811"/>
-      <w:r>
-        <w:rPr>
-          <w:rFonts w:ascii="Arial" w:eastAsia="Arial" w:hAnsi="Arial" w:cs="Arial"/>
+      <w:bookmarkStart w:id="11" w:name="_Toc164603811"/>
+      <w:r>
+        <w:rPr>
+          <w:rFonts w:eastAsia="Arial" w:cstheme="majorHAnsi"/>
           <w:b/>
           <w:bCs/>
           <w:color w:val="000000"/>
@@ -2662,7 +2983,7 @@
         </w:rPr>
         <w:t>IMPLEMENTACIÓN DEL SISTEMA:</w:t>
       </w:r>
-      <w:bookmarkEnd w:id="10"/>
+      <w:bookmarkEnd w:id="11"/>
     </w:p>
     <w:p>
       <w:pPr>
@@ -2679,15 +3000,15 @@
         </w:pBdr>
         <w:spacing w:after="0"/>
         <w:rPr>
-          <w:rFonts w:ascii="Arial" w:hAnsi="Arial" w:cs="Arial"/>
-          <w:color w:val="000000"/>
-          <w:sz w:val="24"/>
-          <w:szCs w:val="24"/>
-        </w:rPr>
-      </w:pPr>
-      <w:r>
-        <w:rPr>
-          <w:rFonts w:ascii="Arial" w:hAnsi="Arial" w:cs="Arial"/>
+          <w:rFonts w:asciiTheme="minorHAnsi" w:hAnsiTheme="minorHAnsi" w:cstheme="minorHAnsi"/>
+          <w:color w:val="000000"/>
+          <w:sz w:val="24"/>
+          <w:szCs w:val="24"/>
+        </w:rPr>
+      </w:pPr>
+      <w:r>
+        <w:rPr>
+          <w:rFonts w:asciiTheme="minorHAnsi" w:hAnsiTheme="minorHAnsi" w:cstheme="minorHAnsi"/>
           <w:color w:val="000000"/>
           <w:sz w:val="24"/>
           <w:szCs w:val="24"/>
@@ -2710,15 +3031,15 @@
         </w:pBdr>
         <w:spacing w:after="0"/>
         <w:rPr>
-          <w:rFonts w:ascii="Arial" w:hAnsi="Arial" w:cs="Arial"/>
-          <w:color w:val="000000"/>
-          <w:sz w:val="24"/>
-          <w:szCs w:val="24"/>
-        </w:rPr>
-      </w:pPr>
-      <w:r>
-        <w:rPr>
-          <w:rFonts w:ascii="Arial" w:hAnsi="Arial" w:cs="Arial"/>
+          <w:rFonts w:asciiTheme="minorHAnsi" w:hAnsiTheme="minorHAnsi" w:cstheme="minorHAnsi"/>
+          <w:color w:val="000000"/>
+          <w:sz w:val="24"/>
+          <w:szCs w:val="24"/>
+        </w:rPr>
+      </w:pPr>
+      <w:r>
+        <w:rPr>
+          <w:rFonts w:asciiTheme="minorHAnsi" w:hAnsiTheme="minorHAnsi" w:cstheme="minorHAnsi"/>
           <w:color w:val="000000"/>
           <w:sz w:val="24"/>
           <w:szCs w:val="24"/>
@@ -2741,15 +3062,15 @@
         </w:pBdr>
         <w:spacing w:after="0"/>
         <w:rPr>
-          <w:rFonts w:ascii="Arial" w:hAnsi="Arial" w:cs="Arial"/>
-          <w:color w:val="000000"/>
-          <w:sz w:val="24"/>
-          <w:szCs w:val="24"/>
-        </w:rPr>
-      </w:pPr>
-      <w:r>
-        <w:rPr>
-          <w:rFonts w:ascii="Arial" w:hAnsi="Arial" w:cs="Arial"/>
+          <w:rFonts w:asciiTheme="minorHAnsi" w:hAnsiTheme="minorHAnsi" w:cstheme="minorHAnsi"/>
+          <w:color w:val="000000"/>
+          <w:sz w:val="24"/>
+          <w:szCs w:val="24"/>
+        </w:rPr>
+      </w:pPr>
+      <w:r>
+        <w:rPr>
+          <w:rFonts w:asciiTheme="minorHAnsi" w:hAnsiTheme="minorHAnsi" w:cstheme="minorHAnsi"/>
           <w:color w:val="000000"/>
           <w:sz w:val="24"/>
           <w:szCs w:val="24"/>
@@ -2771,25 +3092,24 @@
           <w:between w:val="nil"/>
         </w:pBdr>
         <w:rPr>
-          <w:rFonts w:ascii="Arial" w:hAnsi="Arial" w:cs="Arial"/>
-          <w:color w:val="000000"/>
-          <w:sz w:val="24"/>
-          <w:szCs w:val="24"/>
-        </w:rPr>
-      </w:pPr>
-      <w:r>
-        <w:rPr>
-          <w:rFonts w:ascii="Arial" w:hAnsi="Arial" w:cs="Arial"/>
-          <w:color w:val="000000"/>
-          <w:sz w:val="24"/>
-          <w:szCs w:val="24"/>
-        </w:rPr>
-        <w:lastRenderedPageBreak/>
+          <w:rFonts w:asciiTheme="minorHAnsi" w:hAnsiTheme="minorHAnsi" w:cstheme="minorHAnsi"/>
+          <w:color w:val="000000"/>
+          <w:sz w:val="24"/>
+          <w:szCs w:val="24"/>
+        </w:rPr>
+      </w:pPr>
+      <w:r>
+        <w:rPr>
+          <w:rFonts w:asciiTheme="minorHAnsi" w:hAnsiTheme="minorHAnsi" w:cstheme="minorHAnsi"/>
+          <w:color w:val="000000"/>
+          <w:sz w:val="24"/>
+          <w:szCs w:val="24"/>
+        </w:rPr>
         <w:t xml:space="preserve">Realizar la implementación final del sistema en un entorno de </w:t>
       </w:r>
       <w:r>
         <w:rPr>
-          <w:rFonts w:ascii="Arial" w:hAnsi="Arial" w:cs="Arial"/>
+          <w:rFonts w:asciiTheme="minorHAnsi" w:hAnsiTheme="minorHAnsi" w:cstheme="minorHAnsi"/>
           <w:color w:val="000000"/>
           <w:sz w:val="24"/>
           <w:szCs w:val="24"/>
@@ -2798,7 +3118,7 @@
       </w:r>
       <w:r>
         <w:rPr>
-          <w:rFonts w:ascii="Arial" w:hAnsi="Arial" w:cs="Arial"/>
+          <w:rFonts w:asciiTheme="minorHAnsi" w:hAnsiTheme="minorHAnsi" w:cstheme="minorHAnsi"/>
           <w:color w:val="000000"/>
           <w:sz w:val="24"/>
           <w:szCs w:val="24"/>
@@ -2809,15 +3129,15 @@
     <w:p>
       <w:pPr>
         <w:rPr>
-          <w:rFonts w:ascii="Arial" w:hAnsi="Arial" w:cs="Arial"/>
-          <w:color w:val="000000"/>
-          <w:sz w:val="24"/>
-          <w:szCs w:val="24"/>
-        </w:rPr>
-      </w:pPr>
-      <w:r>
-        <w:rPr>
-          <w:rFonts w:ascii="Arial" w:hAnsi="Arial" w:cs="Arial"/>
+          <w:rFonts w:asciiTheme="minorHAnsi" w:hAnsiTheme="minorHAnsi" w:cstheme="minorHAnsi"/>
+          <w:color w:val="000000"/>
+          <w:sz w:val="24"/>
+          <w:szCs w:val="24"/>
+        </w:rPr>
+      </w:pPr>
+      <w:r>
+        <w:rPr>
+          <w:rFonts w:asciiTheme="minorHAnsi" w:hAnsiTheme="minorHAnsi" w:cstheme="minorHAnsi"/>
           <w:color w:val="000000"/>
           <w:sz w:val="24"/>
           <w:szCs w:val="24"/>
@@ -2829,7 +3149,7 @@
       <w:pPr>
         <w:pStyle w:val="Heading1"/>
         <w:rPr>
-          <w:rFonts w:ascii="Arial" w:eastAsia="Arial" w:hAnsi="Arial" w:cs="Arial"/>
+          <w:rFonts w:asciiTheme="minorHAnsi" w:eastAsia="Arial" w:hAnsiTheme="minorHAnsi" w:cstheme="minorHAnsi"/>
           <w:b/>
           <w:bCs/>
           <w:color w:val="auto"/>
@@ -2837,10 +3157,10 @@
           <w:szCs w:val="24"/>
         </w:rPr>
       </w:pPr>
-      <w:bookmarkStart w:id="11" w:name="_Toc164603812"/>
-      <w:r>
-        <w:rPr>
-          <w:rFonts w:ascii="Arial" w:eastAsia="Arial" w:hAnsi="Arial" w:cs="Arial"/>
+      <w:bookmarkStart w:id="12" w:name="_Toc164603812"/>
+      <w:r>
+        <w:rPr>
+          <w:rFonts w:asciiTheme="minorHAnsi" w:eastAsia="Arial" w:hAnsiTheme="minorHAnsi" w:cstheme="minorHAnsi"/>
           <w:b/>
           <w:bCs/>
           <w:color w:val="auto"/>
@@ -2848,32 +3168,34 @@
           <w:szCs w:val="24"/>
         </w:rPr>
         <w:lastRenderedPageBreak/>
-        <w:t>MODELO CONCEPTUAL</w:t>
-      </w:r>
-      <w:r>
-        <w:rPr>
-          <w:rFonts w:ascii="Arial" w:eastAsia="Arial" w:hAnsi="Arial" w:cs="Arial"/>
-          <w:b/>
+        <w:t>MODELO CONCEPTUAL:</w:t>
+      </w:r>
+      <w:bookmarkEnd w:id="12"/>
+    </w:p>
+    <w:p>
+      <w:pPr>
+        <w:rPr>
+          <w:rFonts w:asciiTheme="minorHAnsi" w:hAnsiTheme="minorHAnsi" w:cstheme="minorHAnsi"/>
+          <w:sz w:val="24"/>
+          <w:szCs w:val="24"/>
+        </w:rPr>
+      </w:pPr>
+    </w:p>
+    <w:p>
+      <w:pPr>
+        <w:rPr>
+          <w:rFonts w:asciiTheme="minorHAnsi" w:eastAsia="Arial" w:hAnsiTheme="minorHAnsi" w:cstheme="minorHAnsi"/>
           <w:bCs/>
-          <w:color w:val="auto"/>
-          <w:sz w:val="24"/>
-          <w:szCs w:val="24"/>
-        </w:rPr>
-        <w:t>:</w:t>
-      </w:r>
-      <w:bookmarkEnd w:id="11"/>
-    </w:p>
-    <w:p/>
-    <w:p>
-      <w:pPr>
-        <w:rPr>
-          <w:rFonts w:ascii="Arial" w:eastAsia="Arial" w:hAnsi="Arial" w:cs="Arial"/>
-          <w:bCs/>
-          <w:sz w:val="24"/>
-          <w:szCs w:val="24"/>
-        </w:rPr>
-      </w:pPr>
-      <w:r>
+          <w:sz w:val="24"/>
+          <w:szCs w:val="24"/>
+        </w:rPr>
+      </w:pPr>
+      <w:r>
+        <w:rPr>
+          <w:rFonts w:asciiTheme="minorHAnsi" w:hAnsiTheme="minorHAnsi" w:cstheme="minorHAnsi"/>
+          <w:sz w:val="24"/>
+          <w:szCs w:val="24"/>
+        </w:rPr>
         <w:drawing>
           <wp:inline distT="0" distB="0" distL="0" distR="0" wp14:anchorId="27F2EC95" wp14:editId="2CF87DA0">
             <wp:extent cx="5399870" cy="1674666"/>
@@ -2916,14 +3238,14 @@
           </wp:inline>
         </w:drawing>
       </w:r>
-      <w:bookmarkStart w:id="12" w:name="_heading=h.mjdumvixdog1" w:colFirst="0" w:colLast="0"/>
-      <w:bookmarkEnd w:id="12"/>
+      <w:bookmarkStart w:id="13" w:name="_heading=h.mjdumvixdog1" w:colFirst="0" w:colLast="0"/>
+      <w:bookmarkEnd w:id="13"/>
     </w:p>
     <w:p>
       <w:pPr>
         <w:pStyle w:val="Heading1"/>
         <w:rPr>
-          <w:rFonts w:ascii="Arial" w:eastAsia="Arial" w:hAnsi="Arial" w:cs="Arial"/>
+          <w:rFonts w:asciiTheme="minorHAnsi" w:eastAsia="Arial" w:hAnsiTheme="minorHAnsi" w:cstheme="minorHAnsi"/>
           <w:b/>
           <w:bCs/>
           <w:color w:val="000000"/>
@@ -2931,91 +3253,48 @@
           <w:szCs w:val="24"/>
         </w:rPr>
       </w:pPr>
-      <w:bookmarkStart w:id="13" w:name="_heading=h.u3mv6jav3zin" w:colFirst="0" w:colLast="0"/>
-      <w:bookmarkStart w:id="14" w:name="_Toc164603813"/>
-      <w:bookmarkEnd w:id="13"/>
-      <w:r>
-        <w:rPr>
-          <w:rFonts w:ascii="Arial" w:eastAsia="Arial" w:hAnsi="Arial" w:cs="Arial"/>
+      <w:bookmarkStart w:id="14" w:name="_heading=h.u3mv6jav3zin" w:colFirst="0" w:colLast="0"/>
+      <w:bookmarkStart w:id="15" w:name="_Toc164603813"/>
+      <w:bookmarkEnd w:id="14"/>
+      <w:r>
+        <w:rPr>
+          <w:rFonts w:asciiTheme="minorHAnsi" w:eastAsia="Arial" w:hAnsiTheme="minorHAnsi" w:cstheme="minorHAnsi"/>
           <w:b/>
           <w:bCs/>
           <w:color w:val="000000"/>
           <w:sz w:val="24"/>
           <w:szCs w:val="24"/>
         </w:rPr>
-        <w:t>MODELO LÓGICO</w:t>
-      </w:r>
-      <w:r>
-        <w:rPr>
-          <w:rFonts w:ascii="Arial" w:eastAsia="Arial" w:hAnsi="Arial" w:cs="Arial"/>
+        <w:t>MODELO LÓGICO:</w:t>
+      </w:r>
+      <w:bookmarkEnd w:id="15"/>
+    </w:p>
+    <w:p>
+      <w:pPr>
+        <w:rPr>
+          <w:rFonts w:asciiTheme="minorHAnsi" w:hAnsiTheme="minorHAnsi" w:cstheme="minorHAnsi"/>
+          <w:sz w:val="24"/>
+          <w:szCs w:val="24"/>
+        </w:rPr>
+      </w:pPr>
+    </w:p>
+    <w:p>
+      <w:pPr>
+        <w:rPr>
+          <w:rFonts w:asciiTheme="minorHAnsi" w:hAnsiTheme="minorHAnsi" w:cstheme="minorHAnsi"/>
           <w:b/>
-          <w:bCs/>
-          <w:color w:val="000000"/>
-          <w:sz w:val="24"/>
-          <w:szCs w:val="24"/>
-        </w:rPr>
-        <w:t>:</w:t>
-      </w:r>
-      <w:bookmarkEnd w:id="14"/>
-    </w:p>
-    <w:p/>
-    <w:p>
-      <w:pPr>
-        <w:rPr>
+          <w:sz w:val="24"/>
+          <w:szCs w:val="24"/>
+        </w:rPr>
+      </w:pPr>
+    </w:p>
+    <w:p>
+      <w:pPr>
+        <w:rPr>
+          <w:rFonts w:asciiTheme="minorHAnsi" w:hAnsiTheme="minorHAnsi" w:cstheme="minorHAnsi"/>
           <w:b/>
-        </w:rPr>
-      </w:pPr>
-      <w:r>
-        <w:rPr>
-          <w:b/>
-        </w:rPr>
-        <w:drawing>
-          <wp:inline distT="0" distB="0" distL="0" distR="0" wp14:anchorId="602FA333" wp14:editId="462683CF">
-            <wp:extent cx="4736429" cy="1232716"/>
-            <wp:effectExtent l="0" t="0" r="7620" b="5715"/>
-            <wp:docPr id="1356611092" name="Imagen 3"/>
-            <wp:cNvGraphicFramePr>
-              <a:graphicFrameLocks xmlns:a="http://schemas.openxmlformats.org/drawingml/2006/main" noChangeAspect="1"/>
-            </wp:cNvGraphicFramePr>
-            <a:graphic xmlns:a="http://schemas.openxmlformats.org/drawingml/2006/main">
-              <a:graphicData uri="http://schemas.openxmlformats.org/drawingml/2006/picture">
-                <pic:pic xmlns:pic="http://schemas.openxmlformats.org/drawingml/2006/picture">
-                  <pic:nvPicPr>
-                    <pic:cNvPr id="1356611092" name="Imagen 3"/>
-                    <pic:cNvPicPr/>
-                  </pic:nvPicPr>
-                  <pic:blipFill>
-                    <a:blip r:embed="rId8" cstate="print">
-                      <a:extLst>
-                        <a:ext uri="{28A0092B-C50C-407E-A947-70E740481C1C}">
-                          <a14:useLocalDpi xmlns:a14="http://schemas.microsoft.com/office/drawing/2010/main" val="0"/>
-                        </a:ext>
-                      </a:extLst>
-                    </a:blip>
-                    <a:stretch>
-                      <a:fillRect/>
-                    </a:stretch>
-                  </pic:blipFill>
-                  <pic:spPr>
-                    <a:xfrm>
-                      <a:off x="0" y="0"/>
-                      <a:ext cx="4736429" cy="1232716"/>
-                    </a:xfrm>
-                    <a:prstGeom prst="rect">
-                      <a:avLst/>
-                    </a:prstGeom>
-                  </pic:spPr>
-                </pic:pic>
-              </a:graphicData>
-            </a:graphic>
-          </wp:inline>
-        </w:drawing>
-      </w:r>
-    </w:p>
-    <w:p>
-      <w:pPr>
-        <w:rPr>
-          <w:b/>
+          <w:sz w:val="24"/>
+          <w:szCs w:val="24"/>
         </w:rPr>
       </w:pPr>
     </w:p>
@@ -3023,7 +3302,7 @@
       <w:pPr>
         <w:pStyle w:val="Heading1"/>
         <w:rPr>
-          <w:rFonts w:ascii="Arial" w:eastAsia="Arial" w:hAnsi="Arial" w:cs="Arial"/>
+          <w:rFonts w:asciiTheme="minorHAnsi" w:eastAsia="Arial" w:hAnsiTheme="minorHAnsi" w:cstheme="minorHAnsi"/>
           <w:b/>
           <w:bCs/>
           <w:color w:val="auto"/>
@@ -3031,187 +3310,76 @@
           <w:szCs w:val="24"/>
         </w:rPr>
       </w:pPr>
-      <w:bookmarkStart w:id="15" w:name="_Toc164603814"/>
-      <w:r>
-        <w:rPr>
-          <w:rFonts w:ascii="Arial" w:eastAsia="Arial" w:hAnsi="Arial" w:cs="Arial"/>
+      <w:bookmarkStart w:id="16" w:name="_Toc164603814"/>
+      <w:r>
+        <w:rPr>
+          <w:rFonts w:asciiTheme="minorHAnsi" w:eastAsia="Arial" w:hAnsiTheme="minorHAnsi" w:cstheme="minorHAnsi"/>
           <w:b/>
           <w:bCs/>
           <w:color w:val="auto"/>
           <w:sz w:val="24"/>
           <w:szCs w:val="24"/>
         </w:rPr>
-        <w:t>MODELO FÍSICO</w:t>
-      </w:r>
-      <w:r>
-        <w:rPr>
-          <w:rFonts w:ascii="Arial" w:eastAsia="Arial" w:hAnsi="Arial" w:cs="Arial"/>
+        <w:t>MODELO FÍSICO:</w:t>
+      </w:r>
+      <w:bookmarkEnd w:id="16"/>
+    </w:p>
+    <w:p>
+      <w:pPr>
+        <w:rPr>
+          <w:rFonts w:asciiTheme="minorHAnsi" w:hAnsiTheme="minorHAnsi" w:cstheme="minorHAnsi"/>
+          <w:sz w:val="24"/>
+          <w:szCs w:val="24"/>
+        </w:rPr>
+      </w:pPr>
+    </w:p>
+    <w:p>
+      <w:pPr>
+        <w:rPr>
+          <w:rFonts w:asciiTheme="minorHAnsi" w:hAnsiTheme="minorHAnsi" w:cstheme="minorHAnsi"/>
+          <w:sz w:val="24"/>
+          <w:szCs w:val="24"/>
+        </w:rPr>
+      </w:pPr>
+    </w:p>
+    <w:p>
+      <w:pPr>
+        <w:rPr>
+          <w:rFonts w:asciiTheme="minorHAnsi" w:hAnsiTheme="minorHAnsi" w:cstheme="minorHAnsi"/>
+          <w:sz w:val="24"/>
+          <w:szCs w:val="24"/>
+        </w:rPr>
+      </w:pPr>
+      <w:r>
+        <w:rPr>
+          <w:rFonts w:asciiTheme="minorHAnsi" w:eastAsia="Arial" w:hAnsiTheme="minorHAnsi" w:cstheme="minorHAnsi"/>
           <w:b/>
-          <w:bCs/>
-          <w:color w:val="auto"/>
-          <w:sz w:val="24"/>
-          <w:szCs w:val="24"/>
-        </w:rPr>
-        <w:t>:</w:t>
-      </w:r>
-      <w:bookmarkEnd w:id="15"/>
-    </w:p>
-    <w:p/>
-    <w:p>
-      <w:r>
-        <w:drawing>
-          <wp:inline distT="0" distB="0" distL="0" distR="0" wp14:anchorId="3412761C" wp14:editId="256C4883">
-            <wp:extent cx="2804439" cy="1835707"/>
-            <wp:effectExtent l="0" t="0" r="0" b="0"/>
-            <wp:docPr id="1165359934" name="Imagen 1"/>
-            <wp:cNvGraphicFramePr>
-              <a:graphicFrameLocks xmlns:a="http://schemas.openxmlformats.org/drawingml/2006/main" noChangeAspect="1"/>
-            </wp:cNvGraphicFramePr>
-            <a:graphic xmlns:a="http://schemas.openxmlformats.org/drawingml/2006/main">
-              <a:graphicData uri="http://schemas.openxmlformats.org/drawingml/2006/picture">
-                <pic:pic xmlns:pic="http://schemas.openxmlformats.org/drawingml/2006/picture">
-                  <pic:nvPicPr>
-                    <pic:cNvPr id="1165359934" name="Imagen 1"/>
-                    <pic:cNvPicPr/>
-                  </pic:nvPicPr>
-                  <pic:blipFill>
-                    <a:blip r:embed="rId9" cstate="print">
-                      <a:extLst>
-                        <a:ext uri="{28A0092B-C50C-407E-A947-70E740481C1C}">
-                          <a14:useLocalDpi xmlns:a14="http://schemas.microsoft.com/office/drawing/2010/main" val="0"/>
-                        </a:ext>
-                      </a:extLst>
-                    </a:blip>
-                    <a:stretch>
-                      <a:fillRect/>
-                    </a:stretch>
-                  </pic:blipFill>
-                  <pic:spPr>
-                    <a:xfrm>
-                      <a:off x="0" y="0"/>
-                      <a:ext cx="2804439" cy="1835707"/>
-                    </a:xfrm>
-                    <a:prstGeom prst="rect">
-                      <a:avLst/>
-                    </a:prstGeom>
-                  </pic:spPr>
-                </pic:pic>
-              </a:graphicData>
-            </a:graphic>
-          </wp:inline>
-        </w:drawing>
-      </w:r>
-    </w:p>
-    <w:p>
-      <w:r>
-        <w:rPr>
-          <w:rFonts w:ascii="Arial" w:eastAsia="Arial" w:hAnsi="Arial" w:cs="Arial"/>
+          <w:color w:val="000000"/>
+          <w:sz w:val="24"/>
+          <w:szCs w:val="24"/>
+        </w:rPr>
+        <w:t>DICCIONARIO:</w:t>
+      </w:r>
+      <w:r>
+        <w:rPr>
+          <w:rFonts w:asciiTheme="minorHAnsi" w:hAnsiTheme="minorHAnsi" w:cstheme="minorHAnsi"/>
+          <w:sz w:val="24"/>
+          <w:szCs w:val="24"/>
+        </w:rPr>
+        <w:t xml:space="preserve"> </w:t>
+      </w:r>
+    </w:p>
+    <w:p>
+      <w:pPr>
+        <w:rPr>
+          <w:rFonts w:asciiTheme="minorHAnsi" w:eastAsia="Arial" w:hAnsiTheme="minorHAnsi" w:cstheme="minorHAnsi"/>
           <w:b/>
           <w:color w:val="000000"/>
           <w:sz w:val="24"/>
           <w:szCs w:val="24"/>
-        </w:rPr>
-        <w:lastRenderedPageBreak/>
-        <w:t>DICCIONARIO:</w:t>
-      </w:r>
-      <w:r>
-        <w:t xml:space="preserve"> </w:t>
-      </w:r>
-      <w:r>
-        <w:drawing>
-          <wp:inline distT="0" distB="0" distL="0" distR="0" wp14:anchorId="7DFCB772" wp14:editId="23E356B1">
-            <wp:extent cx="5400040" cy="6990080"/>
-            <wp:effectExtent l="0" t="0" r="0" b="1270"/>
-            <wp:docPr id="1784631773" name="Picture 1"/>
-            <wp:cNvGraphicFramePr>
-              <a:graphicFrameLocks xmlns:a="http://schemas.openxmlformats.org/drawingml/2006/main" noChangeAspect="1"/>
-            </wp:cNvGraphicFramePr>
-            <a:graphic xmlns:a="http://schemas.openxmlformats.org/drawingml/2006/main">
-              <a:graphicData uri="http://schemas.openxmlformats.org/drawingml/2006/picture">
-                <pic:pic xmlns:pic="http://schemas.openxmlformats.org/drawingml/2006/picture">
-                  <pic:nvPicPr>
-                    <pic:cNvPr id="1784631773" name=""/>
-                    <pic:cNvPicPr/>
-                  </pic:nvPicPr>
-                  <pic:blipFill>
-                    <a:blip r:embed="rId10"/>
-                    <a:stretch>
-                      <a:fillRect/>
-                    </a:stretch>
-                  </pic:blipFill>
-                  <pic:spPr>
-                    <a:xfrm>
-                      <a:off x="0" y="0"/>
-                      <a:ext cx="5400040" cy="6990080"/>
-                    </a:xfrm>
-                    <a:prstGeom prst="rect">
-                      <a:avLst/>
-                    </a:prstGeom>
-                  </pic:spPr>
-                </pic:pic>
-              </a:graphicData>
-            </a:graphic>
-          </wp:inline>
-        </w:drawing>
-      </w:r>
-    </w:p>
-    <w:p>
-      <w:pPr>
-        <w:rPr>
-          <w:rFonts w:ascii="Arial" w:eastAsia="Arial" w:hAnsi="Arial" w:cs="Arial"/>
-          <w:b/>
-          <w:color w:val="000000"/>
-          <w:sz w:val="32"/>
-          <w:szCs w:val="32"/>
           <w:lang w:val="en-US"/>
         </w:rPr>
       </w:pPr>
-      <w:r>
-        <w:rPr>
-          <w:rFonts w:ascii="Arial" w:eastAsia="Arial" w:hAnsi="Arial" w:cs="Arial"/>
-          <w:b/>
-          <w:color w:val="000000"/>
-          <w:sz w:val="32"/>
-          <w:szCs w:val="32"/>
-          <w:lang w:val="en-US"/>
-        </w:rPr>
-        <w:lastRenderedPageBreak/>
-        <w:drawing>
-          <wp:inline distT="0" distB="0" distL="0" distR="0" wp14:anchorId="1F207C4E" wp14:editId="1D3D644A">
-            <wp:extent cx="5400040" cy="6995795"/>
-            <wp:effectExtent l="0" t="0" r="0" b="0"/>
-            <wp:docPr id="14456481" name="Picture 1"/>
-            <wp:cNvGraphicFramePr>
-              <a:graphicFrameLocks xmlns:a="http://schemas.openxmlformats.org/drawingml/2006/main" noChangeAspect="1"/>
-            </wp:cNvGraphicFramePr>
-            <a:graphic xmlns:a="http://schemas.openxmlformats.org/drawingml/2006/main">
-              <a:graphicData uri="http://schemas.openxmlformats.org/drawingml/2006/picture">
-                <pic:pic xmlns:pic="http://schemas.openxmlformats.org/drawingml/2006/picture">
-                  <pic:nvPicPr>
-                    <pic:cNvPr id="14456481" name=""/>
-                    <pic:cNvPicPr/>
-                  </pic:nvPicPr>
-                  <pic:blipFill>
-                    <a:blip r:embed="rId11"/>
-                    <a:stretch>
-                      <a:fillRect/>
-                    </a:stretch>
-                  </pic:blipFill>
-                  <pic:spPr>
-                    <a:xfrm>
-                      <a:off x="0" y="0"/>
-                      <a:ext cx="5400040" cy="6995795"/>
-                    </a:xfrm>
-                    <a:prstGeom prst="rect">
-                      <a:avLst/>
-                    </a:prstGeom>
-                  </pic:spPr>
-                </pic:pic>
-              </a:graphicData>
-            </a:graphic>
-          </wp:inline>
-        </w:drawing>
-      </w:r>
     </w:p>
     <w:sectPr>
       <w:pgSz w:w="11906" w:h="16838"/>
@@ -3452,6 +3620,232 @@
     </w:lvl>
   </w:abstractNum>
   <w:abstractNum w:abstractNumId="2" w15:restartNumberingAfterBreak="0">
+    <w:nsid w:val="19BA3D19"/>
+    <w:multiLevelType w:val="hybridMultilevel"/>
+    <w:tmpl w:val="3D22A83E"/>
+    <w:lvl w:ilvl="0" w:tplc="240A0001">
+      <w:start w:val="1"/>
+      <w:numFmt w:val="bullet"/>
+      <w:lvlText w:val=""/>
+      <w:lvlJc w:val="left"/>
+      <w:pPr>
+        <w:ind w:left="720" w:hanging="360"/>
+      </w:pPr>
+      <w:rPr>
+        <w:rFonts w:ascii="Symbol" w:hAnsi="Symbol" w:hint="default"/>
+      </w:rPr>
+    </w:lvl>
+    <w:lvl w:ilvl="1" w:tplc="240A0003" w:tentative="1">
+      <w:start w:val="1"/>
+      <w:numFmt w:val="bullet"/>
+      <w:lvlText w:val="o"/>
+      <w:lvlJc w:val="left"/>
+      <w:pPr>
+        <w:ind w:left="1440" w:hanging="360"/>
+      </w:pPr>
+      <w:rPr>
+        <w:rFonts w:ascii="Courier New" w:hAnsi="Courier New" w:cs="Courier New" w:hint="default"/>
+      </w:rPr>
+    </w:lvl>
+    <w:lvl w:ilvl="2" w:tplc="240A0005" w:tentative="1">
+      <w:start w:val="1"/>
+      <w:numFmt w:val="bullet"/>
+      <w:lvlText w:val=""/>
+      <w:lvlJc w:val="left"/>
+      <w:pPr>
+        <w:ind w:left="2160" w:hanging="360"/>
+      </w:pPr>
+      <w:rPr>
+        <w:rFonts w:ascii="Wingdings" w:hAnsi="Wingdings" w:hint="default"/>
+      </w:rPr>
+    </w:lvl>
+    <w:lvl w:ilvl="3" w:tplc="240A0001" w:tentative="1">
+      <w:start w:val="1"/>
+      <w:numFmt w:val="bullet"/>
+      <w:lvlText w:val=""/>
+      <w:lvlJc w:val="left"/>
+      <w:pPr>
+        <w:ind w:left="2880" w:hanging="360"/>
+      </w:pPr>
+      <w:rPr>
+        <w:rFonts w:ascii="Symbol" w:hAnsi="Symbol" w:hint="default"/>
+      </w:rPr>
+    </w:lvl>
+    <w:lvl w:ilvl="4" w:tplc="240A0003" w:tentative="1">
+      <w:start w:val="1"/>
+      <w:numFmt w:val="bullet"/>
+      <w:lvlText w:val="o"/>
+      <w:lvlJc w:val="left"/>
+      <w:pPr>
+        <w:ind w:left="3600" w:hanging="360"/>
+      </w:pPr>
+      <w:rPr>
+        <w:rFonts w:ascii="Courier New" w:hAnsi="Courier New" w:cs="Courier New" w:hint="default"/>
+      </w:rPr>
+    </w:lvl>
+    <w:lvl w:ilvl="5" w:tplc="240A0005" w:tentative="1">
+      <w:start w:val="1"/>
+      <w:numFmt w:val="bullet"/>
+      <w:lvlText w:val=""/>
+      <w:lvlJc w:val="left"/>
+      <w:pPr>
+        <w:ind w:left="4320" w:hanging="360"/>
+      </w:pPr>
+      <w:rPr>
+        <w:rFonts w:ascii="Wingdings" w:hAnsi="Wingdings" w:hint="default"/>
+      </w:rPr>
+    </w:lvl>
+    <w:lvl w:ilvl="6" w:tplc="240A0001" w:tentative="1">
+      <w:start w:val="1"/>
+      <w:numFmt w:val="bullet"/>
+      <w:lvlText w:val=""/>
+      <w:lvlJc w:val="left"/>
+      <w:pPr>
+        <w:ind w:left="5040" w:hanging="360"/>
+      </w:pPr>
+      <w:rPr>
+        <w:rFonts w:ascii="Symbol" w:hAnsi="Symbol" w:hint="default"/>
+      </w:rPr>
+    </w:lvl>
+    <w:lvl w:ilvl="7" w:tplc="240A0003" w:tentative="1">
+      <w:start w:val="1"/>
+      <w:numFmt w:val="bullet"/>
+      <w:lvlText w:val="o"/>
+      <w:lvlJc w:val="left"/>
+      <w:pPr>
+        <w:ind w:left="5760" w:hanging="360"/>
+      </w:pPr>
+      <w:rPr>
+        <w:rFonts w:ascii="Courier New" w:hAnsi="Courier New" w:cs="Courier New" w:hint="default"/>
+      </w:rPr>
+    </w:lvl>
+    <w:lvl w:ilvl="8" w:tplc="240A0005" w:tentative="1">
+      <w:start w:val="1"/>
+      <w:numFmt w:val="bullet"/>
+      <w:lvlText w:val=""/>
+      <w:lvlJc w:val="left"/>
+      <w:pPr>
+        <w:ind w:left="6480" w:hanging="360"/>
+      </w:pPr>
+      <w:rPr>
+        <w:rFonts w:ascii="Wingdings" w:hAnsi="Wingdings" w:hint="default"/>
+      </w:rPr>
+    </w:lvl>
+  </w:abstractNum>
+  <w:abstractNum w:abstractNumId="3" w15:restartNumberingAfterBreak="0">
+    <w:nsid w:val="1F4E3AA0"/>
+    <w:multiLevelType w:val="hybridMultilevel"/>
+    <w:tmpl w:val="FAD8CE70"/>
+    <w:lvl w:ilvl="0" w:tplc="240A0001">
+      <w:start w:val="1"/>
+      <w:numFmt w:val="bullet"/>
+      <w:lvlText w:val=""/>
+      <w:lvlJc w:val="left"/>
+      <w:pPr>
+        <w:ind w:left="720" w:hanging="360"/>
+      </w:pPr>
+      <w:rPr>
+        <w:rFonts w:ascii="Symbol" w:hAnsi="Symbol" w:hint="default"/>
+      </w:rPr>
+    </w:lvl>
+    <w:lvl w:ilvl="1" w:tplc="240A0003" w:tentative="1">
+      <w:start w:val="1"/>
+      <w:numFmt w:val="bullet"/>
+      <w:lvlText w:val="o"/>
+      <w:lvlJc w:val="left"/>
+      <w:pPr>
+        <w:ind w:left="1440" w:hanging="360"/>
+      </w:pPr>
+      <w:rPr>
+        <w:rFonts w:ascii="Courier New" w:hAnsi="Courier New" w:cs="Courier New" w:hint="default"/>
+      </w:rPr>
+    </w:lvl>
+    <w:lvl w:ilvl="2" w:tplc="240A0005" w:tentative="1">
+      <w:start w:val="1"/>
+      <w:numFmt w:val="bullet"/>
+      <w:lvlText w:val=""/>
+      <w:lvlJc w:val="left"/>
+      <w:pPr>
+        <w:ind w:left="2160" w:hanging="360"/>
+      </w:pPr>
+      <w:rPr>
+        <w:rFonts w:ascii="Wingdings" w:hAnsi="Wingdings" w:hint="default"/>
+      </w:rPr>
+    </w:lvl>
+    <w:lvl w:ilvl="3" w:tplc="240A0001" w:tentative="1">
+      <w:start w:val="1"/>
+      <w:numFmt w:val="bullet"/>
+      <w:lvlText w:val=""/>
+      <w:lvlJc w:val="left"/>
+      <w:pPr>
+        <w:ind w:left="2880" w:hanging="360"/>
+      </w:pPr>
+      <w:rPr>
+        <w:rFonts w:ascii="Symbol" w:hAnsi="Symbol" w:hint="default"/>
+      </w:rPr>
+    </w:lvl>
+    <w:lvl w:ilvl="4" w:tplc="240A0003" w:tentative="1">
+      <w:start w:val="1"/>
+      <w:numFmt w:val="bullet"/>
+      <w:lvlText w:val="o"/>
+      <w:lvlJc w:val="left"/>
+      <w:pPr>
+        <w:ind w:left="3600" w:hanging="360"/>
+      </w:pPr>
+      <w:rPr>
+        <w:rFonts w:ascii="Courier New" w:hAnsi="Courier New" w:cs="Courier New" w:hint="default"/>
+      </w:rPr>
+    </w:lvl>
+    <w:lvl w:ilvl="5" w:tplc="240A0005" w:tentative="1">
+      <w:start w:val="1"/>
+      <w:numFmt w:val="bullet"/>
+      <w:lvlText w:val=""/>
+      <w:lvlJc w:val="left"/>
+      <w:pPr>
+        <w:ind w:left="4320" w:hanging="360"/>
+      </w:pPr>
+      <w:rPr>
+        <w:rFonts w:ascii="Wingdings" w:hAnsi="Wingdings" w:hint="default"/>
+      </w:rPr>
+    </w:lvl>
+    <w:lvl w:ilvl="6" w:tplc="240A0001" w:tentative="1">
+      <w:start w:val="1"/>
+      <w:numFmt w:val="bullet"/>
+      <w:lvlText w:val=""/>
+      <w:lvlJc w:val="left"/>
+      <w:pPr>
+        <w:ind w:left="5040" w:hanging="360"/>
+      </w:pPr>
+      <w:rPr>
+        <w:rFonts w:ascii="Symbol" w:hAnsi="Symbol" w:hint="default"/>
+      </w:rPr>
+    </w:lvl>
+    <w:lvl w:ilvl="7" w:tplc="240A0003" w:tentative="1">
+      <w:start w:val="1"/>
+      <w:numFmt w:val="bullet"/>
+      <w:lvlText w:val="o"/>
+      <w:lvlJc w:val="left"/>
+      <w:pPr>
+        <w:ind w:left="5760" w:hanging="360"/>
+      </w:pPr>
+      <w:rPr>
+        <w:rFonts w:ascii="Courier New" w:hAnsi="Courier New" w:cs="Courier New" w:hint="default"/>
+      </w:rPr>
+    </w:lvl>
+    <w:lvl w:ilvl="8" w:tplc="240A0005" w:tentative="1">
+      <w:start w:val="1"/>
+      <w:numFmt w:val="bullet"/>
+      <w:lvlText w:val=""/>
+      <w:lvlJc w:val="left"/>
+      <w:pPr>
+        <w:ind w:left="6480" w:hanging="360"/>
+      </w:pPr>
+      <w:rPr>
+        <w:rFonts w:ascii="Wingdings" w:hAnsi="Wingdings" w:hint="default"/>
+      </w:rPr>
+    </w:lvl>
+  </w:abstractNum>
+  <w:abstractNum w:abstractNumId="4" w15:restartNumberingAfterBreak="0">
     <w:nsid w:val="214A5E29"/>
     <w:multiLevelType w:val="multilevel"/>
     <w:tmpl w:val="4EEE83C8"/>
@@ -3564,7 +3958,120 @@
       </w:rPr>
     </w:lvl>
   </w:abstractNum>
-  <w:abstractNum w:abstractNumId="3" w15:restartNumberingAfterBreak="0">
+  <w:abstractNum w:abstractNumId="5" w15:restartNumberingAfterBreak="0">
+    <w:nsid w:val="25CB1481"/>
+    <w:multiLevelType w:val="hybridMultilevel"/>
+    <w:tmpl w:val="9088161E"/>
+    <w:lvl w:ilvl="0" w:tplc="240A0001">
+      <w:start w:val="1"/>
+      <w:numFmt w:val="bullet"/>
+      <w:lvlText w:val=""/>
+      <w:lvlJc w:val="left"/>
+      <w:pPr>
+        <w:ind w:left="720" w:hanging="360"/>
+      </w:pPr>
+      <w:rPr>
+        <w:rFonts w:ascii="Symbol" w:hAnsi="Symbol" w:hint="default"/>
+      </w:rPr>
+    </w:lvl>
+    <w:lvl w:ilvl="1" w:tplc="240A0003" w:tentative="1">
+      <w:start w:val="1"/>
+      <w:numFmt w:val="bullet"/>
+      <w:lvlText w:val="o"/>
+      <w:lvlJc w:val="left"/>
+      <w:pPr>
+        <w:ind w:left="1440" w:hanging="360"/>
+      </w:pPr>
+      <w:rPr>
+        <w:rFonts w:ascii="Courier New" w:hAnsi="Courier New" w:cs="Courier New" w:hint="default"/>
+      </w:rPr>
+    </w:lvl>
+    <w:lvl w:ilvl="2" w:tplc="240A0005" w:tentative="1">
+      <w:start w:val="1"/>
+      <w:numFmt w:val="bullet"/>
+      <w:lvlText w:val=""/>
+      <w:lvlJc w:val="left"/>
+      <w:pPr>
+        <w:ind w:left="2160" w:hanging="360"/>
+      </w:pPr>
+      <w:rPr>
+        <w:rFonts w:ascii="Wingdings" w:hAnsi="Wingdings" w:hint="default"/>
+      </w:rPr>
+    </w:lvl>
+    <w:lvl w:ilvl="3" w:tplc="240A0001" w:tentative="1">
+      <w:start w:val="1"/>
+      <w:numFmt w:val="bullet"/>
+      <w:lvlText w:val=""/>
+      <w:lvlJc w:val="left"/>
+      <w:pPr>
+        <w:ind w:left="2880" w:hanging="360"/>
+      </w:pPr>
+      <w:rPr>
+        <w:rFonts w:ascii="Symbol" w:hAnsi="Symbol" w:hint="default"/>
+      </w:rPr>
+    </w:lvl>
+    <w:lvl w:ilvl="4" w:tplc="240A0003" w:tentative="1">
+      <w:start w:val="1"/>
+      <w:numFmt w:val="bullet"/>
+      <w:lvlText w:val="o"/>
+      <w:lvlJc w:val="left"/>
+      <w:pPr>
+        <w:ind w:left="3600" w:hanging="360"/>
+      </w:pPr>
+      <w:rPr>
+        <w:rFonts w:ascii="Courier New" w:hAnsi="Courier New" w:cs="Courier New" w:hint="default"/>
+      </w:rPr>
+    </w:lvl>
+    <w:lvl w:ilvl="5" w:tplc="240A0005" w:tentative="1">
+      <w:start w:val="1"/>
+      <w:numFmt w:val="bullet"/>
+      <w:lvlText w:val=""/>
+      <w:lvlJc w:val="left"/>
+      <w:pPr>
+        <w:ind w:left="4320" w:hanging="360"/>
+      </w:pPr>
+      <w:rPr>
+        <w:rFonts w:ascii="Wingdings" w:hAnsi="Wingdings" w:hint="default"/>
+      </w:rPr>
+    </w:lvl>
+    <w:lvl w:ilvl="6" w:tplc="240A0001" w:tentative="1">
+      <w:start w:val="1"/>
+      <w:numFmt w:val="bullet"/>
+      <w:lvlText w:val=""/>
+      <w:lvlJc w:val="left"/>
+      <w:pPr>
+        <w:ind w:left="5040" w:hanging="360"/>
+      </w:pPr>
+      <w:rPr>
+        <w:rFonts w:ascii="Symbol" w:hAnsi="Symbol" w:hint="default"/>
+      </w:rPr>
+    </w:lvl>
+    <w:lvl w:ilvl="7" w:tplc="240A0003" w:tentative="1">
+      <w:start w:val="1"/>
+      <w:numFmt w:val="bullet"/>
+      <w:lvlText w:val="o"/>
+      <w:lvlJc w:val="left"/>
+      <w:pPr>
+        <w:ind w:left="5760" w:hanging="360"/>
+      </w:pPr>
+      <w:rPr>
+        <w:rFonts w:ascii="Courier New" w:hAnsi="Courier New" w:cs="Courier New" w:hint="default"/>
+      </w:rPr>
+    </w:lvl>
+    <w:lvl w:ilvl="8" w:tplc="240A0005" w:tentative="1">
+      <w:start w:val="1"/>
+      <w:numFmt w:val="bullet"/>
+      <w:lvlText w:val=""/>
+      <w:lvlJc w:val="left"/>
+      <w:pPr>
+        <w:ind w:left="6480" w:hanging="360"/>
+      </w:pPr>
+      <w:rPr>
+        <w:rFonts w:ascii="Wingdings" w:hAnsi="Wingdings" w:hint="default"/>
+      </w:rPr>
+    </w:lvl>
+  </w:abstractNum>
+  <w:abstractNum w:abstractNumId="6" w15:restartNumberingAfterBreak="0">
     <w:nsid w:val="2AF12906"/>
     <w:multiLevelType w:val="hybridMultilevel"/>
     <w:tmpl w:val="09AEA20E"/>
@@ -3677,7 +4184,7 @@
       </w:rPr>
     </w:lvl>
   </w:abstractNum>
-  <w:abstractNum w:abstractNumId="4" w15:restartNumberingAfterBreak="0">
+  <w:abstractNum w:abstractNumId="7" w15:restartNumberingAfterBreak="0">
     <w:nsid w:val="4F983B44"/>
     <w:multiLevelType w:val="multilevel"/>
     <w:tmpl w:val="D6E6B1E2"/>
@@ -3790,7 +4297,7 @@
       </w:rPr>
     </w:lvl>
   </w:abstractNum>
-  <w:abstractNum w:abstractNumId="5" w15:restartNumberingAfterBreak="0">
+  <w:abstractNum w:abstractNumId="8" w15:restartNumberingAfterBreak="0">
     <w:nsid w:val="4FA710D1"/>
     <w:multiLevelType w:val="hybridMultilevel"/>
     <w:tmpl w:val="8E08367C"/>
@@ -3903,7 +4410,7 @@
       </w:rPr>
     </w:lvl>
   </w:abstractNum>
-  <w:abstractNum w:abstractNumId="6" w15:restartNumberingAfterBreak="0">
+  <w:abstractNum w:abstractNumId="9" w15:restartNumberingAfterBreak="0">
     <w:nsid w:val="650838E8"/>
     <w:multiLevelType w:val="hybridMultilevel"/>
     <w:tmpl w:val="C0BEF570"/>
@@ -4016,7 +4523,7 @@
       </w:rPr>
     </w:lvl>
   </w:abstractNum>
-  <w:abstractNum w:abstractNumId="7" w15:restartNumberingAfterBreak="0">
+  <w:abstractNum w:abstractNumId="10" w15:restartNumberingAfterBreak="0">
     <w:nsid w:val="721C5CFF"/>
     <w:multiLevelType w:val="multilevel"/>
     <w:tmpl w:val="E5AEFE64"/>
@@ -4133,25 +4640,34 @@
     <w:abstractNumId w:val="0"/>
   </w:num>
   <w:num w:numId="2" w16cid:durableId="1311058572">
+    <w:abstractNumId w:val="7"/>
+  </w:num>
+  <w:num w:numId="3" w16cid:durableId="1228226174">
     <w:abstractNumId w:val="4"/>
   </w:num>
-  <w:num w:numId="3" w16cid:durableId="1228226174">
-    <w:abstractNumId w:val="2"/>
-  </w:num>
   <w:num w:numId="4" w16cid:durableId="1137338658">
-    <w:abstractNumId w:val="7"/>
+    <w:abstractNumId w:val="10"/>
   </w:num>
   <w:num w:numId="5" w16cid:durableId="2069648805">
-    <w:abstractNumId w:val="6"/>
+    <w:abstractNumId w:val="9"/>
   </w:num>
   <w:num w:numId="6" w16cid:durableId="1506625595">
-    <w:abstractNumId w:val="5"/>
+    <w:abstractNumId w:val="8"/>
   </w:num>
   <w:num w:numId="7" w16cid:durableId="1193418249">
     <w:abstractNumId w:val="1"/>
   </w:num>
   <w:num w:numId="8" w16cid:durableId="1166629774">
+    <w:abstractNumId w:val="6"/>
+  </w:num>
+  <w:num w:numId="9" w16cid:durableId="722288798">
     <w:abstractNumId w:val="3"/>
+  </w:num>
+  <w:num w:numId="10" w16cid:durableId="1046565347">
+    <w:abstractNumId w:val="5"/>
+  </w:num>
+  <w:num w:numId="11" w16cid:durableId="1713504506">
+    <w:abstractNumId w:val="2"/>
   </w:num>
 </w:numbering>
 </file>
@@ -4606,7 +5122,6 @@
     <w:basedOn w:val="Normal"/>
     <w:link w:val="Heading3Char"/>
     <w:uiPriority w:val="9"/>
-    <w:semiHidden/>
     <w:unhideWhenUsed/>
     <w:qFormat/>
     <w:rsid w:val="003F6E55"/>
@@ -4683,6 +5198,7 @@
   <w:style w:type="character" w:default="1" w:styleId="DefaultParagraphFont">
     <w:name w:val="Default Paragraph Font"/>
     <w:uiPriority w:val="1"/>
+    <w:semiHidden/>
     <w:unhideWhenUsed/>
   </w:style>
   <w:style w:type="table" w:default="1" w:styleId="TableNormal">
@@ -5278,28 +5794,28 @@
 </file>
 
 <file path=customXml/item1.xml><?xml version="1.0" encoding="utf-8"?>
+<b:Sources xmlns:b="http://schemas.openxmlformats.org/officeDocument/2006/bibliography" xmlns="http://schemas.openxmlformats.org/officeDocument/2006/bibliography" SelectedStyle="\APASixthEditionOfficeOnline.xsl" StyleName="APA" Version="6"/>
+</file>
+
+<file path=customXml/item2.xml><?xml version="1.0" encoding="utf-8"?>
 <go:gDocsCustomXmlDataStorage xmlns:go="http://customooxmlschemas.google.com/" xmlns:r="http://schemas.openxmlformats.org/officeDocument/2006/relationships" uri="GoogleDocsCustomDataVersion2">
   <go:docsCustomData xmlns:go="http://customooxmlschemas.google.com/" roundtripDataSignature="AMtx7minpbcPwZVi4M1ZSRQPk1L6dqi+NQ==">CgMxLjAyCGguZ2pkZ3hzMgloLjMwajB6bGwyCWguMWZvYjl0ZTIJaC4zem55c2g3MgloLjJldDkycDAyCGgudHlqY3d0MgloLjNkeTZ2a20yCWguMXQzaDVzZjIOaC5tamR1bXZpeGRvZzEyDmgudTNtdjZqYXYzemluMgloLjRkMzRvZzgyCWguMnM4ZXlvMTIJaC4xN2RwOHZ1OAByITFnbTNfTGpkVk1rLXl6VlN6aVdUOXZjWTE1T0VNU29KMg==</go:docsCustomData>
 </go:gDocsCustomXmlDataStorage>
 </file>
 
-<file path=customXml/item2.xml><?xml version="1.0" encoding="utf-8"?>
-<b:Sources xmlns:b="http://schemas.openxmlformats.org/officeDocument/2006/bibliography" xmlns="http://schemas.openxmlformats.org/officeDocument/2006/bibliography" SelectedStyle="\APASixthEditionOfficeOnline.xsl" StyleName="APA" Version="6"/>
+<file path=customXml/itemProps1.xml><?xml version="1.0" encoding="utf-8"?>
+<ds:datastoreItem xmlns:ds="http://schemas.openxmlformats.org/officeDocument/2006/customXml" ds:itemID="{6EE5B80A-20AF-443B-ABE2-0FA2D4ED2B89}">
+  <ds:schemaRefs>
+    <ds:schemaRef ds:uri="http://schemas.openxmlformats.org/officeDocument/2006/bibliography"/>
+  </ds:schemaRefs>
+</ds:datastoreItem>
 </file>
 
-<file path=customXml/itemProps1.xml><?xml version="1.0" encoding="utf-8"?>
+<file path=customXml/itemProps2.xml><?xml version="1.0" encoding="utf-8"?>
 <ds:datastoreItem xmlns:ds="http://schemas.openxmlformats.org/officeDocument/2006/customXml" ds:itemID="{11111111-1234-1234-1234-123412341234}">
   <ds:schemaRefs>
     <ds:schemaRef ds:uri="http://customooxmlschemas.google.com/"/>
     <ds:schemaRef ds:uri="http://schemas.openxmlformats.org/officeDocument/2006/relationships"/>
   </ds:schemaRefs>
 </ds:datastoreItem>
-</file>
-
-<file path=customXml/itemProps2.xml><?xml version="1.0" encoding="utf-8"?>
-<ds:datastoreItem xmlns:ds="http://schemas.openxmlformats.org/officeDocument/2006/customXml" ds:itemID="{6EE5B80A-20AF-443B-ABE2-0FA2D4ED2B89}">
-  <ds:schemaRefs>
-    <ds:schemaRef ds:uri="http://schemas.openxmlformats.org/officeDocument/2006/bibliography"/>
-  </ds:schemaRefs>
-</ds:datastoreItem>
 </file>
</xml_diff>